<commit_message>
refactor: Simplify computations of pattern characteristics
Simplify the function returns.
Rename some variables and parameters.
Change the order of the parameters of two functions.
Simplify the functions.
</commit_message>
<xml_diff>
--- a/vignettes/types_of_attributes_and_methods_SA.docx
+++ b/vignettes/types_of_attributes_and_methods_SA.docx
@@ -1219,7 +1219,6 @@
         <w:t xml:space="preserve">: </w:t>
       </w:r>
       <w:proofErr w:type="spellStart"/>
-      <w:proofErr w:type="gramStart"/>
       <w:r>
         <w:rPr>
           <w:lang w:val="en-US"/>
@@ -1227,7 +1226,6 @@
         <w:t>data.frame</w:t>
       </w:r>
       <w:proofErr w:type="spellEnd"/>
-      <w:proofErr w:type="gramEnd"/>
     </w:p>
     <w:tbl>
       <w:tblPr>
@@ -2197,23 +2195,7 @@
           <w:bCs/>
           <w:lang w:val="en-US"/>
         </w:rPr>
-        <w:t xml:space="preserve"> </w:t>
-      </w:r>
-      <w:proofErr w:type="gramStart"/>
-      <w:r>
-        <w:rPr>
-          <w:bCs/>
-          <w:lang w:val="en-US"/>
-        </w:rPr>
-        <w:t>list(</w:t>
-      </w:r>
-      <w:proofErr w:type="gramEnd"/>
-      <w:r>
-        <w:rPr>
-          <w:bCs/>
-          <w:lang w:val="en-US"/>
-        </w:rPr>
-        <w:t>named vector(character))</w:t>
+        <w:t xml:space="preserve"> list(named vector(character))</w:t>
       </w:r>
     </w:p>
     <w:tbl>
@@ -3675,16 +3657,8 @@
         <w:rPr>
           <w:lang w:val="en-US"/>
         </w:rPr>
-        <w:t xml:space="preserve"> </w:t>
-      </w:r>
-      <w:proofErr w:type="gramStart"/>
-      <w:r>
-        <w:rPr>
-          <w:lang w:val="en-US"/>
-        </w:rPr>
-        <w:t>list(</w:t>
-      </w:r>
-      <w:proofErr w:type="gramEnd"/>
+        <w:t xml:space="preserve"> list(</w:t>
+      </w:r>
       <w:r>
         <w:rPr>
           <w:b/>
@@ -3914,7 +3888,6 @@
         <w:t xml:space="preserve">: </w:t>
       </w:r>
       <w:proofErr w:type="spellStart"/>
-      <w:proofErr w:type="gramStart"/>
       <w:r>
         <w:rPr>
           <w:lang w:val="en-US"/>
@@ -3922,7 +3895,6 @@
         <w:t>data.frame</w:t>
       </w:r>
       <w:proofErr w:type="spellEnd"/>
-      <w:proofErr w:type="gramEnd"/>
     </w:p>
     <w:tbl>
       <w:tblPr>
@@ -6193,7 +6165,6 @@
         <w:t xml:space="preserve">: </w:t>
       </w:r>
       <w:proofErr w:type="spellStart"/>
-      <w:proofErr w:type="gramStart"/>
       <w:r>
         <w:rPr>
           <w:lang w:val="en-US"/>
@@ -6201,7 +6172,6 @@
         <w:t>data.frame</w:t>
       </w:r>
       <w:proofErr w:type="spellEnd"/>
-      <w:proofErr w:type="gramEnd"/>
     </w:p>
     <w:tbl>
       <w:tblPr>
@@ -7598,7 +7568,6 @@
         <w:t xml:space="preserve">: </w:t>
       </w:r>
       <w:proofErr w:type="spellStart"/>
-      <w:proofErr w:type="gramStart"/>
       <w:r>
         <w:rPr>
           <w:lang w:val="en-US"/>
@@ -7606,7 +7575,6 @@
         <w:t>data.frame</w:t>
       </w:r>
       <w:proofErr w:type="spellEnd"/>
-      <w:proofErr w:type="gramEnd"/>
     </w:p>
     <w:tbl>
       <w:tblPr>
@@ -10157,7 +10125,6 @@
         <w:t xml:space="preserve">: </w:t>
       </w:r>
       <w:proofErr w:type="spellStart"/>
-      <w:proofErr w:type="gramStart"/>
       <w:r>
         <w:rPr>
           <w:lang w:val="en-US"/>
@@ -10165,7 +10132,6 @@
         <w:t>data.frame</w:t>
       </w:r>
       <w:proofErr w:type="spellEnd"/>
-      <w:proofErr w:type="gramEnd"/>
     </w:p>
     <w:tbl>
       <w:tblPr>
@@ -10617,7 +10583,6 @@
         <w:t xml:space="preserve"> </w:t>
       </w:r>
       <w:proofErr w:type="spellStart"/>
-      <w:proofErr w:type="gramStart"/>
       <w:r>
         <w:rPr>
           <w:b/>
@@ -10640,7 +10605,6 @@
         <w:t>er</w:t>
       </w:r>
       <w:proofErr w:type="spellEnd"/>
-      <w:proofErr w:type="gramEnd"/>
       <w:r>
         <w:rPr>
           <w:b/>
@@ -11431,7 +11395,6 @@
         </w:rPr>
         <w:t xml:space="preserve"> </w:t>
       </w:r>
-      <w:proofErr w:type="gramStart"/>
       <w:r>
         <w:rPr>
           <w:b/>
@@ -11440,7 +11403,6 @@
         </w:rPr>
         <w:t>reset(</w:t>
       </w:r>
-      <w:proofErr w:type="gramEnd"/>
       <w:r>
         <w:rPr>
           <w:b/>
@@ -11544,7 +11506,6 @@
         <w:t xml:space="preserve"> </w:t>
       </w:r>
       <w:proofErr w:type="spellStart"/>
-      <w:proofErr w:type="gramStart"/>
       <w:r>
         <w:rPr>
           <w:b/>
@@ -11560,16 +11521,7 @@
           <w:bCs/>
           <w:lang w:val="en-US"/>
         </w:rPr>
-        <w:t>(</w:t>
-      </w:r>
-      <w:proofErr w:type="gramEnd"/>
-      <w:r>
-        <w:rPr>
-          <w:b/>
-          <w:bCs/>
-          <w:lang w:val="en-US"/>
-        </w:rPr>
-        <w:t>part</w:t>
+        <w:t>(part</w:t>
       </w:r>
       <w:r>
         <w:rPr>
@@ -11666,21 +11618,12 @@
         <w:t xml:space="preserve"> </w:t>
       </w:r>
       <w:proofErr w:type="spellStart"/>
-      <w:proofErr w:type="gramStart"/>
-      <w:r>
-        <w:rPr>
-          <w:b/>
-          <w:bCs/>
-        </w:rPr>
-        <w:t>init</w:t>
-      </w:r>
-      <w:proofErr w:type="gramEnd"/>
-      <w:r>
-        <w:rPr>
-          <w:b/>
-          <w:bCs/>
-        </w:rPr>
-        <w:t>_nodes</w:t>
+      <w:r>
+        <w:rPr>
+          <w:b/>
+          <w:bCs/>
+        </w:rPr>
+        <w:t>init_nodes</w:t>
       </w:r>
       <w:proofErr w:type="spellEnd"/>
       <w:r>
@@ -11738,21 +11681,12 @@
         <w:t xml:space="preserve"> </w:t>
       </w:r>
       <w:proofErr w:type="spellStart"/>
-      <w:proofErr w:type="gramStart"/>
-      <w:r>
-        <w:rPr>
-          <w:b/>
-          <w:bCs/>
-        </w:rPr>
-        <w:t>init</w:t>
-      </w:r>
-      <w:proofErr w:type="gramEnd"/>
-      <w:r>
-        <w:rPr>
-          <w:b/>
-          <w:bCs/>
-        </w:rPr>
-        <w:t>_</w:t>
+      <w:r>
+        <w:rPr>
+          <w:b/>
+          <w:bCs/>
+        </w:rPr>
+        <w:t>init_</w:t>
       </w:r>
       <w:r>
         <w:rPr>
@@ -11824,16 +11758,7 @@
           <w:bCs/>
           <w:lang w:val="en-US"/>
         </w:rPr>
-        <w:t>init_</w:t>
-      </w:r>
-      <w:proofErr w:type="gramStart"/>
-      <w:r>
-        <w:rPr>
-          <w:b/>
-          <w:bCs/>
-          <w:lang w:val="en-US"/>
-        </w:rPr>
-        <w:t>patterns</w:t>
+        <w:t>init_patterns</w:t>
       </w:r>
       <w:proofErr w:type="spellEnd"/>
       <w:r>
@@ -11842,16 +11767,7 @@
           <w:bCs/>
           <w:lang w:val="en-US"/>
         </w:rPr>
-        <w:t>(</w:t>
-      </w:r>
-      <w:proofErr w:type="gramEnd"/>
-      <w:r>
-        <w:rPr>
-          <w:b/>
-          <w:bCs/>
-          <w:lang w:val="en-US"/>
-        </w:rPr>
-        <w:t>verbose</w:t>
+        <w:t>(verbose</w:t>
       </w:r>
       <w:r>
         <w:rPr>
@@ -11951,16 +11867,7 @@
           <w:bCs/>
           <w:lang w:val="en-US"/>
         </w:rPr>
-        <w:t>pattern_</w:t>
-      </w:r>
-      <w:proofErr w:type="gramStart"/>
-      <w:r>
-        <w:rPr>
-          <w:b/>
-          <w:bCs/>
-          <w:lang w:val="en-US"/>
-        </w:rPr>
-        <w:t>links</w:t>
+        <w:t>pattern_links</w:t>
       </w:r>
       <w:proofErr w:type="spellEnd"/>
       <w:r>
@@ -11969,16 +11876,7 @@
           <w:bCs/>
           <w:lang w:val="en-US"/>
         </w:rPr>
-        <w:t>(</w:t>
-      </w:r>
-      <w:proofErr w:type="gramEnd"/>
-      <w:r>
-        <w:rPr>
-          <w:b/>
-          <w:bCs/>
-          <w:lang w:val="en-US"/>
-        </w:rPr>
-        <w:t>verbose</w:t>
+        <w:t>(verbose</w:t>
       </w:r>
       <w:r>
         <w:rPr>
@@ -12031,16 +11929,7 @@
           <w:bCs/>
           <w:lang w:val="en-US"/>
         </w:rPr>
-        <w:t>is_</w:t>
-      </w:r>
-      <w:proofErr w:type="gramStart"/>
-      <w:r>
-        <w:rPr>
-          <w:b/>
-          <w:bCs/>
-          <w:lang w:val="en-US"/>
-        </w:rPr>
-        <w:t>init</w:t>
+        <w:t>is_init</w:t>
       </w:r>
       <w:proofErr w:type="spellEnd"/>
       <w:r>
@@ -12049,16 +11938,7 @@
           <w:bCs/>
           <w:lang w:val="en-US"/>
         </w:rPr>
-        <w:t>(</w:t>
-      </w:r>
-      <w:proofErr w:type="gramEnd"/>
-      <w:r>
-        <w:rPr>
-          <w:b/>
-          <w:bCs/>
-          <w:lang w:val="en-US"/>
-        </w:rPr>
-        <w:t>part</w:t>
+        <w:t>(part</w:t>
       </w:r>
       <w:r>
         <w:rPr>
@@ -12111,16 +11991,7 @@
           <w:bCs/>
           <w:lang w:val="en-US"/>
         </w:rPr>
-        <w:t>is_init_</w:t>
-      </w:r>
-      <w:proofErr w:type="gramStart"/>
-      <w:r>
-        <w:rPr>
-          <w:b/>
-          <w:bCs/>
-          <w:lang w:val="en-US"/>
-        </w:rPr>
-        <w:t>nodes</w:t>
+        <w:t>is_init_nodes</w:t>
       </w:r>
       <w:proofErr w:type="spellEnd"/>
       <w:r>
@@ -12129,16 +12000,7 @@
           <w:bCs/>
           <w:lang w:val="en-US"/>
         </w:rPr>
-        <w:t>(</w:t>
-      </w:r>
-      <w:proofErr w:type="gramEnd"/>
-      <w:r>
-        <w:rPr>
-          <w:b/>
-          <w:bCs/>
-          <w:lang w:val="en-US"/>
-        </w:rPr>
-        <w:t>)</w:t>
+        <w:t>()</w:t>
       </w:r>
       <w:r>
         <w:rPr>
@@ -12187,16 +12049,7 @@
           <w:bCs/>
           <w:lang w:val="en-US"/>
         </w:rPr>
-        <w:t>node_</w:t>
-      </w:r>
-      <w:proofErr w:type="gramStart"/>
-      <w:r>
-        <w:rPr>
-          <w:b/>
-          <w:bCs/>
-          <w:lang w:val="en-US"/>
-        </w:rPr>
-        <w:t>links</w:t>
+        <w:t>node_links</w:t>
       </w:r>
       <w:proofErr w:type="spellEnd"/>
       <w:r>
@@ -12205,16 +12058,7 @@
           <w:bCs/>
           <w:lang w:val="en-US"/>
         </w:rPr>
-        <w:t>(</w:t>
-      </w:r>
-      <w:proofErr w:type="gramEnd"/>
-      <w:r>
-        <w:rPr>
-          <w:b/>
-          <w:bCs/>
-          <w:lang w:val="en-US"/>
-        </w:rPr>
-        <w:t>)</w:t>
+        <w:t>()</w:t>
       </w:r>
       <w:r>
         <w:rPr>
@@ -12256,16 +12100,7 @@
           <w:bCs/>
           <w:lang w:val="en-US"/>
         </w:rPr>
-        <w:t>is_init_</w:t>
-      </w:r>
-      <w:proofErr w:type="gramStart"/>
-      <w:r>
-        <w:rPr>
-          <w:b/>
-          <w:bCs/>
-          <w:lang w:val="en-US"/>
-        </w:rPr>
-        <w:t>patterns</w:t>
+        <w:t>is_init_patterns</w:t>
       </w:r>
       <w:proofErr w:type="spellEnd"/>
       <w:r>
@@ -12274,16 +12109,7 @@
           <w:bCs/>
           <w:lang w:val="en-US"/>
         </w:rPr>
-        <w:t>(</w:t>
-      </w:r>
-      <w:proofErr w:type="gramEnd"/>
-      <w:r>
-        <w:rPr>
-          <w:b/>
-          <w:bCs/>
-          <w:lang w:val="en-US"/>
-        </w:rPr>
-        <w:t>)</w:t>
+        <w:t>()</w:t>
       </w:r>
       <w:r>
         <w:rPr>
@@ -12332,16 +12158,7 @@
           <w:bCs/>
           <w:lang w:val="en-US"/>
         </w:rPr>
-        <w:t>pattern_</w:t>
-      </w:r>
-      <w:proofErr w:type="gramStart"/>
-      <w:r>
-        <w:rPr>
-          <w:b/>
-          <w:bCs/>
-          <w:lang w:val="en-US"/>
-        </w:rPr>
-        <w:t>links</w:t>
+        <w:t>pattern_links</w:t>
       </w:r>
       <w:proofErr w:type="spellEnd"/>
       <w:r>
@@ -12350,16 +12167,7 @@
           <w:bCs/>
           <w:lang w:val="en-US"/>
         </w:rPr>
-        <w:t>(</w:t>
-      </w:r>
-      <w:proofErr w:type="gramEnd"/>
-      <w:r>
-        <w:rPr>
-          <w:b/>
-          <w:bCs/>
-          <w:lang w:val="en-US"/>
-        </w:rPr>
-        <w:t>)</w:t>
+        <w:t>()</w:t>
       </w:r>
       <w:r>
         <w:rPr>
@@ -12398,16 +12206,7 @@
           <w:bCs/>
           <w:lang w:val="en-US"/>
         </w:rPr>
-        <w:t>check_</w:t>
-      </w:r>
-      <w:proofErr w:type="gramStart"/>
-      <w:r>
-        <w:rPr>
-          <w:b/>
-          <w:bCs/>
-          <w:lang w:val="en-US"/>
-        </w:rPr>
-        <w:t>init</w:t>
+        <w:t>check_init</w:t>
       </w:r>
       <w:proofErr w:type="spellEnd"/>
       <w:r>
@@ -12416,16 +12215,7 @@
           <w:bCs/>
           <w:lang w:val="en-US"/>
         </w:rPr>
-        <w:t>(</w:t>
-      </w:r>
-      <w:proofErr w:type="gramEnd"/>
-      <w:r>
-        <w:rPr>
-          <w:b/>
-          <w:bCs/>
-          <w:lang w:val="en-US"/>
-        </w:rPr>
-        <w:t>part</w:t>
+        <w:t>(part</w:t>
       </w:r>
       <w:r>
         <w:rPr>
@@ -12555,15 +12345,7 @@
           <w:b/>
           <w:lang w:val="en-US"/>
         </w:rPr>
-        <w:t>list_obs_per_</w:t>
-      </w:r>
-      <w:proofErr w:type="gramStart"/>
-      <w:r>
-        <w:rPr>
-          <w:b/>
-          <w:lang w:val="en-US"/>
-        </w:rPr>
-        <w:t>year</w:t>
+        <w:t>list_obs_per_year</w:t>
       </w:r>
       <w:proofErr w:type="spellEnd"/>
       <w:r>
@@ -12571,15 +12353,7 @@
           <w:b/>
           <w:lang w:val="en-US"/>
         </w:rPr>
-        <w:t>(</w:t>
-      </w:r>
-      <w:proofErr w:type="gramEnd"/>
-      <w:r>
-        <w:rPr>
-          <w:b/>
-          <w:lang w:val="en-US"/>
-        </w:rPr>
-        <w:t>)</w:t>
+        <w:t>()</w:t>
       </w:r>
       <w:r>
         <w:rPr>
@@ -12658,15 +12432,7 @@
           <w:b/>
           <w:lang w:val="en-US"/>
         </w:rPr>
-        <w:t>list_separate_</w:t>
-      </w:r>
-      <w:proofErr w:type="gramStart"/>
-      <w:r>
-        <w:rPr>
-          <w:b/>
-          <w:lang w:val="en-US"/>
-        </w:rPr>
-        <w:t>obs</w:t>
+        <w:t>list_separate_obs</w:t>
       </w:r>
       <w:proofErr w:type="spellEnd"/>
       <w:r>
@@ -12674,15 +12440,7 @@
           <w:b/>
           <w:lang w:val="en-US"/>
         </w:rPr>
-        <w:t>(</w:t>
-      </w:r>
-      <w:proofErr w:type="gramEnd"/>
-      <w:r>
-        <w:rPr>
-          <w:b/>
-          <w:lang w:val="en-US"/>
-        </w:rPr>
-        <w:t>)</w:t>
+        <w:t>()</w:t>
       </w:r>
       <w:r>
         <w:rPr>
@@ -12758,15 +12516,7 @@
           <w:b/>
           <w:lang w:val="en-US"/>
         </w:rPr>
-        <w:t>count_</w:t>
-      </w:r>
-      <w:proofErr w:type="gramStart"/>
-      <w:r>
-        <w:rPr>
-          <w:b/>
-          <w:lang w:val="en-US"/>
-        </w:rPr>
-        <w:t>links</w:t>
+        <w:t>count_links</w:t>
       </w:r>
       <w:proofErr w:type="spellEnd"/>
       <w:r>
@@ -12776,7 +12526,6 @@
         </w:rPr>
         <w:t>(</w:t>
       </w:r>
-      <w:proofErr w:type="gramEnd"/>
       <w:r>
         <w:rPr>
           <w:b/>
@@ -12907,15 +12656,7 @@
           <w:b/>
           <w:lang w:val="en-US"/>
         </w:rPr>
-        <w:t>search_</w:t>
-      </w:r>
-      <w:proofErr w:type="gramStart"/>
-      <w:r>
-        <w:rPr>
-          <w:b/>
-          <w:lang w:val="en-US"/>
-        </w:rPr>
-        <w:t>links</w:t>
+        <w:t>search_links</w:t>
       </w:r>
       <w:proofErr w:type="spellEnd"/>
       <w:r>
@@ -12923,15 +12664,7 @@
           <w:b/>
           <w:lang w:val="en-US"/>
         </w:rPr>
-        <w:t>(</w:t>
-      </w:r>
-      <w:proofErr w:type="gramEnd"/>
-      <w:r>
-        <w:rPr>
-          <w:b/>
-          <w:lang w:val="en-US"/>
-        </w:rPr>
-        <w:t>entities</w:t>
+        <w:t>(entities</w:t>
       </w:r>
       <w:r>
         <w:rPr>
@@ -13056,15 +12789,7 @@
           <w:b/>
           <w:lang w:val="en-US"/>
         </w:rPr>
-        <w:t>list_separate_</w:t>
-      </w:r>
-      <w:proofErr w:type="gramStart"/>
-      <w:r>
-        <w:rPr>
-          <w:b/>
-          <w:lang w:val="en-US"/>
-        </w:rPr>
-        <w:t>patterns</w:t>
+        <w:t>list_separate_patterns</w:t>
       </w:r>
       <w:proofErr w:type="spellEnd"/>
       <w:r>
@@ -13074,7 +12799,6 @@
         </w:rPr>
         <w:t>(</w:t>
       </w:r>
-      <w:proofErr w:type="gramEnd"/>
       <w:r>
         <w:rPr>
           <w:b/>
@@ -13237,7 +12961,6 @@
         <w:t xml:space="preserve"> </w:t>
       </w:r>
       <w:proofErr w:type="spellStart"/>
-      <w:proofErr w:type="gramStart"/>
       <w:r>
         <w:rPr>
           <w:lang w:val="en-US"/>
@@ -13245,7 +12968,6 @@
         <w:t>data.frame</w:t>
       </w:r>
       <w:proofErr w:type="spellEnd"/>
-      <w:proofErr w:type="gramEnd"/>
     </w:p>
     <w:tbl>
       <w:tblPr>
@@ -13468,15 +13190,7 @@
           <w:b/>
           <w:lang w:val="en-US"/>
         </w:rPr>
-        <w:t>list_patterns_by_</w:t>
-      </w:r>
-      <w:proofErr w:type="gramStart"/>
-      <w:r>
-        <w:rPr>
-          <w:b/>
-          <w:lang w:val="en-US"/>
-        </w:rPr>
-        <w:t>obs</w:t>
+        <w:t>list_patterns_by_obs</w:t>
       </w:r>
       <w:proofErr w:type="spellEnd"/>
       <w:r>
@@ -13484,15 +13198,7 @@
           <w:b/>
           <w:lang w:val="en-US"/>
         </w:rPr>
-        <w:t>(</w:t>
-      </w:r>
-      <w:proofErr w:type="gramEnd"/>
-      <w:r>
-        <w:rPr>
-          <w:b/>
-          <w:lang w:val="en-US"/>
-        </w:rPr>
-        <w:t>)</w:t>
+        <w:t>()</w:t>
       </w:r>
       <w:r>
         <w:rPr>
@@ -13570,15 +13276,7 @@
           <w:b/>
           <w:lang w:val="en-US"/>
         </w:rPr>
-        <w:t>list_patterns_per_</w:t>
-      </w:r>
-      <w:proofErr w:type="gramStart"/>
-      <w:r>
-        <w:rPr>
-          <w:b/>
-          <w:lang w:val="en-US"/>
-        </w:rPr>
-        <w:t>year</w:t>
+        <w:t>list_patterns_per_year</w:t>
       </w:r>
       <w:proofErr w:type="spellEnd"/>
       <w:r>
@@ -13586,15 +13284,7 @@
           <w:b/>
           <w:lang w:val="en-US"/>
         </w:rPr>
-        <w:t>(</w:t>
-      </w:r>
-      <w:proofErr w:type="gramEnd"/>
-      <w:r>
-        <w:rPr>
-          <w:b/>
-          <w:lang w:val="en-US"/>
-        </w:rPr>
-        <w:t>)</w:t>
+        <w:t>()</w:t>
       </w:r>
       <w:r>
         <w:rPr>
@@ -13672,15 +13362,7 @@
           <w:b/>
           <w:lang w:val="en-US"/>
         </w:rPr>
-        <w:t>compute_patterns_</w:t>
-      </w:r>
-      <w:proofErr w:type="gramStart"/>
-      <w:r>
-        <w:rPr>
-          <w:b/>
-          <w:lang w:val="en-US"/>
-        </w:rPr>
-        <w:t>characteristics</w:t>
+        <w:t>compute_patterns_characteristics</w:t>
       </w:r>
       <w:proofErr w:type="spellEnd"/>
       <w:r>
@@ -13688,15 +13370,7 @@
           <w:b/>
           <w:lang w:val="en-US"/>
         </w:rPr>
-        <w:t>(</w:t>
-      </w:r>
-      <w:proofErr w:type="gramEnd"/>
-      <w:r>
-        <w:rPr>
-          <w:b/>
-          <w:lang w:val="en-US"/>
-        </w:rPr>
-        <w:t>)</w:t>
+        <w:t>()</w:t>
       </w:r>
       <w:r>
         <w:rPr>
@@ -13779,15 +13453,7 @@
           <w:b/>
           <w:lang w:val="en-US"/>
         </w:rPr>
-        <w:t>compute_</w:t>
-      </w:r>
-      <w:proofErr w:type="gramStart"/>
-      <w:r>
-        <w:rPr>
-          <w:b/>
-          <w:lang w:val="en-US"/>
-        </w:rPr>
-        <w:t>specificity</w:t>
+        <w:t>compute_specificity</w:t>
       </w:r>
       <w:proofErr w:type="spellEnd"/>
       <w:r>
@@ -13795,15 +13461,7 @@
           <w:b/>
           <w:lang w:val="en-US"/>
         </w:rPr>
-        <w:t>(</w:t>
-      </w:r>
-      <w:proofErr w:type="gramEnd"/>
-      <w:r>
-        <w:rPr>
-          <w:b/>
-          <w:lang w:val="en-US"/>
-        </w:rPr>
-        <w:t>patterns</w:t>
+        <w:t>(patterns</w:t>
       </w:r>
       <w:r>
         <w:rPr>
@@ -13957,15 +13615,7 @@
           <w:b/>
           <w:lang w:val="en-US"/>
         </w:rPr>
-        <w:t>compute_ksi_</w:t>
-      </w:r>
-      <w:proofErr w:type="gramStart"/>
-      <w:r>
-        <w:rPr>
-          <w:b/>
-          <w:lang w:val="en-US"/>
-        </w:rPr>
-        <w:t>threshold</w:t>
+        <w:t>compute_ksi_threshold</w:t>
       </w:r>
       <w:proofErr w:type="spellEnd"/>
       <w:r>
@@ -13976,7 +13626,6 @@
         <w:t>(</w:t>
       </w:r>
       <w:proofErr w:type="spellStart"/>
-      <w:proofErr w:type="gramEnd"/>
       <w:r>
         <w:rPr>
           <w:b/>
@@ -14034,15 +13683,7 @@
           <w:b/>
           <w:lang w:val="en-US"/>
         </w:rPr>
-        <w:t>compute_ri_</w:t>
-      </w:r>
-      <w:proofErr w:type="gramStart"/>
-      <w:r>
-        <w:rPr>
-          <w:b/>
-          <w:lang w:val="en-US"/>
-        </w:rPr>
-        <w:t>threshold</w:t>
+        <w:t>compute_ri_threshold</w:t>
       </w:r>
       <w:proofErr w:type="spellEnd"/>
       <w:r>
@@ -14053,7 +13694,6 @@
         <w:t>(</w:t>
       </w:r>
       <w:proofErr w:type="spellStart"/>
-      <w:proofErr w:type="gramEnd"/>
       <w:r>
         <w:rPr>
           <w:b/>
@@ -14132,15 +13772,7 @@
           <w:b/>
           <w:lang w:val="en-US"/>
         </w:rPr>
-        <w:t>compute_reporting_</w:t>
-      </w:r>
-      <w:proofErr w:type="gramStart"/>
-      <w:r>
-        <w:rPr>
-          <w:b/>
-          <w:lang w:val="en-US"/>
-        </w:rPr>
-        <w:t>indexes</w:t>
+        <w:t>compute_reporting_indexes</w:t>
       </w:r>
       <w:proofErr w:type="spellEnd"/>
       <w:r>
@@ -14150,7 +13782,6 @@
         </w:rPr>
         <w:t>(</w:t>
       </w:r>
-      <w:proofErr w:type="gramEnd"/>
       <w:r>
         <w:rPr>
           <w:b/>
@@ -14243,225 +13874,12 @@
         </w:rPr>
         <w:t xml:space="preserve"> </w:t>
       </w:r>
-      <w:proofErr w:type="spellStart"/>
-      <w:proofErr w:type="gramStart"/>
-      <w:r>
-        <w:rPr>
-          <w:lang w:val="en-US"/>
-        </w:rPr>
-        <w:t>data.frame</w:t>
-      </w:r>
-      <w:proofErr w:type="spellEnd"/>
-      <w:proofErr w:type="gramEnd"/>
-    </w:p>
-    <w:tbl>
-      <w:tblPr>
-        <w:tblW w:w="2669" w:type="dxa"/>
-        <w:tblCellMar>
-          <w:left w:w="70" w:type="dxa"/>
-          <w:right w:w="70" w:type="dxa"/>
-        </w:tblCellMar>
-        <w:tblLook w:val="04A0" w:firstRow="1" w:lastRow="0" w:firstColumn="1" w:lastColumn="0" w:noHBand="0" w:noVBand="1"/>
-      </w:tblPr>
-      <w:tblGrid>
-        <w:gridCol w:w="1691"/>
-        <w:gridCol w:w="1200"/>
-      </w:tblGrid>
-      <w:tr>
-        <w:trPr>
-          <w:trHeight w:val="300"/>
-        </w:trPr>
-        <w:tc>
-          <w:tcPr>
-            <w:tcW w:w="1469" w:type="dxa"/>
-            <w:tcBorders>
-              <w:top w:val="single" w:sz="4" w:space="0" w:color="auto"/>
-              <w:left w:val="single" w:sz="4" w:space="0" w:color="auto"/>
-              <w:bottom w:val="single" w:sz="4" w:space="0" w:color="auto"/>
-              <w:right w:val="single" w:sz="4" w:space="0" w:color="auto"/>
-            </w:tcBorders>
-            <w:shd w:val="clear" w:color="A5A5A5" w:fill="A5A5A5"/>
-            <w:noWrap/>
-            <w:vAlign w:val="center"/>
-            <w:hideMark/>
-          </w:tcPr>
-          <w:p>
-            <w:pPr>
-              <w:spacing w:after="0" w:line="240" w:lineRule="auto"/>
-              <w:jc w:val="center"/>
-              <w:rPr>
-                <w:rFonts w:ascii="Calibri" w:eastAsia="Times New Roman" w:hAnsi="Calibri" w:cs="Times New Roman"/>
-                <w:b/>
-                <w:bCs/>
-                <w:color w:val="FFFFFF"/>
-                <w:lang w:val="en-US" w:eastAsia="fr-FR"/>
-              </w:rPr>
-            </w:pPr>
-            <w:r>
-              <w:rPr>
-                <w:rFonts w:ascii="Calibri" w:eastAsia="Times New Roman" w:hAnsi="Calibri" w:cs="Times New Roman"/>
-                <w:b/>
-                <w:bCs/>
-                <w:color w:val="FFFFFF"/>
-                <w:lang w:val="en-US" w:eastAsia="fr-FR"/>
-              </w:rPr>
-              <w:t>pattern</w:t>
-            </w:r>
-          </w:p>
-        </w:tc>
-        <w:tc>
-          <w:tcPr>
-            <w:tcW w:w="1200" w:type="dxa"/>
-            <w:tcBorders>
-              <w:top w:val="single" w:sz="4" w:space="0" w:color="auto"/>
-              <w:left w:val="single" w:sz="4" w:space="0" w:color="auto"/>
-              <w:bottom w:val="single" w:sz="4" w:space="0" w:color="auto"/>
-              <w:right w:val="single" w:sz="4" w:space="0" w:color="auto"/>
-            </w:tcBorders>
-            <w:shd w:val="clear" w:color="A5A5A5" w:fill="A5A5A5"/>
-            <w:noWrap/>
-            <w:vAlign w:val="center"/>
-            <w:hideMark/>
-          </w:tcPr>
-          <w:p>
-            <w:pPr>
-              <w:spacing w:after="0" w:line="240" w:lineRule="auto"/>
-              <w:jc w:val="center"/>
-              <w:rPr>
-                <w:rFonts w:ascii="Calibri" w:eastAsia="Times New Roman" w:hAnsi="Calibri" w:cs="Times New Roman"/>
-                <w:b/>
-                <w:bCs/>
-                <w:color w:val="FFFFFF"/>
-                <w:lang w:val="en-US" w:eastAsia="fr-FR"/>
-              </w:rPr>
-            </w:pPr>
-            <w:r>
-              <w:rPr>
-                <w:rFonts w:ascii="Calibri" w:eastAsia="Times New Roman" w:hAnsi="Calibri" w:cs="Times New Roman"/>
-                <w:b/>
-                <w:bCs/>
-                <w:color w:val="FFFFFF"/>
-                <w:lang w:val="en-US" w:eastAsia="fr-FR"/>
-              </w:rPr>
-              <w:t>R</w:t>
-            </w:r>
-            <w:r>
-              <w:rPr>
-                <w:rFonts w:ascii="Calibri" w:eastAsia="Times New Roman" w:hAnsi="Calibri" w:cs="Times New Roman"/>
-                <w:b/>
-                <w:bCs/>
-                <w:color w:val="FFFFFF"/>
-                <w:lang w:val="en-US" w:eastAsia="fr-FR"/>
-              </w:rPr>
-              <w:t>i</w:t>
-            </w:r>
-          </w:p>
-        </w:tc>
-      </w:tr>
-      <w:tr>
-        <w:trPr>
-          <w:trHeight w:val="300"/>
-        </w:trPr>
-        <w:tc>
-          <w:tcPr>
-            <w:tcW w:w="1469" w:type="dxa"/>
-            <w:tcBorders>
-              <w:top w:val="single" w:sz="4" w:space="0" w:color="auto"/>
-              <w:left w:val="single" w:sz="4" w:space="0" w:color="auto"/>
-              <w:bottom w:val="single" w:sz="4" w:space="0" w:color="auto"/>
-              <w:right w:val="single" w:sz="4" w:space="0" w:color="auto"/>
-            </w:tcBorders>
-            <w:shd w:val="clear" w:color="auto" w:fill="auto"/>
-            <w:noWrap/>
-            <w:vAlign w:val="center"/>
-            <w:hideMark/>
-          </w:tcPr>
-          <w:p>
-            <w:pPr>
-              <w:spacing w:after="0" w:line="240" w:lineRule="auto"/>
-              <w:jc w:val="center"/>
-              <w:rPr>
-                <w:rFonts w:ascii="Calibri" w:eastAsia="Times New Roman" w:hAnsi="Calibri" w:cs="Times New Roman"/>
-                <w:color w:val="000000"/>
-                <w:lang w:val="en-US" w:eastAsia="fr-FR"/>
-              </w:rPr>
-            </w:pPr>
-            <w:r>
-              <w:rPr>
-                <w:rFonts w:ascii="Calibri" w:eastAsia="Times New Roman" w:hAnsi="Calibri" w:cs="Times New Roman"/>
-                <w:color w:val="000000"/>
-                <w:lang w:val="en-US" w:eastAsia="fr-FR"/>
-              </w:rPr>
-              <w:t>vector(</w:t>
-            </w:r>
-            <w:r>
-              <w:rPr>
-                <w:rFonts w:eastAsiaTheme="minorEastAsia"/>
-                <w:iCs/>
-                <w:lang w:val="en-US"/>
-              </w:rPr>
-              <w:t>character</w:t>
-            </w:r>
-            <w:r>
-              <w:rPr>
-                <w:rFonts w:ascii="Calibri" w:eastAsia="Times New Roman" w:hAnsi="Calibri" w:cs="Times New Roman"/>
-                <w:color w:val="000000"/>
-                <w:lang w:val="en-US" w:eastAsia="fr-FR"/>
-              </w:rPr>
-              <w:t>)</w:t>
-            </w:r>
-          </w:p>
-        </w:tc>
-        <w:tc>
-          <w:tcPr>
-            <w:tcW w:w="1200" w:type="dxa"/>
-            <w:tcBorders>
-              <w:top w:val="single" w:sz="4" w:space="0" w:color="auto"/>
-              <w:left w:val="single" w:sz="4" w:space="0" w:color="auto"/>
-              <w:bottom w:val="single" w:sz="4" w:space="0" w:color="auto"/>
-              <w:right w:val="single" w:sz="4" w:space="0" w:color="auto"/>
-            </w:tcBorders>
-            <w:shd w:val="clear" w:color="auto" w:fill="auto"/>
-            <w:noWrap/>
-            <w:vAlign w:val="center"/>
-            <w:hideMark/>
-          </w:tcPr>
-          <w:p>
-            <w:pPr>
-              <w:spacing w:after="0" w:line="240" w:lineRule="auto"/>
-              <w:jc w:val="center"/>
-              <w:rPr>
-                <w:rFonts w:ascii="Calibri" w:eastAsia="Times New Roman" w:hAnsi="Calibri" w:cs="Times New Roman"/>
-                <w:color w:val="000000"/>
-                <w:lang w:val="en-US" w:eastAsia="fr-FR"/>
-              </w:rPr>
-            </w:pPr>
-            <w:r>
-              <w:rPr>
-                <w:rFonts w:ascii="Calibri" w:eastAsia="Times New Roman" w:hAnsi="Calibri" w:cs="Times New Roman"/>
-                <w:color w:val="000000"/>
-                <w:lang w:val="en-US" w:eastAsia="fr-FR"/>
-              </w:rPr>
-              <w:t>N</w:t>
-            </w:r>
-            <w:r>
-              <w:rPr>
-                <w:rFonts w:ascii="Calibri" w:eastAsia="Times New Roman" w:hAnsi="Calibri" w:cs="Times New Roman"/>
-                <w:color w:val="000000"/>
-                <w:lang w:val="en-US" w:eastAsia="fr-FR"/>
-              </w:rPr>
-              <w:t>umeric</w:t>
-            </w:r>
-          </w:p>
-        </w:tc>
-      </w:tr>
-    </w:tbl>
-    <w:p>
-      <w:pPr>
-        <w:rPr>
-          <w:lang w:val="en-US"/>
-        </w:rPr>
-      </w:pPr>
+      <w:r>
+        <w:rPr>
+          <w:lang w:val="en-US"/>
+        </w:rPr>
+        <w:t>vector(numeric)</w:t>
+      </w:r>
     </w:p>
     <w:p>
       <w:pPr>
@@ -14492,15 +13910,7 @@
           <w:b/>
           <w:lang w:val="en-US"/>
         </w:rPr>
-        <w:t>check_params_for_</w:t>
-      </w:r>
-      <w:proofErr w:type="gramStart"/>
-      <w:r>
-        <w:rPr>
-          <w:b/>
-          <w:lang w:val="en-US"/>
-        </w:rPr>
-        <w:t>RI</w:t>
+        <w:t>check_params_for_RI</w:t>
       </w:r>
       <w:proofErr w:type="spellEnd"/>
       <w:r>
@@ -14508,15 +13918,7 @@
           <w:b/>
           <w:lang w:val="en-US"/>
         </w:rPr>
-        <w:t>(</w:t>
-      </w:r>
-      <w:proofErr w:type="gramEnd"/>
-      <w:r>
-        <w:rPr>
-          <w:b/>
-          <w:lang w:val="en-US"/>
-        </w:rPr>
-        <w:t>t</w:t>
+        <w:t>(t</w:t>
       </w:r>
       <w:r>
         <w:rPr>
@@ -14774,15 +14176,7 @@
           <w:b/>
           <w:lang w:val="en-US"/>
         </w:rPr>
-        <w:t>compute_reporting_indexes_</w:t>
-      </w:r>
-      <w:proofErr w:type="gramStart"/>
-      <w:r>
-        <w:rPr>
-          <w:b/>
-          <w:lang w:val="en-US"/>
-        </w:rPr>
-        <w:t>limits</w:t>
+        <w:t>compute_reporting_indexes_limits</w:t>
       </w:r>
       <w:proofErr w:type="spellEnd"/>
       <w:r>
@@ -14792,7 +14186,6 @@
         </w:rPr>
         <w:t>(</w:t>
       </w:r>
-      <w:proofErr w:type="gramEnd"/>
       <w:r>
         <w:rPr>
           <w:b/>
@@ -14826,20 +14219,49 @@
         </w:rPr>
         <w:t xml:space="preserve">, </w:t>
       </w:r>
-      <w:proofErr w:type="spellStart"/>
-      <w:r>
-        <w:rPr>
-          <w:b/>
-          <w:lang w:val="en-US"/>
-        </w:rPr>
-        <w:t>first_limit</w:t>
-      </w:r>
-      <w:proofErr w:type="spellEnd"/>
-      <w:r>
-        <w:rPr>
-          <w:lang w:val="en-US"/>
-        </w:rPr>
-        <w:t>: numeric,</w:t>
+      <w:r>
+        <w:rPr>
+          <w:b/>
+          <w:lang w:val="en-US"/>
+        </w:rPr>
+        <w:t>t</w:t>
+      </w:r>
+      <w:r>
+        <w:rPr>
+          <w:lang w:val="en-US"/>
+        </w:rPr>
+        <w:t>: numeric</w:t>
+      </w:r>
+      <w:r>
+        <w:rPr>
+          <w:lang w:val="en-US"/>
+        </w:rPr>
+        <w:t>,</w:t>
+      </w:r>
+      <w:r>
+        <w:rPr>
+          <w:lang w:val="en-US"/>
+        </w:rPr>
+        <w:t xml:space="preserve"> </w:t>
+      </w:r>
+      <w:r>
+        <w:rPr>
+          <w:b/>
+          <w:lang w:val="en-US"/>
+        </w:rPr>
+        <w:t>period</w:t>
+      </w:r>
+      <w:r>
+        <w:rPr>
+          <w:lang w:val="en-US"/>
+        </w:rPr>
+        <w:t>: numeric</w:t>
+      </w:r>
+      <w:r>
+        <w:rPr>
+          <w:lang w:val="en-US"/>
+        </w:rPr>
+        <w:t>,</w:t>
       </w:r>
     </w:p>
     <w:p>
@@ -14851,17 +14273,27 @@
       </w:pPr>
       <w:r>
         <w:rPr>
-          <w:lang w:val="en-US"/>
-        </w:rPr>
-        <w:t xml:space="preserve">             </w:t>
-      </w:r>
-      <w:r>
-        <w:rPr>
-          <w:b/>
-          <w:lang w:val="en-US"/>
-        </w:rPr>
-        <w:t>t</w:t>
-      </w:r>
+          <w:b/>
+          <w:lang w:val="en-US"/>
+        </w:rPr>
+        <w:t xml:space="preserve">              </w:t>
+      </w:r>
+      <w:proofErr w:type="spellStart"/>
+      <w:r>
+        <w:rPr>
+          <w:b/>
+          <w:lang w:val="en-US"/>
+        </w:rPr>
+        <w:t>short</w:t>
+      </w:r>
+      <w:r>
+        <w:rPr>
+          <w:b/>
+          <w:lang w:val="en-US"/>
+        </w:rPr>
+        <w:t>_limit</w:t>
+      </w:r>
+      <w:proofErr w:type="spellEnd"/>
       <w:r>
         <w:rPr>
           <w:lang w:val="en-US"/>
@@ -14870,9 +14302,16 @@
       </w:r>
       <w:r>
         <w:rPr>
-          <w:lang w:val="en-US"/>
-        </w:rPr>
-        <w:t>,</w:t>
+          <w:b/>
+          <w:lang w:val="en-US"/>
+        </w:rPr>
+        <w:t>)</w:t>
+      </w:r>
+      <w:r>
+        <w:rPr>
+          <w:lang w:val="en-US"/>
+        </w:rPr>
+        <w:t>:</w:t>
       </w:r>
       <w:r>
         <w:rPr>
@@ -14882,50 +14321,14 @@
       </w:r>
       <w:r>
         <w:rPr>
-          <w:b/>
-          <w:lang w:val="en-US"/>
-        </w:rPr>
-        <w:t>period</w:t>
-      </w:r>
-      <w:r>
-        <w:rPr>
-          <w:lang w:val="en-US"/>
-        </w:rPr>
-        <w:t>: numeric</w:t>
-      </w:r>
-      <w:r>
-        <w:rPr>
-          <w:b/>
-          <w:lang w:val="en-US"/>
-        </w:rPr>
-        <w:t>)</w:t>
-      </w:r>
-      <w:r>
-        <w:rPr>
-          <w:lang w:val="en-US"/>
-        </w:rPr>
-        <w:t>:</w:t>
-      </w:r>
-      <w:r>
-        <w:rPr>
-          <w:lang w:val="en-US"/>
-        </w:rPr>
-        <w:t xml:space="preserve"> </w:t>
-      </w:r>
-      <w:proofErr w:type="spellStart"/>
-      <w:proofErr w:type="gramStart"/>
-      <w:r>
-        <w:rPr>
-          <w:lang w:val="en-US"/>
-        </w:rPr>
-        <w:t>data.frame</w:t>
-      </w:r>
-      <w:proofErr w:type="spellEnd"/>
-      <w:proofErr w:type="gramEnd"/>
+          <w:lang w:val="en-US"/>
+        </w:rPr>
+        <w:t>matrix</w:t>
+      </w:r>
     </w:p>
     <w:tbl>
       <w:tblPr>
-        <w:tblW w:w="3869" w:type="dxa"/>
+        <w:tblW w:w="2400" w:type="dxa"/>
         <w:tblCellMar>
           <w:left w:w="70" w:type="dxa"/>
           <w:right w:w="70" w:type="dxa"/>
@@ -14933,7 +14336,6 @@
         <w:tblLook w:val="04A0" w:firstRow="1" w:lastRow="0" w:firstColumn="1" w:lastColumn="0" w:noHBand="0" w:noVBand="1"/>
       </w:tblPr>
       <w:tblGrid>
-        <w:gridCol w:w="1691"/>
         <w:gridCol w:w="1200"/>
         <w:gridCol w:w="1200"/>
       </w:tblGrid>
@@ -14943,7 +14345,7 @@
         </w:trPr>
         <w:tc>
           <w:tcPr>
-            <w:tcW w:w="1469" w:type="dxa"/>
+            <w:tcW w:w="1200" w:type="dxa"/>
             <w:tcBorders>
               <w:top w:val="single" w:sz="4" w:space="0" w:color="auto"/>
               <w:left w:val="single" w:sz="4" w:space="0" w:color="auto"/>
@@ -14967,15 +14369,37 @@
                 <w:lang w:val="en-US" w:eastAsia="fr-FR"/>
               </w:rPr>
             </w:pPr>
-            <w:r>
-              <w:rPr>
-                <w:rFonts w:ascii="Calibri" w:eastAsia="Times New Roman" w:hAnsi="Calibri" w:cs="Times New Roman"/>
-                <w:b/>
-                <w:bCs/>
-                <w:color w:val="FFFFFF"/>
-                <w:lang w:val="en-US" w:eastAsia="fr-FR"/>
-              </w:rPr>
-              <w:t>pattern</w:t>
+            <w:proofErr w:type="spellStart"/>
+            <w:r>
+              <w:rPr>
+                <w:rFonts w:ascii="Calibri" w:eastAsia="Times New Roman" w:hAnsi="Calibri" w:cs="Times New Roman"/>
+                <w:b/>
+                <w:bCs/>
+                <w:color w:val="FFFFFF"/>
+                <w:lang w:val="en-US" w:eastAsia="fr-FR"/>
+              </w:rPr>
+              <w:t>RI.</w:t>
+            </w:r>
+            <w:r>
+              <w:rPr>
+                <w:rFonts w:ascii="Calibri" w:eastAsia="Times New Roman" w:hAnsi="Calibri" w:cs="Times New Roman"/>
+                <w:b/>
+                <w:bCs/>
+                <w:color w:val="FFFFFF"/>
+                <w:lang w:val="en-US" w:eastAsia="fr-FR"/>
+              </w:rPr>
+              <w:t>period</w:t>
+            </w:r>
+            <w:proofErr w:type="spellEnd"/>
+            <w:r>
+              <w:rPr>
+                <w:rFonts w:ascii="Calibri" w:eastAsia="Times New Roman" w:hAnsi="Calibri" w:cs="Times New Roman"/>
+                <w:b/>
+                <w:bCs/>
+                <w:color w:val="FFFFFF"/>
+                <w:lang w:val="en-US" w:eastAsia="fr-FR"/>
+              </w:rPr>
+              <w:t xml:space="preserve"> </w:t>
             </w:r>
           </w:p>
         </w:tc>
@@ -15005,44 +14429,6 @@
                 <w:lang w:val="en-US" w:eastAsia="fr-FR"/>
               </w:rPr>
             </w:pPr>
-            <w:r>
-              <w:rPr>
-                <w:rFonts w:ascii="Calibri" w:eastAsia="Times New Roman" w:hAnsi="Calibri" w:cs="Times New Roman"/>
-                <w:b/>
-                <w:bCs/>
-                <w:color w:val="FFFFFF"/>
-                <w:lang w:val="en-US" w:eastAsia="fr-FR"/>
-              </w:rPr>
-              <w:t>ri_2</w:t>
-            </w:r>
-          </w:p>
-        </w:tc>
-        <w:tc>
-          <w:tcPr>
-            <w:tcW w:w="1200" w:type="dxa"/>
-            <w:tcBorders>
-              <w:top w:val="single" w:sz="4" w:space="0" w:color="auto"/>
-              <w:left w:val="single" w:sz="4" w:space="0" w:color="auto"/>
-              <w:bottom w:val="single" w:sz="4" w:space="0" w:color="auto"/>
-              <w:right w:val="single" w:sz="4" w:space="0" w:color="auto"/>
-            </w:tcBorders>
-            <w:shd w:val="clear" w:color="A5A5A5" w:fill="A5A5A5"/>
-            <w:noWrap/>
-            <w:vAlign w:val="center"/>
-            <w:hideMark/>
-          </w:tcPr>
-          <w:p>
-            <w:pPr>
-              <w:spacing w:after="0" w:line="240" w:lineRule="auto"/>
-              <w:jc w:val="center"/>
-              <w:rPr>
-                <w:rFonts w:ascii="Calibri" w:eastAsia="Times New Roman" w:hAnsi="Calibri" w:cs="Times New Roman"/>
-                <w:b/>
-                <w:bCs/>
-                <w:color w:val="FFFFFF"/>
-                <w:lang w:val="en-US" w:eastAsia="fr-FR"/>
-              </w:rPr>
-            </w:pPr>
             <w:proofErr w:type="spellStart"/>
             <w:r>
               <w:rPr>
@@ -15052,7 +14438,17 @@
                 <w:color w:val="FFFFFF"/>
                 <w:lang w:val="en-US" w:eastAsia="fr-FR"/>
               </w:rPr>
-              <w:t>ri_period</w:t>
+              <w:t>RI.</w:t>
+            </w:r>
+            <w:r>
+              <w:rPr>
+                <w:rFonts w:ascii="Calibri" w:eastAsia="Times New Roman" w:hAnsi="Calibri" w:cs="Times New Roman"/>
+                <w:b/>
+                <w:bCs/>
+                <w:color w:val="FFFFFF"/>
+                <w:lang w:val="en-US" w:eastAsia="fr-FR"/>
+              </w:rPr>
+              <w:t>limit</w:t>
             </w:r>
             <w:proofErr w:type="spellEnd"/>
           </w:p>
@@ -15064,7 +14460,7 @@
         </w:trPr>
         <w:tc>
           <w:tcPr>
-            <w:tcW w:w="1469" w:type="dxa"/>
+            <w:tcW w:w="1200" w:type="dxa"/>
             <w:tcBorders>
               <w:top w:val="single" w:sz="4" w:space="0" w:color="auto"/>
               <w:left w:val="single" w:sz="4" w:space="0" w:color="auto"/>
@@ -15092,23 +14488,7 @@
                 <w:color w:val="000000"/>
                 <w:lang w:val="en-US" w:eastAsia="fr-FR"/>
               </w:rPr>
-              <w:t>vector(</w:t>
-            </w:r>
-            <w:r>
-              <w:rPr>
-                <w:rFonts w:eastAsiaTheme="minorEastAsia"/>
-                <w:iCs/>
-                <w:lang w:val="en-US"/>
-              </w:rPr>
-              <w:t>character</w:t>
-            </w:r>
-            <w:r>
-              <w:rPr>
-                <w:rFonts w:ascii="Calibri" w:eastAsia="Times New Roman" w:hAnsi="Calibri" w:cs="Times New Roman"/>
-                <w:color w:val="000000"/>
-                <w:lang w:val="en-US" w:eastAsia="fr-FR"/>
-              </w:rPr>
-              <w:t>)</w:t>
+              <w:t>numeric</w:t>
             </w:r>
           </w:p>
         </w:tc>
@@ -15143,48 +14523,6 @@
                 <w:lang w:val="en-US" w:eastAsia="fr-FR"/>
               </w:rPr>
               <w:t>numeric</w:t>
-            </w:r>
-          </w:p>
-        </w:tc>
-        <w:tc>
-          <w:tcPr>
-            <w:tcW w:w="1200" w:type="dxa"/>
-            <w:tcBorders>
-              <w:top w:val="single" w:sz="4" w:space="0" w:color="auto"/>
-              <w:left w:val="single" w:sz="4" w:space="0" w:color="auto"/>
-              <w:bottom w:val="single" w:sz="4" w:space="0" w:color="auto"/>
-              <w:right w:val="single" w:sz="4" w:space="0" w:color="auto"/>
-            </w:tcBorders>
-            <w:shd w:val="clear" w:color="auto" w:fill="auto"/>
-            <w:noWrap/>
-            <w:vAlign w:val="center"/>
-            <w:hideMark/>
-          </w:tcPr>
-          <w:p>
-            <w:pPr>
-              <w:spacing w:after="0" w:line="240" w:lineRule="auto"/>
-              <w:jc w:val="center"/>
-              <w:rPr>
-                <w:rFonts w:ascii="Calibri" w:eastAsia="Times New Roman" w:hAnsi="Calibri" w:cs="Times New Roman"/>
-                <w:color w:val="000000"/>
-                <w:lang w:val="en-US" w:eastAsia="fr-FR"/>
-              </w:rPr>
-            </w:pPr>
-            <w:r>
-              <w:rPr>
-                <w:rFonts w:ascii="Calibri" w:eastAsia="Times New Roman" w:hAnsi="Calibri" w:cs="Times New Roman"/>
-                <w:color w:val="000000"/>
-                <w:lang w:val="en-US" w:eastAsia="fr-FR"/>
-              </w:rPr>
-              <w:t>n</w:t>
-            </w:r>
-            <w:r>
-              <w:rPr>
-                <w:rFonts w:ascii="Calibri" w:eastAsia="Times New Roman" w:hAnsi="Calibri" w:cs="Times New Roman"/>
-                <w:color w:val="000000"/>
-                <w:lang w:val="en-US" w:eastAsia="fr-FR"/>
-              </w:rPr>
-              <w:t>umeric</w:t>
             </w:r>
           </w:p>
         </w:tc>
@@ -15200,6 +14538,7 @@
     <w:p>
       <w:pPr>
         <w:rPr>
+          <w:b/>
           <w:lang w:val="en-US"/>
         </w:rPr>
       </w:pPr>
@@ -15226,15 +14565,7 @@
           <w:b/>
           <w:lang w:val="en-US"/>
         </w:rPr>
-        <w:t>define_dynamic_</w:t>
-      </w:r>
-      <w:proofErr w:type="gramStart"/>
-      <w:r>
-        <w:rPr>
-          <w:b/>
-          <w:lang w:val="en-US"/>
-        </w:rPr>
-        <w:t>status</w:t>
+        <w:t>define_dynamic_status</w:t>
       </w:r>
       <w:proofErr w:type="spellEnd"/>
       <w:r>
@@ -15244,7 +14575,6 @@
         </w:rPr>
         <w:t>(</w:t>
       </w:r>
-      <w:proofErr w:type="gramEnd"/>
       <w:r>
         <w:rPr>
           <w:b/>
@@ -15284,20 +14614,24 @@
         </w:rPr>
         <w:t xml:space="preserve"> </w:t>
       </w:r>
-      <w:proofErr w:type="spellStart"/>
-      <w:r>
-        <w:rPr>
-          <w:b/>
-          <w:lang w:val="en-US"/>
-        </w:rPr>
-        <w:t>status_limit</w:t>
-      </w:r>
-      <w:proofErr w:type="spellEnd"/>
-      <w:r>
-        <w:rPr>
-          <w:lang w:val="en-US"/>
-        </w:rPr>
-        <w:t>: numeric,</w:t>
+      <w:r>
+        <w:rPr>
+          <w:b/>
+          <w:lang w:val="en-US"/>
+        </w:rPr>
+        <w:t>t</w:t>
+      </w:r>
+      <w:r>
+        <w:rPr>
+          <w:lang w:val="en-US"/>
+        </w:rPr>
+        <w:t>: numeric</w:t>
+      </w:r>
+      <w:r>
+        <w:rPr>
+          <w:lang w:val="en-US"/>
+        </w:rPr>
+        <w:t>,</w:t>
       </w:r>
       <w:r>
         <w:rPr>
@@ -15310,7 +14644,7 @@
           <w:b/>
           <w:lang w:val="en-US"/>
         </w:rPr>
-        <w:t>t</w:t>
+        <w:t>period</w:t>
       </w:r>
       <w:r>
         <w:rPr>
@@ -15327,7 +14661,7 @@
     </w:p>
     <w:p>
       <w:pPr>
-        <w:ind w:left="1416" w:firstLine="708"/>
+        <w:ind w:left="2124"/>
         <w:rPr>
           <w:lang w:val="en-US"/>
         </w:rPr>
@@ -15339,13 +14673,22 @@
         </w:rPr>
         <w:t xml:space="preserve">      </w:t>
       </w:r>
-      <w:r>
-        <w:rPr>
-          <w:b/>
-          <w:lang w:val="en-US"/>
-        </w:rPr>
-        <w:t>period</w:t>
-      </w:r>
+      <w:proofErr w:type="spellStart"/>
+      <w:r>
+        <w:rPr>
+          <w:b/>
+          <w:lang w:val="en-US"/>
+        </w:rPr>
+        <w:t>short</w:t>
+      </w:r>
+      <w:r>
+        <w:rPr>
+          <w:b/>
+          <w:lang w:val="en-US"/>
+        </w:rPr>
+        <w:t>_limit</w:t>
+      </w:r>
+      <w:proofErr w:type="spellEnd"/>
       <w:r>
         <w:rPr>
           <w:lang w:val="en-US"/>
@@ -15371,219 +14714,29 @@
         </w:rPr>
         <w:t xml:space="preserve"> </w:t>
       </w:r>
-      <w:proofErr w:type="spellStart"/>
-      <w:proofErr w:type="gramStart"/>
-      <w:r>
-        <w:rPr>
-          <w:lang w:val="en-US"/>
-        </w:rPr>
-        <w:t>data.frame</w:t>
-      </w:r>
-      <w:proofErr w:type="spellEnd"/>
-      <w:proofErr w:type="gramEnd"/>
+      <w:r>
+        <w:rPr>
+          <w:lang w:val="en-US"/>
+        </w:rPr>
+        <w:t>vector(character)</w:t>
+      </w:r>
     </w:p>
-    <w:tbl>
-      <w:tblPr>
-        <w:tblW w:w="2669" w:type="dxa"/>
-        <w:tblCellMar>
-          <w:left w:w="70" w:type="dxa"/>
-          <w:right w:w="70" w:type="dxa"/>
-        </w:tblCellMar>
-        <w:tblLook w:val="04A0" w:firstRow="1" w:lastRow="0" w:firstColumn="1" w:lastColumn="0" w:noHBand="0" w:noVBand="1"/>
-      </w:tblPr>
-      <w:tblGrid>
-        <w:gridCol w:w="1691"/>
-        <w:gridCol w:w="1200"/>
-      </w:tblGrid>
-      <w:tr>
-        <w:trPr>
-          <w:trHeight w:val="300"/>
-        </w:trPr>
-        <w:tc>
-          <w:tcPr>
-            <w:tcW w:w="1469" w:type="dxa"/>
-            <w:tcBorders>
-              <w:top w:val="single" w:sz="4" w:space="0" w:color="auto"/>
-              <w:left w:val="single" w:sz="4" w:space="0" w:color="auto"/>
-              <w:bottom w:val="single" w:sz="4" w:space="0" w:color="auto"/>
-              <w:right w:val="single" w:sz="4" w:space="0" w:color="auto"/>
-            </w:tcBorders>
-            <w:shd w:val="clear" w:color="A5A5A5" w:fill="A5A5A5"/>
-            <w:noWrap/>
-            <w:vAlign w:val="center"/>
-            <w:hideMark/>
-          </w:tcPr>
-          <w:p>
-            <w:pPr>
-              <w:spacing w:after="0" w:line="240" w:lineRule="auto"/>
-              <w:jc w:val="center"/>
-              <w:rPr>
-                <w:rFonts w:ascii="Calibri" w:eastAsia="Times New Roman" w:hAnsi="Calibri" w:cs="Times New Roman"/>
-                <w:b/>
-                <w:bCs/>
-                <w:color w:val="FFFFFF"/>
-                <w:lang w:val="en-US" w:eastAsia="fr-FR"/>
-              </w:rPr>
-            </w:pPr>
-            <w:r>
-              <w:rPr>
-                <w:rFonts w:ascii="Calibri" w:eastAsia="Times New Roman" w:hAnsi="Calibri" w:cs="Times New Roman"/>
-                <w:b/>
-                <w:bCs/>
-                <w:color w:val="FFFFFF"/>
-                <w:lang w:val="en-US" w:eastAsia="fr-FR"/>
-              </w:rPr>
-              <w:t>pattern</w:t>
-            </w:r>
-          </w:p>
-        </w:tc>
-        <w:tc>
-          <w:tcPr>
-            <w:tcW w:w="1200" w:type="dxa"/>
-            <w:tcBorders>
-              <w:top w:val="single" w:sz="4" w:space="0" w:color="auto"/>
-              <w:left w:val="single" w:sz="4" w:space="0" w:color="auto"/>
-              <w:bottom w:val="single" w:sz="4" w:space="0" w:color="auto"/>
-              <w:right w:val="single" w:sz="4" w:space="0" w:color="auto"/>
-            </w:tcBorders>
-            <w:shd w:val="clear" w:color="A5A5A5" w:fill="A5A5A5"/>
-            <w:noWrap/>
-            <w:vAlign w:val="center"/>
-            <w:hideMark/>
-          </w:tcPr>
-          <w:p>
-            <w:pPr>
-              <w:spacing w:after="0" w:line="240" w:lineRule="auto"/>
-              <w:jc w:val="center"/>
-              <w:rPr>
-                <w:rFonts w:ascii="Calibri" w:eastAsia="Times New Roman" w:hAnsi="Calibri" w:cs="Times New Roman"/>
-                <w:b/>
-                <w:bCs/>
-                <w:color w:val="FFFFFF"/>
-                <w:lang w:val="en-US" w:eastAsia="fr-FR"/>
-              </w:rPr>
-            </w:pPr>
-            <w:r>
-              <w:rPr>
-                <w:rFonts w:ascii="Calibri" w:eastAsia="Times New Roman" w:hAnsi="Calibri" w:cs="Times New Roman"/>
-                <w:b/>
-                <w:bCs/>
-                <w:color w:val="FFFFFF"/>
-                <w:lang w:val="en-US" w:eastAsia="fr-FR"/>
-              </w:rPr>
-              <w:t>S</w:t>
-            </w:r>
-            <w:r>
-              <w:rPr>
-                <w:rFonts w:ascii="Calibri" w:eastAsia="Times New Roman" w:hAnsi="Calibri" w:cs="Times New Roman"/>
-                <w:b/>
-                <w:bCs/>
-                <w:color w:val="FFFFFF"/>
-                <w:lang w:val="en-US" w:eastAsia="fr-FR"/>
-              </w:rPr>
-              <w:t>tatus</w:t>
-            </w:r>
-          </w:p>
-        </w:tc>
-      </w:tr>
-      <w:tr>
-        <w:trPr>
-          <w:trHeight w:val="300"/>
-        </w:trPr>
-        <w:tc>
-          <w:tcPr>
-            <w:tcW w:w="1469" w:type="dxa"/>
-            <w:tcBorders>
-              <w:top w:val="single" w:sz="4" w:space="0" w:color="auto"/>
-              <w:left w:val="single" w:sz="4" w:space="0" w:color="auto"/>
-              <w:bottom w:val="single" w:sz="4" w:space="0" w:color="auto"/>
-              <w:right w:val="single" w:sz="4" w:space="0" w:color="auto"/>
-            </w:tcBorders>
-            <w:shd w:val="clear" w:color="auto" w:fill="auto"/>
-            <w:noWrap/>
-            <w:vAlign w:val="center"/>
-            <w:hideMark/>
-          </w:tcPr>
-          <w:p>
-            <w:pPr>
-              <w:spacing w:after="0" w:line="240" w:lineRule="auto"/>
-              <w:jc w:val="center"/>
-              <w:rPr>
-                <w:rFonts w:ascii="Calibri" w:eastAsia="Times New Roman" w:hAnsi="Calibri" w:cs="Times New Roman"/>
-                <w:color w:val="000000"/>
-                <w:lang w:val="en-US" w:eastAsia="fr-FR"/>
-              </w:rPr>
-            </w:pPr>
-            <w:r>
-              <w:rPr>
-                <w:rFonts w:ascii="Calibri" w:eastAsia="Times New Roman" w:hAnsi="Calibri" w:cs="Times New Roman"/>
-                <w:color w:val="000000"/>
-                <w:lang w:val="en-US" w:eastAsia="fr-FR"/>
-              </w:rPr>
-              <w:t>vector(</w:t>
-            </w:r>
-            <w:r>
-              <w:rPr>
-                <w:rFonts w:eastAsiaTheme="minorEastAsia"/>
-                <w:iCs/>
-                <w:lang w:val="en-US"/>
-              </w:rPr>
-              <w:t>character</w:t>
-            </w:r>
-            <w:r>
-              <w:rPr>
-                <w:rFonts w:ascii="Calibri" w:eastAsia="Times New Roman" w:hAnsi="Calibri" w:cs="Times New Roman"/>
-                <w:color w:val="000000"/>
-                <w:lang w:val="en-US" w:eastAsia="fr-FR"/>
-              </w:rPr>
-              <w:t>)</w:t>
-            </w:r>
-          </w:p>
-        </w:tc>
-        <w:tc>
-          <w:tcPr>
-            <w:tcW w:w="1200" w:type="dxa"/>
-            <w:tcBorders>
-              <w:top w:val="single" w:sz="4" w:space="0" w:color="auto"/>
-              <w:left w:val="single" w:sz="4" w:space="0" w:color="auto"/>
-              <w:bottom w:val="single" w:sz="4" w:space="0" w:color="auto"/>
-              <w:right w:val="single" w:sz="4" w:space="0" w:color="auto"/>
-            </w:tcBorders>
-            <w:shd w:val="clear" w:color="auto" w:fill="auto"/>
-            <w:noWrap/>
-            <w:vAlign w:val="center"/>
-            <w:hideMark/>
-          </w:tcPr>
-          <w:p>
-            <w:pPr>
-              <w:spacing w:after="0" w:line="240" w:lineRule="auto"/>
-              <w:jc w:val="center"/>
-              <w:rPr>
-                <w:rFonts w:ascii="Calibri" w:eastAsia="Times New Roman" w:hAnsi="Calibri" w:cs="Times New Roman"/>
-                <w:color w:val="000000"/>
-                <w:lang w:val="en-US" w:eastAsia="fr-FR"/>
-              </w:rPr>
-            </w:pPr>
-            <w:r>
-              <w:rPr>
-                <w:rFonts w:ascii="Calibri" w:eastAsia="Times New Roman" w:hAnsi="Calibri" w:cs="Times New Roman"/>
-                <w:color w:val="000000"/>
-                <w:lang w:val="en-US" w:eastAsia="fr-FR"/>
-              </w:rPr>
-              <w:t>c</w:t>
-            </w:r>
-            <w:r>
-              <w:rPr>
-                <w:rFonts w:ascii="Calibri" w:eastAsia="Times New Roman" w:hAnsi="Calibri" w:cs="Times New Roman"/>
-                <w:color w:val="000000"/>
-                <w:lang w:val="en-US" w:eastAsia="fr-FR"/>
-              </w:rPr>
-              <w:t>haracter</w:t>
-            </w:r>
-          </w:p>
-        </w:tc>
-      </w:tr>
-    </w:tbl>
+    <w:p>
+      <w:pPr>
+        <w:spacing w:after="160"/>
+        <w:rPr>
+          <w:b/>
+          <w:lang w:val="en-US"/>
+        </w:rPr>
+      </w:pPr>
+      <w:r>
+        <w:rPr>
+          <w:b/>
+          <w:lang w:val="en-US"/>
+        </w:rPr>
+        <w:br w:type="page"/>
+      </w:r>
+    </w:p>
     <w:p>
       <w:pPr>
         <w:rPr>
@@ -15613,15 +14766,7 @@
           <w:b/>
           <w:lang w:val="en-US"/>
         </w:rPr>
-        <w:t>spectrum_</w:t>
-      </w:r>
-      <w:proofErr w:type="gramStart"/>
-      <w:r>
-        <w:rPr>
-          <w:b/>
-          <w:lang w:val="en-US"/>
-        </w:rPr>
-        <w:t>chart</w:t>
+        <w:t>spectrum_chart</w:t>
       </w:r>
       <w:proofErr w:type="spellEnd"/>
       <w:r>
@@ -15631,7 +14776,6 @@
         </w:rPr>
         <w:t>(</w:t>
       </w:r>
-      <w:proofErr w:type="gramEnd"/>
       <w:r>
         <w:rPr>
           <w:b/>
@@ -15823,7 +14967,6 @@
         <w:t xml:space="preserve">: </w:t>
       </w:r>
       <w:proofErr w:type="spellStart"/>
-      <w:proofErr w:type="gramStart"/>
       <w:r>
         <w:rPr>
           <w:lang w:val="en-US"/>
@@ -15831,7 +14974,6 @@
         <w:t>data.frame</w:t>
       </w:r>
       <w:proofErr w:type="spellEnd"/>
-      <w:proofErr w:type="gramEnd"/>
     </w:p>
     <w:tbl>
       <w:tblPr>
@@ -16430,15 +15572,7 @@
           <w:b/>
           <w:lang w:val="en-US"/>
         </w:rPr>
-        <w:t>_spectrum_</w:t>
-      </w:r>
-      <w:proofErr w:type="gramStart"/>
-      <w:r>
-        <w:rPr>
-          <w:b/>
-          <w:lang w:val="en-US"/>
-        </w:rPr>
-        <w:t>chart</w:t>
+        <w:t>_spectrum_chart</w:t>
       </w:r>
       <w:proofErr w:type="spellEnd"/>
       <w:r>
@@ -16448,7 +15582,6 @@
         </w:rPr>
         <w:t>(</w:t>
       </w:r>
-      <w:proofErr w:type="gramEnd"/>
       <w:r>
         <w:rPr>
           <w:b/>
@@ -16638,15 +15771,7 @@
           <w:b/>
           <w:lang w:val="en-US"/>
         </w:rPr>
-        <w:t>pattern_node_</w:t>
-      </w:r>
-      <w:proofErr w:type="gramStart"/>
-      <w:r>
-        <w:rPr>
-          <w:b/>
-          <w:lang w:val="en-US"/>
-        </w:rPr>
-        <w:t>characteristics</w:t>
+        <w:t>pattern_node_characteristics</w:t>
       </w:r>
       <w:proofErr w:type="spellEnd"/>
       <w:r>
@@ -16654,15 +15779,7 @@
           <w:b/>
           <w:lang w:val="en-US"/>
         </w:rPr>
-        <w:t>(</w:t>
-      </w:r>
-      <w:proofErr w:type="gramEnd"/>
-      <w:r>
-        <w:rPr>
-          <w:b/>
-          <w:lang w:val="en-US"/>
-        </w:rPr>
-        <w:t>patterns</w:t>
+        <w:t>(patterns</w:t>
       </w:r>
       <w:r>
         <w:rPr>
@@ -17473,9 +16590,9 @@
           <w:bCs/>
           <w:lang w:val="en-US"/>
         </w:rPr>
-        <w:t>weight_by_node_</w:t>
-      </w:r>
-      <w:proofErr w:type="gramStart"/>
+        <w:t>weight_by_node_complexity</w:t>
+      </w:r>
+      <w:proofErr w:type="spellEnd"/>
       <w:r>
         <w:rPr>
           <w:rFonts w:eastAsiaTheme="minorEastAsia"/>
@@ -17483,27 +16600,7 @@
           <w:bCs/>
           <w:lang w:val="en-US"/>
         </w:rPr>
-        <w:t>complexity</w:t>
-      </w:r>
-      <w:proofErr w:type="spellEnd"/>
-      <w:r>
-        <w:rPr>
-          <w:rFonts w:eastAsiaTheme="minorEastAsia"/>
-          <w:b/>
-          <w:bCs/>
-          <w:lang w:val="en-US"/>
-        </w:rPr>
-        <w:t>(</w:t>
-      </w:r>
-      <w:proofErr w:type="gramEnd"/>
-      <w:r>
-        <w:rPr>
-          <w:rFonts w:eastAsiaTheme="minorEastAsia"/>
-          <w:b/>
-          <w:bCs/>
-          <w:lang w:val="en-US"/>
-        </w:rPr>
-        <w:t>patterns</w:t>
+        <w:t>(patterns</w:t>
       </w:r>
       <w:r>
         <w:rPr>
@@ -17755,15 +16852,7 @@
           <w:b/>
           <w:lang w:val="en-US"/>
         </w:rPr>
-        <w:t>spectrosome_</w:t>
-      </w:r>
-      <w:proofErr w:type="gramStart"/>
-      <w:r>
-        <w:rPr>
-          <w:b/>
-          <w:lang w:val="en-US"/>
-        </w:rPr>
-        <w:t>chart</w:t>
+        <w:t>spectrosome_chart</w:t>
       </w:r>
       <w:proofErr w:type="spellEnd"/>
       <w:r>
@@ -17774,7 +16863,6 @@
         <w:t>(</w:t>
       </w:r>
       <w:proofErr w:type="spellStart"/>
-      <w:proofErr w:type="gramEnd"/>
       <w:r>
         <w:rPr>
           <w:b/>
@@ -18162,7 +17250,6 @@
         <w:t xml:space="preserve"> </w:t>
       </w:r>
       <w:proofErr w:type="spellStart"/>
-      <w:proofErr w:type="gramStart"/>
       <w:r>
         <w:rPr>
           <w:b/>
@@ -18187,7 +17274,6 @@
         <w:t>cutoff</w:t>
       </w:r>
       <w:proofErr w:type="spellEnd"/>
-      <w:proofErr w:type="gramEnd"/>
       <w:r>
         <w:rPr>
           <w:lang w:val="en-US"/>
@@ -18375,7 +17461,6 @@
         <w:t xml:space="preserve"> </w:t>
       </w:r>
       <w:proofErr w:type="spellStart"/>
-      <w:proofErr w:type="gramStart"/>
       <w:r>
         <w:rPr>
           <w:lang w:val="en-US"/>
@@ -18383,7 +17468,6 @@
         <w:t>data.frame</w:t>
       </w:r>
       <w:proofErr w:type="spellEnd"/>
-      <w:proofErr w:type="gramEnd"/>
     </w:p>
     <w:tbl>
       <w:tblPr>
@@ -19471,7 +18555,6 @@
         <w:t xml:space="preserve"> </w:t>
       </w:r>
       <w:proofErr w:type="spellStart"/>
-      <w:proofErr w:type="gramStart"/>
       <w:r>
         <w:rPr>
           <w:lang w:val="en-US"/>
@@ -19479,7 +18562,6 @@
         <w:t>data.frame</w:t>
       </w:r>
       <w:proofErr w:type="spellEnd"/>
-      <w:proofErr w:type="gramEnd"/>
     </w:p>
     <w:tbl>
       <w:tblPr>
@@ -20341,14 +19423,6 @@
     </w:tbl>
     <w:p>
       <w:pPr>
-        <w:rPr>
-          <w:bCs/>
-          <w:lang w:val="en-US"/>
-        </w:rPr>
-      </w:pPr>
-    </w:p>
-    <w:p>
-      <w:pPr>
         <w:spacing w:after="160"/>
         <w:rPr>
           <w:bCs/>
@@ -21040,15 +20114,7 @@
           <w:b/>
           <w:lang w:val="en-US"/>
         </w:rPr>
-        <w:t>cluster_</w:t>
-      </w:r>
-      <w:proofErr w:type="gramStart"/>
-      <w:r>
-        <w:rPr>
-          <w:b/>
-          <w:lang w:val="en-US"/>
-        </w:rPr>
-        <w:t>text</w:t>
+        <w:t>cluster_text</w:t>
       </w:r>
       <w:proofErr w:type="spellEnd"/>
       <w:r>
@@ -21056,15 +20122,7 @@
           <w:b/>
           <w:lang w:val="en-US"/>
         </w:rPr>
-        <w:t>(</w:t>
-      </w:r>
-      <w:proofErr w:type="gramEnd"/>
-      <w:r>
-        <w:rPr>
-          <w:b/>
-          <w:lang w:val="en-US"/>
-        </w:rPr>
-        <w:t>graph</w:t>
+        <w:t>(graph</w:t>
       </w:r>
       <w:r>
         <w:rPr>
@@ -21908,15 +20966,7 @@
           <w:b/>
           <w:lang w:val="en-US"/>
         </w:rPr>
-        <w:t>cluster_</w:t>
-      </w:r>
-      <w:proofErr w:type="gramStart"/>
-      <w:r>
-        <w:rPr>
-          <w:b/>
-          <w:lang w:val="en-US"/>
-        </w:rPr>
-        <w:t>chart</w:t>
+        <w:t>cluster_chart</w:t>
       </w:r>
       <w:proofErr w:type="spellEnd"/>
       <w:r>
@@ -21927,7 +20977,6 @@
         <w:t>(</w:t>
       </w:r>
       <w:proofErr w:type="spellStart"/>
-      <w:proofErr w:type="gramEnd"/>
       <w:r>
         <w:rPr>
           <w:b/>
@@ -22092,7 +21141,6 @@
         <w:t xml:space="preserve"> </w:t>
       </w:r>
       <w:proofErr w:type="spellStart"/>
-      <w:proofErr w:type="gramStart"/>
       <w:r>
         <w:rPr>
           <w:b/>
@@ -22102,7 +21150,6 @@
         <w:t>n.cutoff</w:t>
       </w:r>
       <w:proofErr w:type="spellEnd"/>
-      <w:proofErr w:type="gramEnd"/>
       <w:r>
         <w:rPr>
           <w:lang w:val="en-US"/>
@@ -22425,7 +21472,6 @@
         <w:t xml:space="preserve"> </w:t>
       </w:r>
       <w:proofErr w:type="spellStart"/>
-      <w:proofErr w:type="gramStart"/>
       <w:r>
         <w:rPr>
           <w:lang w:val="en-US"/>
@@ -22433,7 +21479,6 @@
         <w:t>data.frame</w:t>
       </w:r>
       <w:proofErr w:type="spellEnd"/>
-      <w:proofErr w:type="gramEnd"/>
     </w:p>
     <w:tbl>
       <w:tblPr>
@@ -23491,7 +22536,6 @@
         <w:t xml:space="preserve">[["edges"]]: </w:t>
       </w:r>
       <w:proofErr w:type="spellStart"/>
-      <w:proofErr w:type="gramStart"/>
       <w:r>
         <w:rPr>
           <w:lang w:val="en-US"/>
@@ -23499,7 +22543,6 @@
         <w:t>data.frame</w:t>
       </w:r>
       <w:proofErr w:type="spellEnd"/>
-      <w:proofErr w:type="gramEnd"/>
     </w:p>
     <w:tbl>
       <w:tblPr>
@@ -25019,15 +24062,7 @@
           <w:b/>
           <w:lang w:val="en-US"/>
         </w:rPr>
-        <w:t>network_</w:t>
-      </w:r>
-      <w:proofErr w:type="gramStart"/>
-      <w:r>
-        <w:rPr>
-          <w:b/>
-          <w:lang w:val="en-US"/>
-        </w:rPr>
-        <w:t>density</w:t>
+        <w:t>network_density</w:t>
       </w:r>
       <w:proofErr w:type="spellEnd"/>
       <w:r>
@@ -25035,15 +24070,7 @@
           <w:b/>
           <w:lang w:val="en-US"/>
         </w:rPr>
-        <w:t>(</w:t>
-      </w:r>
-      <w:proofErr w:type="gramEnd"/>
-      <w:r>
-        <w:rPr>
-          <w:b/>
-          <w:lang w:val="en-US"/>
-        </w:rPr>
-        <w:t>links:</w:t>
+        <w:t>(links:</w:t>
       </w:r>
       <w:r>
         <w:rPr>
@@ -25123,7 +24150,6 @@
         </w:rPr>
         <w:t xml:space="preserve"> </w:t>
       </w:r>
-      <w:proofErr w:type="gramStart"/>
       <w:r>
         <w:rPr>
           <w:b/>
@@ -25136,15 +24162,7 @@
           <w:b/>
           <w:lang w:val="en-US"/>
         </w:rPr>
-        <w:t>(</w:t>
-      </w:r>
-      <w:proofErr w:type="gramEnd"/>
-      <w:r>
-        <w:rPr>
-          <w:b/>
-          <w:lang w:val="en-US"/>
-        </w:rPr>
-        <w:t>ID:</w:t>
+        <w:t>(ID:</w:t>
       </w:r>
       <w:r>
         <w:rPr>
@@ -25267,16 +24285,7 @@
           <w:bCs/>
           <w:lang w:val="en-US"/>
         </w:rPr>
-        <w:t>_</w:t>
-      </w:r>
-      <w:proofErr w:type="gramStart"/>
-      <w:r>
-        <w:rPr>
-          <w:b/>
-          <w:bCs/>
-          <w:lang w:val="en-US"/>
-        </w:rPr>
-        <w:t>chart</w:t>
+        <w:t>_chart</w:t>
       </w:r>
       <w:proofErr w:type="spellEnd"/>
       <w:r>
@@ -25288,7 +24297,6 @@
         <w:t>(</w:t>
       </w:r>
       <w:proofErr w:type="spellStart"/>
-      <w:proofErr w:type="gramEnd"/>
       <w:r>
         <w:rPr>
           <w:b/>
@@ -25542,7 +24550,6 @@
         <w:t xml:space="preserve"> </w:t>
       </w:r>
       <w:proofErr w:type="spellStart"/>
-      <w:proofErr w:type="gramStart"/>
       <w:r>
         <w:rPr>
           <w:b/>
@@ -25552,7 +24559,6 @@
         <w:t>n.cutoff</w:t>
       </w:r>
       <w:proofErr w:type="spellEnd"/>
-      <w:proofErr w:type="gramEnd"/>
       <w:r>
         <w:rPr>
           <w:lang w:val="en-US"/>
@@ -25644,30 +24650,14 @@
           <w:bCs/>
           <w:lang w:val="en-US"/>
         </w:rPr>
-        <w:t>_</w:t>
-      </w:r>
-      <w:proofErr w:type="gramStart"/>
-      <w:r>
-        <w:rPr>
-          <w:b/>
-          <w:bCs/>
-          <w:lang w:val="en-US"/>
-        </w:rPr>
-        <w:t>by</w:t>
+        <w:t>_by</w:t>
       </w:r>
       <w:proofErr w:type="spellEnd"/>
       <w:r>
         <w:rPr>
           <w:lang w:val="en-US"/>
         </w:rPr>
-        <w:t>:</w:t>
-      </w:r>
-      <w:proofErr w:type="gramEnd"/>
-      <w:r>
-        <w:rPr>
-          <w:lang w:val="en-US"/>
-        </w:rPr>
-        <w:t xml:space="preserve"> character, </w:t>
+        <w:t xml:space="preserve">: character, </w:t>
       </w:r>
       <w:r>
         <w:rPr>
@@ -25754,7 +24744,6 @@
         <w:t xml:space="preserve">: </w:t>
       </w:r>
       <w:proofErr w:type="spellStart"/>
-      <w:proofErr w:type="gramStart"/>
       <w:r>
         <w:rPr>
           <w:lang w:val="en-US"/>
@@ -25762,7 +24751,6 @@
         <w:t>data.frame</w:t>
       </w:r>
       <w:proofErr w:type="spellEnd"/>
-      <w:proofErr w:type="gramEnd"/>
     </w:p>
     <w:tbl>
       <w:tblPr>
@@ -26739,19 +25727,9 @@
           <w:bCs/>
           <w:lang w:val="en-US"/>
         </w:rPr>
-        <w:t>_</w:t>
-      </w:r>
-      <w:proofErr w:type="gramStart"/>
-      <w:r>
-        <w:rPr>
-          <w:b/>
-          <w:bCs/>
-          <w:lang w:val="en-US"/>
-        </w:rPr>
-        <w:t>chart(</w:t>
+        <w:t>_chart(</w:t>
       </w:r>
       <w:proofErr w:type="spellStart"/>
-      <w:proofErr w:type="gramEnd"/>
       <w:r>
         <w:rPr>
           <w:b/>
@@ -26883,7 +25861,6 @@
         <w:t xml:space="preserve"> </w:t>
       </w:r>
       <w:proofErr w:type="spellStart"/>
-      <w:proofErr w:type="gramStart"/>
       <w:r>
         <w:rPr>
           <w:lang w:val="en-US"/>
@@ -26891,7 +25868,6 @@
         <w:t>data.frame</w:t>
       </w:r>
       <w:proofErr w:type="spellEnd"/>
-      <w:proofErr w:type="gramEnd"/>
       <w:r>
         <w:rPr>
           <w:lang w:val="en-US"/>
@@ -26993,7 +25969,6 @@
         <w:t xml:space="preserve">: logical, </w:t>
       </w:r>
       <w:proofErr w:type="spellStart"/>
-      <w:proofErr w:type="gramStart"/>
       <w:r>
         <w:rPr>
           <w:b/>
@@ -27003,7 +25978,6 @@
         <w:t>n.cutoff</w:t>
       </w:r>
       <w:proofErr w:type="spellEnd"/>
-      <w:proofErr w:type="gramEnd"/>
       <w:r>
         <w:rPr>
           <w:lang w:val="en-US"/>
@@ -27040,7 +26014,6 @@
         </w:rPr>
         <w:t xml:space="preserve"> </w:t>
       </w:r>
-      <w:proofErr w:type="gramStart"/>
       <w:r>
         <w:rPr>
           <w:b/>
@@ -27057,7 +26030,6 @@
         </w:rPr>
         <w:t>:</w:t>
       </w:r>
-      <w:proofErr w:type="gramEnd"/>
       <w:r>
         <w:rPr>
           <w:lang w:val="en-US"/>
@@ -27333,16 +26305,7 @@
           <w:bCs/>
           <w:lang w:val="en-US"/>
         </w:rPr>
-        <w:t>category_tree_</w:t>
-      </w:r>
-      <w:proofErr w:type="gramStart"/>
-      <w:r>
-        <w:rPr>
-          <w:b/>
-          <w:bCs/>
-          <w:lang w:val="en-US"/>
-        </w:rPr>
-        <w:t>chart</w:t>
+        <w:t>category_tree_chart</w:t>
       </w:r>
       <w:proofErr w:type="spellEnd"/>
       <w:r>
@@ -27351,16 +26314,7 @@
           <w:bCs/>
           <w:lang w:val="en-US"/>
         </w:rPr>
-        <w:t>(</w:t>
-      </w:r>
-      <w:proofErr w:type="gramEnd"/>
-      <w:r>
-        <w:rPr>
-          <w:b/>
-          <w:bCs/>
-          <w:lang w:val="en-US"/>
-        </w:rPr>
-        <w:t>category</w:t>
+        <w:t>(category</w:t>
       </w:r>
       <w:r>
         <w:rPr>
@@ -27427,7 +26381,6 @@
         <w:t xml:space="preserve">: logical, </w:t>
       </w:r>
       <w:proofErr w:type="spellStart"/>
-      <w:proofErr w:type="gramStart"/>
       <w:r>
         <w:rPr>
           <w:b/>
@@ -27437,7 +26390,6 @@
         <w:t>n.cutoff</w:t>
       </w:r>
       <w:proofErr w:type="spellEnd"/>
-      <w:proofErr w:type="gramEnd"/>
       <w:r>
         <w:rPr>
           <w:lang w:val="en-US"/>
@@ -27671,16 +26623,7 @@
           <w:bCs/>
           <w:lang w:val="en-US"/>
         </w:rPr>
-        <w:t>co_occurrence_</w:t>
-      </w:r>
-      <w:proofErr w:type="gramStart"/>
-      <w:r>
-        <w:rPr>
-          <w:b/>
-          <w:bCs/>
-          <w:lang w:val="en-US"/>
-        </w:rPr>
-        <w:t>chart</w:t>
+        <w:t>co_occurrence_chart</w:t>
       </w:r>
       <w:proofErr w:type="spellEnd"/>
       <w:r>
@@ -27689,16 +26632,7 @@
           <w:bCs/>
           <w:lang w:val="en-US"/>
         </w:rPr>
-        <w:t>(</w:t>
-      </w:r>
-      <w:proofErr w:type="gramEnd"/>
-      <w:r>
-        <w:rPr>
-          <w:b/>
-          <w:bCs/>
-          <w:lang w:val="en-US"/>
-        </w:rPr>
-        <w:t>items</w:t>
+        <w:t>(items</w:t>
       </w:r>
       <w:r>
         <w:rPr>
@@ -27815,7 +26749,6 @@
         <w:t xml:space="preserve">: logical, </w:t>
       </w:r>
       <w:proofErr w:type="spellStart"/>
-      <w:proofErr w:type="gramStart"/>
       <w:r>
         <w:rPr>
           <w:b/>
@@ -27825,7 +26758,6 @@
         <w:t>n.cutoff</w:t>
       </w:r>
       <w:proofErr w:type="spellEnd"/>
-      <w:proofErr w:type="gramEnd"/>
       <w:r>
         <w:rPr>
           <w:lang w:val="en-US"/>
@@ -27877,30 +26809,14 @@
           <w:bCs/>
           <w:lang w:val="en-US"/>
         </w:rPr>
-        <w:t>sort_</w:t>
-      </w:r>
-      <w:proofErr w:type="gramStart"/>
-      <w:r>
-        <w:rPr>
-          <w:b/>
-          <w:bCs/>
-          <w:lang w:val="en-US"/>
-        </w:rPr>
-        <w:t>by</w:t>
+        <w:t>sort_by</w:t>
       </w:r>
       <w:proofErr w:type="spellEnd"/>
       <w:r>
         <w:rPr>
           <w:lang w:val="en-US"/>
         </w:rPr>
-        <w:t>:</w:t>
-      </w:r>
-      <w:proofErr w:type="gramEnd"/>
-      <w:r>
-        <w:rPr>
-          <w:lang w:val="en-US"/>
-        </w:rPr>
-        <w:t xml:space="preserve"> character, </w:t>
+        <w:t xml:space="preserve">: character, </w:t>
       </w:r>
       <w:proofErr w:type="spellStart"/>
       <w:r>
@@ -28207,16 +27123,7 @@
           <w:bCs/>
           <w:lang w:val="en-US"/>
         </w:rPr>
-        <w:t>extract_</w:t>
-      </w:r>
-      <w:proofErr w:type="gramStart"/>
-      <w:r>
-        <w:rPr>
-          <w:b/>
-          <w:bCs/>
-          <w:lang w:val="en-US"/>
-        </w:rPr>
-        <w:t>rules</w:t>
+        <w:t>extract_rules</w:t>
       </w:r>
       <w:proofErr w:type="spellEnd"/>
       <w:r>
@@ -28227,7 +27134,6 @@
         </w:rPr>
         <w:t>(</w:t>
       </w:r>
-      <w:proofErr w:type="gramEnd"/>
       <w:r>
         <w:rPr>
           <w:b/>
@@ -29580,16 +28486,7 @@
           <w:bCs/>
           <w:lang w:val="en-US"/>
         </w:rPr>
-        <w:t>rules_</w:t>
-      </w:r>
-      <w:proofErr w:type="gramStart"/>
-      <w:r>
-        <w:rPr>
-          <w:b/>
-          <w:bCs/>
-          <w:lang w:val="en-US"/>
-        </w:rPr>
-        <w:t>chart</w:t>
+        <w:t>rules_chart</w:t>
       </w:r>
       <w:proofErr w:type="spellEnd"/>
       <w:r>
@@ -29598,16 +28495,7 @@
           <w:bCs/>
           <w:lang w:val="en-US"/>
         </w:rPr>
-        <w:t>(</w:t>
-      </w:r>
-      <w:proofErr w:type="gramEnd"/>
-      <w:r>
-        <w:rPr>
-          <w:b/>
-          <w:bCs/>
-          <w:lang w:val="en-US"/>
-        </w:rPr>
-        <w:t>rules</w:t>
+        <w:t>(rules</w:t>
       </w:r>
       <w:r>
         <w:rPr>
@@ -29766,7 +28654,6 @@
         <w:t xml:space="preserve"> </w:t>
       </w:r>
       <w:proofErr w:type="spellStart"/>
-      <w:proofErr w:type="gramStart"/>
       <w:r>
         <w:rPr>
           <w:b/>
@@ -29776,7 +28663,6 @@
         <w:t>n.cutoff</w:t>
       </w:r>
       <w:proofErr w:type="spellEnd"/>
-      <w:proofErr w:type="gramEnd"/>
       <w:r>
         <w:rPr>
           <w:lang w:val="en-US"/>
@@ -29816,7 +28702,6 @@
         <w:t xml:space="preserve"> </w:t>
       </w:r>
       <w:proofErr w:type="spellStart"/>
-      <w:proofErr w:type="gramStart"/>
       <w:r>
         <w:rPr>
           <w:b/>
@@ -29826,7 +28711,6 @@
         <w:t>c.cutoff</w:t>
       </w:r>
       <w:proofErr w:type="spellEnd"/>
-      <w:proofErr w:type="gramEnd"/>
       <w:r>
         <w:rPr>
           <w:lang w:val="en-US"/>
@@ -30229,15 +29113,7 @@
           <w:b/>
           <w:lang w:val="en-US"/>
         </w:rPr>
-        <w:t>save_</w:t>
-      </w:r>
-      <w:proofErr w:type="gramStart"/>
-      <w:r>
-        <w:rPr>
-          <w:b/>
-          <w:lang w:val="en-US"/>
-        </w:rPr>
-        <w:t>characteristics</w:t>
+        <w:t>save_characteristics</w:t>
       </w:r>
       <w:proofErr w:type="spellEnd"/>
       <w:r>
@@ -30245,15 +29121,7 @@
           <w:b/>
           <w:lang w:val="en-US"/>
         </w:rPr>
-        <w:t>(</w:t>
-      </w:r>
-      <w:proofErr w:type="gramEnd"/>
-      <w:r>
-        <w:rPr>
-          <w:b/>
-          <w:lang w:val="en-US"/>
-        </w:rPr>
-        <w:t>characteristics</w:t>
+        <w:t>(characteristics</w:t>
       </w:r>
       <w:r>
         <w:rPr>
@@ -30428,15 +29296,7 @@
           <w:b/>
           <w:lang w:val="en-US"/>
         </w:rPr>
-        <w:t>get_</w:t>
-      </w:r>
-      <w:proofErr w:type="gramStart"/>
-      <w:r>
-        <w:rPr>
-          <w:b/>
-          <w:lang w:val="en-US"/>
-        </w:rPr>
-        <w:t>nodes</w:t>
+        <w:t>get_nodes</w:t>
       </w:r>
       <w:proofErr w:type="spellEnd"/>
       <w:r>
@@ -30448,7 +29308,6 @@
       </w:r>
       <w:bookmarkStart w:id="0" w:name="_Hlk51355472"/>
       <w:proofErr w:type="spellStart"/>
-      <w:proofErr w:type="gramEnd"/>
       <w:r>
         <w:rPr>
           <w:b/>
@@ -30660,15 +29519,7 @@
           <w:b/>
           <w:lang w:val="en-US"/>
         </w:rPr>
-        <w:t>_nodes_from_</w:t>
-      </w:r>
-      <w:proofErr w:type="gramStart"/>
-      <w:r>
-        <w:rPr>
-          <w:b/>
-          <w:lang w:val="en-US"/>
-        </w:rPr>
-        <w:t>items</w:t>
+        <w:t>_nodes_from_items</w:t>
       </w:r>
       <w:proofErr w:type="spellEnd"/>
       <w:r>
@@ -30679,7 +29530,6 @@
         <w:t>(</w:t>
       </w:r>
       <w:proofErr w:type="spellStart"/>
-      <w:proofErr w:type="gramEnd"/>
       <w:r>
         <w:rPr>
           <w:b/>
@@ -30874,15 +29724,7 @@
           <w:b/>
           <w:lang w:val="en-US"/>
         </w:rPr>
-        <w:t>_nodes_from_</w:t>
-      </w:r>
-      <w:proofErr w:type="gramStart"/>
-      <w:r>
-        <w:rPr>
-          <w:b/>
-          <w:lang w:val="en-US"/>
-        </w:rPr>
-        <w:t>characteristic</w:t>
+        <w:t>_nodes_from_characteristic</w:t>
       </w:r>
       <w:proofErr w:type="spellEnd"/>
       <w:r>
@@ -30893,7 +29735,6 @@
         <w:t>(</w:t>
       </w:r>
       <w:proofErr w:type="spellStart"/>
-      <w:proofErr w:type="gramEnd"/>
       <w:r>
         <w:rPr>
           <w:b/>
@@ -31104,15 +29945,7 @@
           <w:b/>
           <w:lang w:val="en-US"/>
         </w:rPr>
-        <w:t>_nodes_from_</w:t>
-      </w:r>
-      <w:proofErr w:type="gramStart"/>
-      <w:r>
-        <w:rPr>
-          <w:b/>
-          <w:lang w:val="en-US"/>
-        </w:rPr>
-        <w:t>category</w:t>
+        <w:t>_nodes_from_category</w:t>
       </w:r>
       <w:proofErr w:type="spellEnd"/>
       <w:r>
@@ -31123,7 +29956,6 @@
         <w:t>(</w:t>
       </w:r>
       <w:proofErr w:type="spellStart"/>
-      <w:proofErr w:type="gramEnd"/>
       <w:r>
         <w:rPr>
           <w:b/>
@@ -31355,15 +30187,7 @@
           <w:b/>
           <w:lang w:val="en-US"/>
         </w:rPr>
-        <w:t>get_</w:t>
-      </w:r>
-      <w:proofErr w:type="gramStart"/>
-      <w:r>
-        <w:rPr>
-          <w:b/>
-          <w:lang w:val="en-US"/>
-        </w:rPr>
-        <w:t>patterns</w:t>
+        <w:t>get_patterns</w:t>
       </w:r>
       <w:proofErr w:type="spellEnd"/>
       <w:r>
@@ -31373,7 +30197,6 @@
         </w:rPr>
         <w:t>(</w:t>
       </w:r>
-      <w:proofErr w:type="gramEnd"/>
       <w:r>
         <w:rPr>
           <w:b/>
@@ -31583,15 +30406,7 @@
           <w:b/>
           <w:lang w:val="en-US"/>
         </w:rPr>
-        <w:t>_from_</w:t>
-      </w:r>
-      <w:proofErr w:type="gramStart"/>
-      <w:r>
-        <w:rPr>
-          <w:b/>
-          <w:lang w:val="en-US"/>
-        </w:rPr>
-        <w:t>items</w:t>
+        <w:t>_from_items</w:t>
       </w:r>
       <w:proofErr w:type="spellEnd"/>
       <w:r>
@@ -31601,7 +30416,6 @@
         </w:rPr>
         <w:t>(</w:t>
       </w:r>
-      <w:proofErr w:type="gramEnd"/>
       <w:r>
         <w:rPr>
           <w:b/>
@@ -31800,15 +30614,7 @@
           <w:b/>
           <w:lang w:val="en-US"/>
         </w:rPr>
-        <w:t>_patterns_from_</w:t>
-      </w:r>
-      <w:proofErr w:type="gramStart"/>
-      <w:r>
-        <w:rPr>
-          <w:b/>
-          <w:lang w:val="en-US"/>
-        </w:rPr>
-        <w:t>characteristic</w:t>
+        <w:t>_patterns_from_characteristic</w:t>
       </w:r>
       <w:proofErr w:type="spellEnd"/>
       <w:r>
@@ -31818,7 +30624,6 @@
         </w:rPr>
         <w:t>(</w:t>
       </w:r>
-      <w:proofErr w:type="gramEnd"/>
       <w:r>
         <w:rPr>
           <w:b/>
@@ -32052,15 +30857,7 @@
           <w:b/>
           <w:lang w:val="en-US"/>
         </w:rPr>
-        <w:t>_patterns_from_</w:t>
-      </w:r>
-      <w:proofErr w:type="gramStart"/>
-      <w:r>
-        <w:rPr>
-          <w:b/>
-          <w:lang w:val="en-US"/>
-        </w:rPr>
-        <w:t>status</w:t>
+        <w:t>_patterns_from_status</w:t>
       </w:r>
       <w:proofErr w:type="spellEnd"/>
       <w:r>
@@ -32070,7 +30867,6 @@
         </w:rPr>
         <w:t>(</w:t>
       </w:r>
-      <w:proofErr w:type="gramEnd"/>
       <w:r>
         <w:rPr>
           <w:b/>
@@ -32262,15 +31058,7 @@
           <w:b/>
           <w:lang w:val="en-US"/>
         </w:rPr>
-        <w:t>_patterns_from_</w:t>
-      </w:r>
-      <w:proofErr w:type="gramStart"/>
-      <w:r>
-        <w:rPr>
-          <w:b/>
-          <w:lang w:val="en-US"/>
-        </w:rPr>
-        <w:t>category</w:t>
+        <w:t>_patterns_from_category</w:t>
       </w:r>
       <w:proofErr w:type="spellEnd"/>
       <w:r>
@@ -32280,7 +31068,6 @@
         </w:rPr>
         <w:t>(</w:t>
       </w:r>
-      <w:proofErr w:type="gramEnd"/>
       <w:r>
         <w:rPr>
           <w:b/>
@@ -32513,15 +31300,7 @@
           <w:b/>
           <w:lang w:val="en-US"/>
         </w:rPr>
-        <w:t>_</w:t>
-      </w:r>
-      <w:proofErr w:type="gramStart"/>
-      <w:r>
-        <w:rPr>
-          <w:b/>
-          <w:lang w:val="en-US"/>
-        </w:rPr>
-        <w:t>links</w:t>
+        <w:t>_links</w:t>
       </w:r>
       <w:proofErr w:type="spellEnd"/>
       <w:r>
@@ -32532,7 +31311,6 @@
         <w:t>(</w:t>
       </w:r>
       <w:proofErr w:type="spellStart"/>
-      <w:proofErr w:type="gramEnd"/>
       <w:r>
         <w:rPr>
           <w:b/>
@@ -32696,15 +31474,7 @@
           <w:b/>
           <w:lang w:val="en-US"/>
         </w:rPr>
-        <w:t>get_</w:t>
-      </w:r>
-      <w:proofErr w:type="gramStart"/>
-      <w:r>
-        <w:rPr>
-          <w:b/>
-          <w:lang w:val="en-US"/>
-        </w:rPr>
-        <w:t>isolates</w:t>
+        <w:t>get_isolates</w:t>
       </w:r>
       <w:proofErr w:type="spellEnd"/>
       <w:r>
@@ -32715,7 +31485,6 @@
         <w:t>(</w:t>
       </w:r>
       <w:proofErr w:type="spellStart"/>
-      <w:proofErr w:type="gramEnd"/>
       <w:r>
         <w:rPr>
           <w:b/>
@@ -32891,15 +31660,7 @@
           <w:b/>
           <w:lang w:val="en-US"/>
         </w:rPr>
-        <w:t>get_non_</w:t>
-      </w:r>
-      <w:proofErr w:type="gramStart"/>
-      <w:r>
-        <w:rPr>
-          <w:b/>
-          <w:lang w:val="en-US"/>
-        </w:rPr>
-        <w:t>isolates</w:t>
+        <w:t>get_non_isolates</w:t>
       </w:r>
       <w:proofErr w:type="spellEnd"/>
       <w:r>
@@ -32910,7 +31671,6 @@
         <w:t>(</w:t>
       </w:r>
       <w:proofErr w:type="spellStart"/>
-      <w:proofErr w:type="gramEnd"/>
       <w:r>
         <w:rPr>
           <w:b/>
@@ -33085,15 +31845,7 @@
           <w:b/>
           <w:lang w:val="en-US"/>
         </w:rPr>
-        <w:t>get_</w:t>
-      </w:r>
-      <w:proofErr w:type="gramStart"/>
-      <w:r>
-        <w:rPr>
-          <w:b/>
-          <w:lang w:val="en-US"/>
-        </w:rPr>
-        <w:t>complexes</w:t>
+        <w:t>get_complexes</w:t>
       </w:r>
       <w:proofErr w:type="spellEnd"/>
       <w:r>
@@ -33104,7 +31856,6 @@
         <w:t>(</w:t>
       </w:r>
       <w:proofErr w:type="spellStart"/>
-      <w:proofErr w:type="gramEnd"/>
       <w:r>
         <w:rPr>
           <w:b/>
@@ -33339,15 +32090,7 @@
           <w:b/>
           <w:lang w:val="en-US"/>
         </w:rPr>
-        <w:t>check_access_for_</w:t>
-      </w:r>
-      <w:proofErr w:type="gramStart"/>
-      <w:r>
-        <w:rPr>
-          <w:b/>
-          <w:lang w:val="en-US"/>
-        </w:rPr>
-        <w:t>category</w:t>
+        <w:t>check_access_for_category</w:t>
       </w:r>
       <w:proofErr w:type="spellEnd"/>
       <w:r>
@@ -33355,15 +32098,7 @@
           <w:b/>
           <w:lang w:val="en-US"/>
         </w:rPr>
-        <w:t>(</w:t>
-      </w:r>
-      <w:proofErr w:type="gramEnd"/>
-      <w:r>
-        <w:rPr>
-          <w:b/>
-          <w:lang w:val="en-US"/>
-        </w:rPr>
-        <w:t>category</w:t>
+        <w:t>(category</w:t>
       </w:r>
       <w:r>
         <w:rPr>
@@ -33471,16 +32206,7 @@
           <w:bCs/>
           <w:lang w:val="en-US"/>
         </w:rPr>
-        <w:t>item_</w:t>
-      </w:r>
-      <w:proofErr w:type="gramStart"/>
-      <w:r>
-        <w:rPr>
-          <w:b/>
-          <w:bCs/>
-          <w:lang w:val="en-US"/>
-        </w:rPr>
-        <w:t>names</w:t>
+        <w:t>item_names</w:t>
       </w:r>
       <w:proofErr w:type="spellEnd"/>
       <w:r>
@@ -33491,7 +32217,6 @@
         </w:rPr>
         <w:t>(</w:t>
       </w:r>
-      <w:proofErr w:type="gramEnd"/>
       <w:r>
         <w:rPr>
           <w:b/>
@@ -33586,7 +32311,6 @@
         </w:rPr>
         <w:t>get_</w:t>
       </w:r>
-      <w:proofErr w:type="gramStart"/>
       <w:r>
         <w:rPr>
           <w:b/>
@@ -33604,7 +32328,6 @@
         </w:rPr>
         <w:t>(</w:t>
       </w:r>
-      <w:proofErr w:type="gramEnd"/>
       <w:r>
         <w:rPr>
           <w:b/>
@@ -33694,16 +32417,7 @@
           <w:bCs/>
           <w:lang w:val="en-US"/>
         </w:rPr>
-        <w:t>get_</w:t>
-      </w:r>
-      <w:proofErr w:type="gramStart"/>
-      <w:r>
-        <w:rPr>
-          <w:b/>
-          <w:bCs/>
-          <w:lang w:val="en-US"/>
-        </w:rPr>
-        <w:t>nopc</w:t>
+        <w:t>get_nopc</w:t>
       </w:r>
       <w:proofErr w:type="spellEnd"/>
       <w:r>
@@ -33715,7 +32429,6 @@
         <w:t>(</w:t>
       </w:r>
       <w:proofErr w:type="spellStart"/>
-      <w:proofErr w:type="gramEnd"/>
       <w:r>
         <w:rPr>
           <w:b/>
@@ -33864,16 +32577,7 @@
           <w:bCs/>
           <w:lang w:val="en-US"/>
         </w:rPr>
-        <w:t>get_</w:t>
-      </w:r>
-      <w:proofErr w:type="gramStart"/>
-      <w:r>
-        <w:rPr>
-          <w:b/>
-          <w:bCs/>
-          <w:lang w:val="en-US"/>
-        </w:rPr>
-        <w:t>nop</w:t>
+        <w:t>get_nop</w:t>
       </w:r>
       <w:proofErr w:type="spellEnd"/>
       <w:r>
@@ -33885,7 +32589,6 @@
         <w:t>(</w:t>
       </w:r>
       <w:proofErr w:type="spellStart"/>
-      <w:proofErr w:type="gramEnd"/>
       <w:r>
         <w:rPr>
           <w:b/>
@@ -33961,16 +32664,7 @@
           <w:bCs/>
           <w:lang w:val="en-US"/>
         </w:rPr>
-        <w:t>which_</w:t>
-      </w:r>
-      <w:proofErr w:type="gramStart"/>
-      <w:r>
-        <w:rPr>
-          <w:b/>
-          <w:bCs/>
-          <w:lang w:val="en-US"/>
-        </w:rPr>
-        <w:t>entities</w:t>
+        <w:t>which_entities</w:t>
       </w:r>
       <w:proofErr w:type="spellEnd"/>
       <w:r>
@@ -33982,7 +32676,6 @@
         <w:t>(</w:t>
       </w:r>
       <w:proofErr w:type="spellStart"/>
-      <w:proofErr w:type="gramEnd"/>
       <w:r>
         <w:rPr>
           <w:b/>
@@ -34151,16 +32844,7 @@
           <w:bCs/>
           <w:lang w:val="en-US"/>
         </w:rPr>
-        <w:t>which_associated_</w:t>
-      </w:r>
-      <w:proofErr w:type="gramStart"/>
-      <w:r>
-        <w:rPr>
-          <w:b/>
-          <w:bCs/>
-          <w:lang w:val="en-US"/>
-        </w:rPr>
-        <w:t>links</w:t>
+        <w:t>which_associated_links</w:t>
       </w:r>
       <w:proofErr w:type="spellEnd"/>
       <w:r>
@@ -34171,7 +32855,6 @@
         </w:rPr>
         <w:t>(</w:t>
       </w:r>
-      <w:proofErr w:type="gramEnd"/>
       <w:r>
         <w:rPr>
           <w:b/>
@@ -34231,16 +32914,7 @@
           <w:bCs/>
           <w:lang w:val="en-US"/>
         </w:rPr>
-        <w:t>which_</w:t>
-      </w:r>
-      <w:proofErr w:type="gramStart"/>
-      <w:r>
-        <w:rPr>
-          <w:b/>
-          <w:bCs/>
-          <w:lang w:val="en-US"/>
-        </w:rPr>
-        <w:t>name</w:t>
+        <w:t>which_name</w:t>
       </w:r>
       <w:proofErr w:type="spellEnd"/>
       <w:r>
@@ -34249,16 +32923,7 @@
           <w:bCs/>
           <w:lang w:val="en-US"/>
         </w:rPr>
-        <w:t>(</w:t>
-      </w:r>
-      <w:proofErr w:type="gramEnd"/>
-      <w:r>
-        <w:rPr>
-          <w:b/>
-          <w:bCs/>
-          <w:lang w:val="en-US"/>
-        </w:rPr>
-        <w:t>name</w:t>
+        <w:t>(name</w:t>
       </w:r>
       <w:r>
         <w:rPr>
@@ -34405,7 +33070,7 @@
         </mc:Choice>
         <mc:Fallback>
           <w:pict>
-            <v:rect w14:anchorId="68745D9C" id="Rectangle 38" o:spid="_x0000_s1026" style="position:absolute;margin-left:1.15pt;margin-top:-7.8pt;width:466.5pt;height:1.45pt;z-index:251660288;visibility:visible;mso-wrap-style:square;mso-wrap-distance-left:9pt;mso-wrap-distance-top:0;mso-wrap-distance-right:9pt;mso-wrap-distance-bottom:0;mso-position-horizontal:absolute;mso-position-horizontal-relative:text;mso-position-vertical:absolute;mso-position-vertical-relative:text;v-text-anchor:middle" o:gfxdata="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" fillcolor="black [3213]" stroked="f" strokeweight="1pt">
+            <v:rect w14:anchorId="0DFD85C8" id="Rectangle 38" o:spid="_x0000_s1026" style="position:absolute;margin-left:1.15pt;margin-top:-7.8pt;width:466.5pt;height:1.45pt;z-index:251660288;visibility:visible;mso-wrap-style:square;mso-wrap-distance-left:9pt;mso-wrap-distance-top:0;mso-wrap-distance-right:9pt;mso-wrap-distance-bottom:0;mso-position-horizontal:absolute;mso-position-horizontal-relative:text;mso-position-vertical:absolute;mso-position-vertical-relative:text;v-text-anchor:middle" o:gfxdata="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" fillcolor="black [3213]" stroked="f" strokeweight="1pt">
               <w10:wrap type="square"/>
             </v:rect>
           </w:pict>
@@ -34634,7 +33299,14 @@
         <w:color w:val="808080" w:themeColor="background1" w:themeShade="80"/>
         <w:lang w:val="en-US"/>
       </w:rPr>
-      <w:t>14</w:t>
+      <w:t>1</w:t>
+    </w:r>
+    <w:r>
+      <w:rPr>
+        <w:color w:val="808080" w:themeColor="background1" w:themeShade="80"/>
+        <w:lang w:val="en-US"/>
+      </w:rPr>
+      <w:t>8</w:t>
     </w:r>
   </w:p>
 </w:ftr>

</xml_diff>

<commit_message>
refactor: Rename ksi to xi
Rename function, parameters and text relating to xi.
</commit_message>
<xml_diff>
--- a/vignettes/types_of_attributes_and_methods_SA.docx
+++ b/vignettes/types_of_attributes_and_methods_SA.docx
@@ -13957,7 +13957,21 @@
           <w:b/>
           <w:lang w:val="en-US"/>
         </w:rPr>
-        <w:t>compute_ksi_</w:t>
+        <w:t>compute_</w:t>
+      </w:r>
+      <w:r>
+        <w:rPr>
+          <w:b/>
+          <w:lang w:val="en-US"/>
+        </w:rPr>
+        <w:t>xi</w:t>
+      </w:r>
+      <w:r>
+        <w:rPr>
+          <w:b/>
+          <w:lang w:val="en-US"/>
+        </w:rPr>
+        <w:t>_</w:t>
       </w:r>
       <w:proofErr w:type="gramStart"/>
       <w:r>
@@ -14074,15 +14088,13 @@
         </w:rPr>
         <w:t xml:space="preserve">, </w:t>
       </w:r>
-      <w:proofErr w:type="spellStart"/>
-      <w:r>
-        <w:rPr>
-          <w:b/>
-          <w:lang w:val="en-US"/>
-        </w:rPr>
-        <w:t>ksi</w:t>
-      </w:r>
-      <w:proofErr w:type="spellEnd"/>
+      <w:r>
+        <w:rPr>
+          <w:b/>
+          <w:lang w:val="en-US"/>
+        </w:rPr>
+        <w:t>xi</w:t>
+      </w:r>
       <w:r>
         <w:rPr>
           <w:lang w:val="en-US"/>
@@ -15367,17 +15379,7 @@
                 <w:color w:val="FFFFFF"/>
                 <w:lang w:val="en-US" w:eastAsia="fr-FR"/>
               </w:rPr>
-              <w:t>.threshold.</w:t>
-            </w:r>
-            <w:r>
-              <w:rPr>
-                <w:rFonts w:ascii="Calibri" w:eastAsia="Times New Roman" w:hAnsi="Calibri" w:cs="Times New Roman"/>
-                <w:b/>
-                <w:bCs/>
-                <w:color w:val="FFFFFF"/>
-                <w:lang w:val="en-US" w:eastAsia="fr-FR"/>
-              </w:rPr>
-              <w:t>2</w:t>
+              <w:t>.threshold.2</w:t>
             </w:r>
           </w:p>
         </w:tc>
@@ -15764,17 +15766,7 @@
                 <w:color w:val="FFFFFF"/>
                 <w:lang w:val="en-US" w:eastAsia="fr-FR"/>
               </w:rPr>
-              <w:t>threshold.</w:t>
-            </w:r>
-            <w:r>
-              <w:rPr>
-                <w:rFonts w:ascii="Calibri" w:eastAsia="Times New Roman" w:hAnsi="Calibri" w:cs="Times New Roman"/>
-                <w:b/>
-                <w:bCs/>
-                <w:color w:val="FFFFFF"/>
-                <w:lang w:val="en-US" w:eastAsia="fr-FR"/>
-              </w:rPr>
-              <w:t>2</w:t>
+              <w:t>threshold.2</w:t>
             </w:r>
           </w:p>
         </w:tc>
@@ -15809,18 +15801,16 @@
                 <w:lang w:val="en-US" w:eastAsia="fr-FR"/>
               </w:rPr>
             </w:pPr>
-            <w:proofErr w:type="spellStart"/>
-            <w:r>
-              <w:rPr>
-                <w:rFonts w:ascii="Calibri" w:eastAsia="Times New Roman" w:hAnsi="Calibri" w:cs="Times New Roman"/>
-                <w:b/>
-                <w:bCs/>
-                <w:color w:val="FFFFFF"/>
-                <w:lang w:val="en-US" w:eastAsia="fr-FR"/>
-              </w:rPr>
-              <w:t>ksi</w:t>
-            </w:r>
-            <w:proofErr w:type="spellEnd"/>
+            <w:r>
+              <w:rPr>
+                <w:rFonts w:ascii="Calibri" w:eastAsia="Times New Roman" w:hAnsi="Calibri" w:cs="Times New Roman"/>
+                <w:b/>
+                <w:bCs/>
+                <w:color w:val="FFFFFF"/>
+                <w:lang w:val="en-US" w:eastAsia="fr-FR"/>
+              </w:rPr>
+              <w:t>xi</w:t>
+            </w:r>
           </w:p>
         </w:tc>
         <w:tc>
@@ -34839,7 +34829,7 @@
         </mc:Choice>
         <mc:Fallback>
           <w:pict>
-            <v:rect w14:anchorId="04105E76" id="Rectangle 38" o:spid="_x0000_s1026" style="position:absolute;margin-left:1.15pt;margin-top:-7.8pt;width:466.5pt;height:1.45pt;z-index:251660288;visibility:visible;mso-wrap-style:square;mso-wrap-distance-left:9pt;mso-wrap-distance-top:0;mso-wrap-distance-right:9pt;mso-wrap-distance-bottom:0;mso-position-horizontal:absolute;mso-position-horizontal-relative:text;mso-position-vertical:absolute;mso-position-vertical-relative:text;v-text-anchor:middle" o:gfxdata="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" fillcolor="black [3213]" stroked="f" strokeweight="1pt">
+            <v:rect w14:anchorId="72D58CC1" id="Rectangle 38" o:spid="_x0000_s1026" style="position:absolute;margin-left:1.15pt;margin-top:-7.8pt;width:466.5pt;height:1.45pt;z-index:251660288;visibility:visible;mso-wrap-style:square;mso-wrap-distance-left:9pt;mso-wrap-distance-top:0;mso-wrap-distance-right:9pt;mso-wrap-distance-bottom:0;mso-position-horizontal:absolute;mso-position-horizontal-relative:text;mso-position-vertical:absolute;mso-position-vertical-relative:text;v-text-anchor:middle" o:gfxdata="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" fillcolor="black [3213]" stroked="f" strokeweight="1pt">
               <w10:wrap type="square"/>
             </v:rect>
           </w:pict>

</xml_diff>

<commit_message>
refactor: Modify the RI parameter validation function
Rename check_params_for_RI to check_RI_params.
Move the function above other functions related to RI.
Turn the warning messages into stop messages.
</commit_message>
<xml_diff>
--- a/vignettes/types_of_attributes_and_methods_SA.docx
+++ b/vignettes/types_of_attributes_and_methods_SA.docx
@@ -13873,7 +13873,6 @@
       <w:pPr>
         <w:ind w:left="1416" w:firstLine="708"/>
         <w:rPr>
-          <w:b/>
           <w:lang w:val="en-US"/>
         </w:rPr>
       </w:pPr>
@@ -13927,6 +13926,13 @@
         </w:rPr>
         <w:t xml:space="preserve"> vector(numeric)</w:t>
       </w:r>
+    </w:p>
+    <w:p>
+      <w:pPr>
+        <w:rPr>
+          <w:lang w:val="en-US"/>
+        </w:rPr>
+      </w:pPr>
     </w:p>
     <w:p>
       <w:pPr>
@@ -13957,14 +13963,14 @@
           <w:b/>
           <w:lang w:val="en-US"/>
         </w:rPr>
-        <w:t>compute_</w:t>
-      </w:r>
-      <w:r>
-        <w:rPr>
-          <w:b/>
-          <w:lang w:val="en-US"/>
-        </w:rPr>
-        <w:t>xi</w:t>
+        <w:t>check</w:t>
+      </w:r>
+      <w:r>
+        <w:rPr>
+          <w:b/>
+          <w:lang w:val="en-US"/>
+        </w:rPr>
+        <w:t>_RI</w:t>
       </w:r>
       <w:r>
         <w:rPr>
@@ -13979,327 +13985,7 @@
           <w:b/>
           <w:lang w:val="en-US"/>
         </w:rPr>
-        <w:t>threshold</w:t>
-      </w:r>
-      <w:proofErr w:type="spellEnd"/>
-      <w:r>
-        <w:rPr>
-          <w:b/>
-          <w:lang w:val="en-US"/>
-        </w:rPr>
-        <w:t>(</w:t>
-      </w:r>
-      <w:proofErr w:type="spellStart"/>
-      <w:proofErr w:type="gramEnd"/>
-      <w:r>
-        <w:rPr>
-          <w:b/>
-          <w:lang w:val="en-US"/>
-        </w:rPr>
-        <w:t>reporting_indexes</w:t>
-      </w:r>
-      <w:proofErr w:type="spellEnd"/>
-      <w:r>
-        <w:rPr>
-          <w:lang w:val="en-US"/>
-        </w:rPr>
-        <w:t>: vector(numeric)</w:t>
-      </w:r>
-      <w:r>
-        <w:rPr>
-          <w:b/>
-          <w:lang w:val="en-US"/>
-        </w:rPr>
-        <w:t>)</w:t>
-      </w:r>
-      <w:r>
-        <w:rPr>
-          <w:lang w:val="en-US"/>
-        </w:rPr>
-        <w:t>: numeric</w:t>
-      </w:r>
-    </w:p>
-    <w:p>
-      <w:pPr>
-        <w:rPr>
-          <w:lang w:val="en-US"/>
-        </w:rPr>
-      </w:pPr>
-      <m:oMath>
-        <m:r>
-          <w:rPr>
-            <w:rFonts w:ascii="Cambria Math" w:hAnsi="Cambria Math"/>
-            <w:lang w:val="en-US"/>
-          </w:rPr>
-          <m:t>-</m:t>
-        </m:r>
-      </m:oMath>
-      <w:r>
-        <w:rPr>
-          <w:rFonts w:eastAsiaTheme="minorEastAsia"/>
-          <w:iCs/>
-          <w:lang w:val="en-US"/>
-        </w:rPr>
-        <w:t xml:space="preserve"> </w:t>
-      </w:r>
-      <w:proofErr w:type="spellStart"/>
-      <w:r>
-        <w:rPr>
-          <w:b/>
-          <w:lang w:val="en-US"/>
-        </w:rPr>
-        <w:t>compute_ri_</w:t>
-      </w:r>
-      <w:proofErr w:type="gramStart"/>
-      <w:r>
-        <w:rPr>
-          <w:b/>
-          <w:lang w:val="en-US"/>
-        </w:rPr>
-        <w:t>threshold</w:t>
-      </w:r>
-      <w:proofErr w:type="spellEnd"/>
-      <w:r>
-        <w:rPr>
-          <w:b/>
-          <w:lang w:val="en-US"/>
-        </w:rPr>
-        <w:t>(</w:t>
-      </w:r>
-      <w:proofErr w:type="spellStart"/>
-      <w:proofErr w:type="gramEnd"/>
-      <w:r>
-        <w:rPr>
-          <w:b/>
-          <w:lang w:val="en-US"/>
-        </w:rPr>
-        <w:t>reporting_indexes</w:t>
-      </w:r>
-      <w:proofErr w:type="spellEnd"/>
-      <w:r>
-        <w:rPr>
-          <w:lang w:val="en-US"/>
-        </w:rPr>
-        <w:t>: vector(numeric)</w:t>
-      </w:r>
-      <w:r>
-        <w:rPr>
-          <w:lang w:val="en-US"/>
-        </w:rPr>
-        <w:t xml:space="preserve">, </w:t>
-      </w:r>
-      <w:r>
-        <w:rPr>
-          <w:b/>
-          <w:lang w:val="en-US"/>
-        </w:rPr>
-        <w:t>xi</w:t>
-      </w:r>
-      <w:r>
-        <w:rPr>
-          <w:lang w:val="en-US"/>
-        </w:rPr>
-        <w:t>: numeric</w:t>
-      </w:r>
-      <w:r>
-        <w:rPr>
-          <w:b/>
-          <w:lang w:val="en-US"/>
-        </w:rPr>
-        <w:t>)</w:t>
-      </w:r>
-      <w:r>
-        <w:rPr>
-          <w:lang w:val="en-US"/>
-        </w:rPr>
-        <w:t>: numeric</w:t>
-      </w:r>
-    </w:p>
-    <w:p>
-      <w:pPr>
-        <w:rPr>
-          <w:lang w:val="en-US"/>
-        </w:rPr>
-      </w:pPr>
-      <m:oMath>
-        <m:r>
-          <w:rPr>
-            <w:rFonts w:ascii="Cambria Math" w:hAnsi="Cambria Math"/>
-            <w:lang w:val="en-US"/>
-          </w:rPr>
-          <m:t>-</m:t>
-        </m:r>
-      </m:oMath>
-      <w:r>
-        <w:rPr>
-          <w:rFonts w:eastAsiaTheme="minorEastAsia"/>
-          <w:iCs/>
-          <w:lang w:val="en-US"/>
-        </w:rPr>
-        <w:t xml:space="preserve"> </w:t>
-      </w:r>
-      <w:proofErr w:type="spellStart"/>
-      <w:r>
-        <w:rPr>
-          <w:b/>
-          <w:lang w:val="en-US"/>
-        </w:rPr>
-        <w:t>compute_reporting_</w:t>
-      </w:r>
-      <w:proofErr w:type="gramStart"/>
-      <w:r>
-        <w:rPr>
-          <w:b/>
-          <w:lang w:val="en-US"/>
-        </w:rPr>
-        <w:t>indexes</w:t>
-      </w:r>
-      <w:proofErr w:type="spellEnd"/>
-      <w:r>
-        <w:rPr>
-          <w:b/>
-          <w:lang w:val="en-US"/>
-        </w:rPr>
-        <w:t>(</w:t>
-      </w:r>
-      <w:proofErr w:type="gramEnd"/>
-      <w:r>
-        <w:rPr>
-          <w:b/>
-          <w:lang w:val="en-US"/>
-        </w:rPr>
-        <w:t>patterns</w:t>
-      </w:r>
-      <w:r>
-        <w:rPr>
-          <w:lang w:val="en-US"/>
-        </w:rPr>
-        <w:t>: list(vector(</w:t>
-      </w:r>
-      <w:r>
-        <w:rPr>
-          <w:rFonts w:eastAsiaTheme="minorEastAsia"/>
-          <w:iCs/>
-          <w:lang w:val="en-US"/>
-        </w:rPr>
-        <w:t>character</w:t>
-      </w:r>
-      <w:r>
-        <w:rPr>
-          <w:lang w:val="en-US"/>
-        </w:rPr>
-        <w:t>))</w:t>
-      </w:r>
-      <w:r>
-        <w:rPr>
-          <w:lang w:val="en-US"/>
-        </w:rPr>
-        <w:t xml:space="preserve">, </w:t>
-      </w:r>
-      <w:r>
-        <w:rPr>
-          <w:b/>
-          <w:lang w:val="en-US"/>
-        </w:rPr>
-        <w:t>t</w:t>
-      </w:r>
-      <w:r>
-        <w:rPr>
-          <w:lang w:val="en-US"/>
-        </w:rPr>
-        <w:t>: numeric</w:t>
-      </w:r>
-      <w:r>
-        <w:rPr>
-          <w:lang w:val="en-US"/>
-        </w:rPr>
-        <w:t xml:space="preserve">, </w:t>
-      </w:r>
-      <w:r>
-        <w:rPr>
-          <w:b/>
-          <w:lang w:val="en-US"/>
-        </w:rPr>
-        <w:t>period</w:t>
-      </w:r>
-      <w:r>
-        <w:rPr>
-          <w:lang w:val="en-US"/>
-        </w:rPr>
-        <w:t>: numeric</w:t>
-      </w:r>
-      <w:r>
-        <w:rPr>
-          <w:b/>
-          <w:lang w:val="en-US"/>
-        </w:rPr>
-        <w:t>)</w:t>
-      </w:r>
-      <w:r>
-        <w:rPr>
-          <w:lang w:val="en-US"/>
-        </w:rPr>
-        <w:t>:</w:t>
-      </w:r>
-    </w:p>
-    <w:p>
-      <w:pPr>
-        <w:ind w:left="2124" w:firstLine="708"/>
-        <w:rPr>
-          <w:lang w:val="en-US"/>
-        </w:rPr>
-      </w:pPr>
-      <w:r>
-        <w:rPr>
-          <w:lang w:val="en-US"/>
-        </w:rPr>
-        <w:t xml:space="preserve"> </w:t>
-      </w:r>
-      <w:r>
-        <w:rPr>
-          <w:lang w:val="en-US"/>
-        </w:rPr>
-        <w:t>vector(numeric)</w:t>
-      </w:r>
-    </w:p>
-    <w:p>
-      <w:pPr>
-        <w:rPr>
-          <w:lang w:val="en-US"/>
-        </w:rPr>
-      </w:pPr>
-      <m:oMath>
-        <m:r>
-          <w:rPr>
-            <w:rFonts w:ascii="Cambria Math" w:hAnsi="Cambria Math"/>
-            <w:lang w:val="en-US"/>
-          </w:rPr>
-          <m:t>-</m:t>
-        </m:r>
-      </m:oMath>
-      <w:r>
-        <w:rPr>
-          <w:rFonts w:eastAsiaTheme="minorEastAsia"/>
-          <w:iCs/>
-          <w:lang w:val="en-US"/>
-        </w:rPr>
-        <w:t xml:space="preserve"> </w:t>
-      </w:r>
-      <w:proofErr w:type="spellStart"/>
-      <w:r>
-        <w:rPr>
-          <w:b/>
-          <w:lang w:val="en-US"/>
-        </w:rPr>
-        <w:t>check_params_for_</w:t>
-      </w:r>
-      <w:proofErr w:type="gramStart"/>
-      <w:r>
-        <w:rPr>
-          <w:b/>
-          <w:lang w:val="en-US"/>
-        </w:rPr>
-        <w:t>RI</w:t>
+        <w:t>params</w:t>
       </w:r>
       <w:proofErr w:type="spellEnd"/>
       <w:r>
@@ -14538,11 +14224,139 @@
     </w:tbl>
     <w:p>
       <w:pPr>
-        <w:spacing w:after="160"/>
         <w:rPr>
           <w:lang w:val="en-US"/>
         </w:rPr>
       </w:pPr>
+    </w:p>
+    <w:p>
+      <w:pPr>
+        <w:rPr>
+          <w:lang w:val="en-US"/>
+        </w:rPr>
+      </w:pPr>
+      <m:oMath>
+        <m:r>
+          <w:rPr>
+            <w:rFonts w:ascii="Cambria Math" w:hAnsi="Cambria Math"/>
+            <w:lang w:val="en-US"/>
+          </w:rPr>
+          <m:t>-</m:t>
+        </m:r>
+      </m:oMath>
+      <w:r>
+        <w:rPr>
+          <w:rFonts w:eastAsiaTheme="minorEastAsia"/>
+          <w:iCs/>
+          <w:lang w:val="en-US"/>
+        </w:rPr>
+        <w:t xml:space="preserve"> </w:t>
+      </w:r>
+      <w:proofErr w:type="spellStart"/>
+      <w:r>
+        <w:rPr>
+          <w:b/>
+          <w:lang w:val="en-US"/>
+        </w:rPr>
+        <w:t>compute_reporting_</w:t>
+      </w:r>
+      <w:proofErr w:type="gramStart"/>
+      <w:r>
+        <w:rPr>
+          <w:b/>
+          <w:lang w:val="en-US"/>
+        </w:rPr>
+        <w:t>indexes</w:t>
+      </w:r>
+      <w:proofErr w:type="spellEnd"/>
+      <w:r>
+        <w:rPr>
+          <w:b/>
+          <w:lang w:val="en-US"/>
+        </w:rPr>
+        <w:t>(</w:t>
+      </w:r>
+      <w:proofErr w:type="gramEnd"/>
+      <w:r>
+        <w:rPr>
+          <w:b/>
+          <w:lang w:val="en-US"/>
+        </w:rPr>
+        <w:t>patterns</w:t>
+      </w:r>
+      <w:r>
+        <w:rPr>
+          <w:lang w:val="en-US"/>
+        </w:rPr>
+        <w:t>: list(vector(</w:t>
+      </w:r>
+      <w:r>
+        <w:rPr>
+          <w:rFonts w:eastAsiaTheme="minorEastAsia"/>
+          <w:iCs/>
+          <w:lang w:val="en-US"/>
+        </w:rPr>
+        <w:t>character</w:t>
+      </w:r>
+      <w:r>
+        <w:rPr>
+          <w:lang w:val="en-US"/>
+        </w:rPr>
+        <w:t xml:space="preserve">)), </w:t>
+      </w:r>
+      <w:r>
+        <w:rPr>
+          <w:b/>
+          <w:lang w:val="en-US"/>
+        </w:rPr>
+        <w:t>t</w:t>
+      </w:r>
+      <w:r>
+        <w:rPr>
+          <w:lang w:val="en-US"/>
+        </w:rPr>
+        <w:t xml:space="preserve">: numeric, </w:t>
+      </w:r>
+      <w:r>
+        <w:rPr>
+          <w:b/>
+          <w:lang w:val="en-US"/>
+        </w:rPr>
+        <w:t>period</w:t>
+      </w:r>
+      <w:r>
+        <w:rPr>
+          <w:lang w:val="en-US"/>
+        </w:rPr>
+        <w:t>: numeric</w:t>
+      </w:r>
+      <w:r>
+        <w:rPr>
+          <w:b/>
+          <w:lang w:val="en-US"/>
+        </w:rPr>
+        <w:t>)</w:t>
+      </w:r>
+      <w:r>
+        <w:rPr>
+          <w:lang w:val="en-US"/>
+        </w:rPr>
+        <w:t>:</w:t>
+      </w:r>
+    </w:p>
+    <w:p>
+      <w:pPr>
+        <w:ind w:left="2124" w:firstLine="708"/>
+        <w:rPr>
+          <w:lang w:val="en-US"/>
+        </w:rPr>
+      </w:pPr>
+      <w:r>
+        <w:rPr>
+          <w:lang w:val="en-US"/>
+        </w:rPr>
+        <w:t xml:space="preserve"> vector(numeric)</w:t>
+      </w:r>
     </w:p>
     <w:p>
       <w:pPr>
@@ -14940,10 +14754,193 @@
     </w:tbl>
     <w:p>
       <w:pPr>
-        <w:rPr>
+        <w:ind w:left="1416" w:firstLine="708"/>
+        <w:rPr>
+          <w:b/>
           <w:lang w:val="en-US"/>
         </w:rPr>
       </w:pPr>
+    </w:p>
+    <w:p>
+      <w:pPr>
+        <w:rPr>
+          <w:lang w:val="en-US"/>
+        </w:rPr>
+      </w:pPr>
+      <m:oMath>
+        <m:r>
+          <w:rPr>
+            <w:rFonts w:ascii="Cambria Math" w:hAnsi="Cambria Math"/>
+            <w:lang w:val="en-US"/>
+          </w:rPr>
+          <m:t>-</m:t>
+        </m:r>
+      </m:oMath>
+      <w:r>
+        <w:rPr>
+          <w:rFonts w:eastAsiaTheme="minorEastAsia"/>
+          <w:iCs/>
+          <w:lang w:val="en-US"/>
+        </w:rPr>
+        <w:t xml:space="preserve"> </w:t>
+      </w:r>
+      <w:proofErr w:type="spellStart"/>
+      <w:r>
+        <w:rPr>
+          <w:b/>
+          <w:lang w:val="en-US"/>
+        </w:rPr>
+        <w:t>compute_</w:t>
+      </w:r>
+      <w:r>
+        <w:rPr>
+          <w:b/>
+          <w:lang w:val="en-US"/>
+        </w:rPr>
+        <w:t>xi</w:t>
+      </w:r>
+      <w:r>
+        <w:rPr>
+          <w:b/>
+          <w:lang w:val="en-US"/>
+        </w:rPr>
+        <w:t>_</w:t>
+      </w:r>
+      <w:proofErr w:type="gramStart"/>
+      <w:r>
+        <w:rPr>
+          <w:b/>
+          <w:lang w:val="en-US"/>
+        </w:rPr>
+        <w:t>threshold</w:t>
+      </w:r>
+      <w:proofErr w:type="spellEnd"/>
+      <w:r>
+        <w:rPr>
+          <w:b/>
+          <w:lang w:val="en-US"/>
+        </w:rPr>
+        <w:t>(</w:t>
+      </w:r>
+      <w:proofErr w:type="spellStart"/>
+      <w:proofErr w:type="gramEnd"/>
+      <w:r>
+        <w:rPr>
+          <w:b/>
+          <w:lang w:val="en-US"/>
+        </w:rPr>
+        <w:t>reporting_indexes</w:t>
+      </w:r>
+      <w:proofErr w:type="spellEnd"/>
+      <w:r>
+        <w:rPr>
+          <w:lang w:val="en-US"/>
+        </w:rPr>
+        <w:t>: vector(numeric)</w:t>
+      </w:r>
+      <w:r>
+        <w:rPr>
+          <w:b/>
+          <w:lang w:val="en-US"/>
+        </w:rPr>
+        <w:t>)</w:t>
+      </w:r>
+      <w:r>
+        <w:rPr>
+          <w:lang w:val="en-US"/>
+        </w:rPr>
+        <w:t>: numeric</w:t>
+      </w:r>
+    </w:p>
+    <w:p>
+      <w:pPr>
+        <w:rPr>
+          <w:lang w:val="en-US"/>
+        </w:rPr>
+      </w:pPr>
+      <m:oMath>
+        <m:r>
+          <w:rPr>
+            <w:rFonts w:ascii="Cambria Math" w:hAnsi="Cambria Math"/>
+            <w:lang w:val="en-US"/>
+          </w:rPr>
+          <m:t>-</m:t>
+        </m:r>
+      </m:oMath>
+      <w:r>
+        <w:rPr>
+          <w:rFonts w:eastAsiaTheme="minorEastAsia"/>
+          <w:iCs/>
+          <w:lang w:val="en-US"/>
+        </w:rPr>
+        <w:t xml:space="preserve"> </w:t>
+      </w:r>
+      <w:proofErr w:type="spellStart"/>
+      <w:r>
+        <w:rPr>
+          <w:b/>
+          <w:lang w:val="en-US"/>
+        </w:rPr>
+        <w:t>compute_ri_</w:t>
+      </w:r>
+      <w:proofErr w:type="gramStart"/>
+      <w:r>
+        <w:rPr>
+          <w:b/>
+          <w:lang w:val="en-US"/>
+        </w:rPr>
+        <w:t>threshold</w:t>
+      </w:r>
+      <w:proofErr w:type="spellEnd"/>
+      <w:r>
+        <w:rPr>
+          <w:b/>
+          <w:lang w:val="en-US"/>
+        </w:rPr>
+        <w:t>(</w:t>
+      </w:r>
+      <w:proofErr w:type="spellStart"/>
+      <w:proofErr w:type="gramEnd"/>
+      <w:r>
+        <w:rPr>
+          <w:b/>
+          <w:lang w:val="en-US"/>
+        </w:rPr>
+        <w:t>reporting_indexes</w:t>
+      </w:r>
+      <w:proofErr w:type="spellEnd"/>
+      <w:r>
+        <w:rPr>
+          <w:lang w:val="en-US"/>
+        </w:rPr>
+        <w:t xml:space="preserve">: vector(numeric), </w:t>
+      </w:r>
+      <w:r>
+        <w:rPr>
+          <w:b/>
+          <w:lang w:val="en-US"/>
+        </w:rPr>
+        <w:t>xi</w:t>
+      </w:r>
+      <w:r>
+        <w:rPr>
+          <w:lang w:val="en-US"/>
+        </w:rPr>
+        <w:t>: numeric</w:t>
+      </w:r>
+      <w:r>
+        <w:rPr>
+          <w:b/>
+          <w:lang w:val="en-US"/>
+        </w:rPr>
+        <w:t>)</w:t>
+      </w:r>
+      <w:r>
+        <w:rPr>
+          <w:lang w:val="en-US"/>
+        </w:rPr>
+        <w:t>: numeric</w:t>
+      </w:r>
     </w:p>
     <w:p>
       <w:pPr>
@@ -34829,7 +34826,7 @@
         </mc:Choice>
         <mc:Fallback>
           <w:pict>
-            <v:rect w14:anchorId="72D58CC1" id="Rectangle 38" o:spid="_x0000_s1026" style="position:absolute;margin-left:1.15pt;margin-top:-7.8pt;width:466.5pt;height:1.45pt;z-index:251660288;visibility:visible;mso-wrap-style:square;mso-wrap-distance-left:9pt;mso-wrap-distance-top:0;mso-wrap-distance-right:9pt;mso-wrap-distance-bottom:0;mso-position-horizontal:absolute;mso-position-horizontal-relative:text;mso-position-vertical:absolute;mso-position-vertical-relative:text;v-text-anchor:middle" o:gfxdata="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" fillcolor="black [3213]" stroked="f" strokeweight="1pt">
+            <v:rect w14:anchorId="2D5CDB7F" id="Rectangle 38" o:spid="_x0000_s1026" style="position:absolute;margin-left:1.15pt;margin-top:-7.8pt;width:466.5pt;height:1.45pt;z-index:251660288;visibility:visible;mso-wrap-style:square;mso-wrap-distance-left:9pt;mso-wrap-distance-top:0;mso-wrap-distance-right:9pt;mso-wrap-distance-bottom:0;mso-position-horizontal:absolute;mso-position-horizontal-relative:text;mso-position-vertical:absolute;mso-position-vertical-relative:text;v-text-anchor:middle" o:gfxdata="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" fillcolor="black [3213]" stroked="f" strokeweight="1pt">
               <w10:wrap type="square"/>
             </v:rect>
           </w:pict>
@@ -35051,7 +35048,42 @@
         <w:color w:val="808080" w:themeColor="background1" w:themeShade="80"/>
         <w:lang w:val="en-US"/>
       </w:rPr>
-      <w:t>: 2020-12-18</w:t>
+      <w:t>: 202</w:t>
+    </w:r>
+    <w:r>
+      <w:rPr>
+        <w:color w:val="808080" w:themeColor="background1" w:themeShade="80"/>
+        <w:lang w:val="en-US"/>
+      </w:rPr>
+      <w:t>1</w:t>
+    </w:r>
+    <w:r>
+      <w:rPr>
+        <w:color w:val="808080" w:themeColor="background1" w:themeShade="80"/>
+        <w:lang w:val="en-US"/>
+      </w:rPr>
+      <w:t>-</w:t>
+    </w:r>
+    <w:r>
+      <w:rPr>
+        <w:color w:val="808080" w:themeColor="background1" w:themeShade="80"/>
+        <w:lang w:val="en-US"/>
+      </w:rPr>
+      <w:t>01</w:t>
+    </w:r>
+    <w:r>
+      <w:rPr>
+        <w:color w:val="808080" w:themeColor="background1" w:themeShade="80"/>
+        <w:lang w:val="en-US"/>
+      </w:rPr>
+      <w:t>-</w:t>
+    </w:r>
+    <w:r>
+      <w:rPr>
+        <w:color w:val="808080" w:themeColor="background1" w:themeShade="80"/>
+        <w:lang w:val="en-US"/>
+      </w:rPr>
+      <w:t>04</w:t>
     </w:r>
   </w:p>
 </w:ftr>

</xml_diff>

<commit_message>
feat: Add consideration of one more entity type
Add one class variable corresponding to entities observations.
Update all functions related to entity type to taking into account this
new one.
Rename some of these functions and of their parameters.
</commit_message>
<xml_diff>
--- a/vignettes/types_of_attributes_and_methods_SA.docx
+++ b/vignettes/types_of_attributes_and_methods_SA.docx
@@ -724,7 +724,7 @@
           <w:iCs/>
           <w:lang w:val="en-US"/>
         </w:rPr>
-        <w:t>NODES</w:t>
+        <w:t>OBSERVATIONS</w:t>
       </w:r>
       <w:r>
         <w:rPr>
@@ -768,7 +768,7 @@
           <w:iCs/>
           <w:lang w:val="en-US"/>
         </w:rPr>
-        <w:t>PATTERNS</w:t>
+        <w:t>NODES</w:t>
       </w:r>
       <w:r>
         <w:rPr>
@@ -812,7 +812,7 @@
           <w:iCs/>
           <w:lang w:val="en-US"/>
         </w:rPr>
-        <w:t>RULES</w:t>
+        <w:t>PATTERNS</w:t>
       </w:r>
       <w:r>
         <w:rPr>
@@ -824,10 +824,6 @@
     <w:p>
       <w:pPr>
         <w:rPr>
-          <w:b/>
-          <w:bCs/>
-          <w:i/>
-          <w:iCs/>
           <w:lang w:val="en-US"/>
         </w:rPr>
       </w:pPr>
@@ -856,7 +852,7 @@
           <w:iCs/>
           <w:lang w:val="en-US"/>
         </w:rPr>
-        <w:t>NODES_OR_PATTERNS</w:t>
+        <w:t>RULES</w:t>
       </w:r>
       <w:r>
         <w:rPr>
@@ -867,10 +863,22 @@
     </w:p>
     <w:p>
       <w:pPr>
-        <w:tabs>
-          <w:tab w:val="center" w:pos="4536"/>
-        </w:tabs>
-        <w:rPr>
+        <w:rPr>
+          <w:b/>
+          <w:bCs/>
+          <w:i/>
+          <w:iCs/>
+          <w:lang w:val="en-US"/>
+        </w:rPr>
+      </w:pPr>
+    </w:p>
+    <w:p>
+      <w:pPr>
+        <w:rPr>
+          <w:b/>
+          <w:bCs/>
+          <w:i/>
+          <w:iCs/>
           <w:lang w:val="en-US"/>
         </w:rPr>
       </w:pPr>
@@ -899,7 +907,7 @@
           <w:iCs/>
           <w:lang w:val="en-US"/>
         </w:rPr>
-        <w:t>NODES_PATTERNS_OR_RULES</w:t>
+        <w:t>NODES_OR_PATTERNS</w:t>
       </w:r>
       <w:r>
         <w:rPr>
@@ -910,11 +918,10 @@
     </w:p>
     <w:p>
       <w:pPr>
-        <w:rPr>
-          <w:b/>
-          <w:bCs/>
-          <w:i/>
-          <w:iCs/>
+        <w:tabs>
+          <w:tab w:val="center" w:pos="4536"/>
+        </w:tabs>
+        <w:rPr>
           <w:lang w:val="en-US"/>
         </w:rPr>
       </w:pPr>
@@ -943,17 +950,7 @@
           <w:iCs/>
           <w:lang w:val="en-US"/>
         </w:rPr>
-        <w:t>NODE</w:t>
-      </w:r>
-      <w:r>
-        <w:rPr>
-          <w:b/>
-          <w:bCs/>
-          <w:i/>
-          <w:iCs/>
-          <w:lang w:val="en-US"/>
-        </w:rPr>
-        <w:t>_LINKS</w:t>
+        <w:t>NODES_PATTERNS_OR_RULES</w:t>
       </w:r>
       <w:r>
         <w:rPr>
@@ -964,11 +961,10 @@
     </w:p>
     <w:p>
       <w:pPr>
-        <w:rPr>
-          <w:b/>
-          <w:bCs/>
-          <w:i/>
-          <w:iCs/>
+        <w:tabs>
+          <w:tab w:val="center" w:pos="4536"/>
+        </w:tabs>
+        <w:rPr>
           <w:lang w:val="en-US"/>
         </w:rPr>
       </w:pPr>
@@ -997,6 +993,124 @@
           <w:iCs/>
           <w:lang w:val="en-US"/>
         </w:rPr>
+        <w:t>NODES_PATTERNS_OR_</w:t>
+      </w:r>
+      <w:r>
+        <w:rPr>
+          <w:b/>
+          <w:bCs/>
+          <w:i/>
+          <w:iCs/>
+          <w:lang w:val="en-US"/>
+        </w:rPr>
+        <w:t>OBSERVATIONS</w:t>
+      </w:r>
+      <w:r>
+        <w:rPr>
+          <w:lang w:val="en-US"/>
+        </w:rPr>
+        <w:t>: character</w:t>
+      </w:r>
+    </w:p>
+    <w:p>
+      <w:pPr>
+        <w:tabs>
+          <w:tab w:val="center" w:pos="4536"/>
+        </w:tabs>
+        <w:rPr>
+          <w:lang w:val="en-US"/>
+        </w:rPr>
+      </w:pPr>
+    </w:p>
+    <w:p>
+      <w:pPr>
+        <w:rPr>
+          <w:b/>
+          <w:bCs/>
+          <w:i/>
+          <w:iCs/>
+          <w:lang w:val="en-US"/>
+        </w:rPr>
+      </w:pPr>
+      <m:oMath>
+        <m:r>
+          <w:rPr>
+            <w:rFonts w:ascii="Cambria Math" w:hAnsi="Cambria Math"/>
+            <w:lang w:val="en-US"/>
+          </w:rPr>
+          <m:t>-</m:t>
+        </m:r>
+      </m:oMath>
+      <w:r>
+        <w:rPr>
+          <w:rFonts w:eastAsiaTheme="minorEastAsia"/>
+          <w:iCs/>
+          <w:lang w:val="en-US"/>
+        </w:rPr>
+        <w:t xml:space="preserve"> </w:t>
+      </w:r>
+      <w:r>
+        <w:rPr>
+          <w:b/>
+          <w:bCs/>
+          <w:i/>
+          <w:iCs/>
+          <w:lang w:val="en-US"/>
+        </w:rPr>
+        <w:t>NODE</w:t>
+      </w:r>
+      <w:r>
+        <w:rPr>
+          <w:b/>
+          <w:bCs/>
+          <w:i/>
+          <w:iCs/>
+          <w:lang w:val="en-US"/>
+        </w:rPr>
+        <w:t>_LINKS</w:t>
+      </w:r>
+      <w:r>
+        <w:rPr>
+          <w:lang w:val="en-US"/>
+        </w:rPr>
+        <w:t>: character</w:t>
+      </w:r>
+    </w:p>
+    <w:p>
+      <w:pPr>
+        <w:rPr>
+          <w:b/>
+          <w:bCs/>
+          <w:i/>
+          <w:iCs/>
+          <w:lang w:val="en-US"/>
+        </w:rPr>
+      </w:pPr>
+      <m:oMath>
+        <m:r>
+          <w:rPr>
+            <w:rFonts w:ascii="Cambria Math" w:hAnsi="Cambria Math"/>
+            <w:lang w:val="en-US"/>
+          </w:rPr>
+          <m:t>-</m:t>
+        </m:r>
+      </m:oMath>
+      <w:r>
+        <w:rPr>
+          <w:rFonts w:eastAsiaTheme="minorEastAsia"/>
+          <w:iCs/>
+          <w:lang w:val="en-US"/>
+        </w:rPr>
+        <w:t xml:space="preserve"> </w:t>
+      </w:r>
+      <w:r>
+        <w:rPr>
+          <w:b/>
+          <w:bCs/>
+          <w:i/>
+          <w:iCs/>
+          <w:lang w:val="en-US"/>
+        </w:rPr>
         <w:t>PATTERN</w:t>
       </w:r>
       <w:r>
@@ -1182,6 +1296,14 @@
     </w:p>
     <w:p>
       <w:pPr>
+        <w:spacing w:after="0"/>
+        <w:rPr>
+          <w:lang w:val="en-US"/>
+        </w:rPr>
+      </w:pPr>
+    </w:p>
+    <w:p>
+      <w:pPr>
         <w:spacing w:after="0" w:line="276" w:lineRule="auto"/>
         <w:rPr>
           <w:lang w:val="en-US"/>
@@ -1193,6 +1315,7 @@
             <w:rFonts w:ascii="Cambria Math" w:hAnsi="Cambria Math"/>
             <w:lang w:val="en-US"/>
           </w:rPr>
+          <w:lastRenderedPageBreak/>
           <m:t>+</m:t>
         </m:r>
       </m:oMath>
@@ -2155,6 +2278,15 @@
       <w:pPr>
         <w:spacing w:after="0"/>
         <w:rPr>
+          <w:rFonts w:eastAsiaTheme="minorEastAsia"/>
+          <w:lang w:val="en-US"/>
+        </w:rPr>
+      </w:pPr>
+    </w:p>
+    <w:p>
+      <w:pPr>
+        <w:spacing w:after="0"/>
+        <w:rPr>
           <w:bCs/>
           <w:lang w:val="en-US"/>
         </w:rPr>
@@ -2165,7 +2297,6 @@
             <w:rFonts w:ascii="Cambria Math" w:hAnsi="Cambria Math"/>
             <w:lang w:val="en-US"/>
           </w:rPr>
-          <w:lastRenderedPageBreak/>
           <m:t>+</m:t>
         </m:r>
       </m:oMath>
@@ -3880,6 +4011,14 @@
     </w:p>
     <w:p>
       <w:pPr>
+        <w:spacing w:after="0"/>
+        <w:rPr>
+          <w:lang w:val="en-US"/>
+        </w:rPr>
+      </w:pPr>
+    </w:p>
+    <w:p>
+      <w:pPr>
         <w:rPr>
           <w:lang w:val="en-US"/>
         </w:rPr>
@@ -6521,6 +6660,22 @@
     </w:p>
     <w:p>
       <w:pPr>
+        <w:spacing w:after="160"/>
+        <w:rPr>
+          <w:rFonts w:eastAsiaTheme="minorEastAsia"/>
+          <w:lang w:val="en-US"/>
+        </w:rPr>
+      </w:pPr>
+      <w:r>
+        <w:rPr>
+          <w:rFonts w:eastAsiaTheme="minorEastAsia"/>
+          <w:lang w:val="en-US"/>
+        </w:rPr>
+        <w:br w:type="page"/>
+      </w:r>
+    </w:p>
+    <w:p>
+      <w:pPr>
         <w:rPr>
           <w:lang w:val="en-US"/>
         </w:rPr>
@@ -6531,6 +6686,7 @@
             <w:rFonts w:ascii="Cambria Math" w:hAnsi="Cambria Math"/>
             <w:lang w:val="en-US"/>
           </w:rPr>
+          <w:lastRenderedPageBreak/>
           <m:t>+</m:t>
         </m:r>
       </m:oMath>
@@ -7553,13 +7709,6 @@
           <w:lang w:val="en-US"/>
         </w:rPr>
       </w:pPr>
-      <w:r>
-        <w:rPr>
-          <w:rFonts w:eastAsiaTheme="minorEastAsia"/>
-          <w:lang w:val="en-US"/>
-        </w:rPr>
-        <w:br w:type="page"/>
-      </w:r>
     </w:p>
     <w:p>
       <w:pPr>
@@ -7573,7 +7722,6 @@
             <w:rFonts w:ascii="Cambria Math" w:hAnsi="Cambria Math"/>
             <w:lang w:val="en-US"/>
           </w:rPr>
-          <w:lastRenderedPageBreak/>
           <m:t>+</m:t>
         </m:r>
       </m:oMath>
@@ -11727,6 +11875,7 @@
           <w:rPr>
             <w:rFonts w:ascii="Cambria Math" w:hAnsi="Cambria Math"/>
           </w:rPr>
+          <w:lastRenderedPageBreak/>
           <m:t>-</m:t>
         </m:r>
       </m:oMath>
@@ -12237,7 +12386,6 @@
             <w:rFonts w:ascii="Cambria Math" w:hAnsi="Cambria Math"/>
             <w:lang w:val="en-US"/>
           </w:rPr>
-          <w:lastRenderedPageBreak/>
           <m:t>-</m:t>
         </m:r>
       </m:oMath>
@@ -12295,8 +12443,6 @@
     <w:p>
       <w:pPr>
         <w:rPr>
-          <w:b/>
-          <w:bCs/>
           <w:lang w:val="en-US"/>
         </w:rPr>
       </w:pPr>
@@ -14864,6 +15010,7 @@
             <w:rFonts w:ascii="Cambria Math" w:hAnsi="Cambria Math"/>
             <w:lang w:val="en-US"/>
           </w:rPr>
+          <w:lastRenderedPageBreak/>
           <m:t>-</m:t>
         </m:r>
       </m:oMath>
@@ -15598,18 +15745,10 @@
           <w:lang w:val="en-US"/>
         </w:rPr>
       </w:pPr>
-    </w:p>
-    <w:p>
-      <w:pPr>
-        <w:rPr>
-          <w:lang w:val="en-US"/>
-        </w:rPr>
-      </w:pPr>
-      <w:r>
-        <w:rPr>
-          <w:lang w:val="en-US"/>
-        </w:rPr>
-        <w:lastRenderedPageBreak/>
+      <w:r>
+        <w:rPr>
+          <w:lang w:val="en-US"/>
+        </w:rPr>
         <w:t>[["</w:t>
       </w:r>
       <w:r>
@@ -18786,10 +18925,25 @@
           <w:lang w:val="en-US"/>
         </w:rPr>
       </w:pPr>
-      <w:r>
-        <w:rPr>
-          <w:lang w:val="en-US"/>
-        </w:rPr>
+    </w:p>
+    <w:p>
+      <w:pPr>
+        <w:rPr>
+          <w:lang w:val="en-US"/>
+        </w:rPr>
+      </w:pPr>
+    </w:p>
+    <w:p>
+      <w:pPr>
+        <w:rPr>
+          <w:lang w:val="en-US"/>
+        </w:rPr>
+      </w:pPr>
+      <w:r>
+        <w:rPr>
+          <w:lang w:val="en-US"/>
+        </w:rPr>
+        <w:lastRenderedPageBreak/>
         <w:t>[["vertices"]]:</w:t>
       </w:r>
       <w:r>
@@ -19882,25 +20036,10 @@
           <w:lang w:val="en-US"/>
         </w:rPr>
       </w:pPr>
-    </w:p>
-    <w:p>
-      <w:pPr>
-        <w:rPr>
-          <w:lang w:val="en-US"/>
-        </w:rPr>
-      </w:pPr>
-    </w:p>
-    <w:p>
-      <w:pPr>
-        <w:rPr>
-          <w:lang w:val="en-US"/>
-        </w:rPr>
-      </w:pPr>
-      <w:r>
-        <w:rPr>
-          <w:lang w:val="en-US"/>
-        </w:rPr>
-        <w:lastRenderedPageBreak/>
+      <w:r>
+        <w:rPr>
+          <w:lang w:val="en-US"/>
+        </w:rPr>
         <w:t>[["edges"]]:</w:t>
       </w:r>
       <w:r>
@@ -23907,10 +24046,18 @@
           <w:lang w:val="en-US"/>
         </w:rPr>
       </w:pPr>
-      <w:r>
-        <w:rPr>
-          <w:lang w:val="en-US"/>
-        </w:rPr>
+    </w:p>
+    <w:p>
+      <w:pPr>
+        <w:rPr>
+          <w:lang w:val="en-US"/>
+        </w:rPr>
+      </w:pPr>
+      <w:r>
+        <w:rPr>
+          <w:lang w:val="en-US"/>
+        </w:rPr>
+        <w:lastRenderedPageBreak/>
         <w:t xml:space="preserve">[["edges"]]: </w:t>
       </w:r>
       <w:proofErr w:type="spellStart"/>
@@ -24797,7 +24944,6 @@
           <w:bCs/>
           <w:lang w:val="en-US"/>
         </w:rPr>
-        <w:lastRenderedPageBreak/>
         <w:t xml:space="preserve"> </w:t>
       </w:r>
       <w:r>
@@ -27978,6 +28124,7 @@
             <w:rFonts w:ascii="Cambria Math" w:hAnsi="Cambria Math"/>
             <w:lang w:val="en-US"/>
           </w:rPr>
+          <w:lastRenderedPageBreak/>
           <m:t>+</m:t>
         </m:r>
       </m:oMath>
@@ -32483,7 +32630,6 @@
             <w:rFonts w:ascii="Cambria Math" w:hAnsi="Cambria Math"/>
             <w:lang w:val="en-US"/>
           </w:rPr>
-          <w:lastRenderedPageBreak/>
           <m:t>+</m:t>
         </m:r>
       </m:oMath>
@@ -33489,7 +33635,7 @@
           <w:bCs/>
           <w:lang w:val="en-US"/>
         </w:rPr>
-        <w:t>nopc</w:t>
+        <w:t>onp</w:t>
       </w:r>
       <w:proofErr w:type="spellEnd"/>
       <w:r>
@@ -33508,14 +33654,48 @@
           <w:bCs/>
           <w:lang w:val="en-US"/>
         </w:rPr>
-        <w:t>nopc</w:t>
+        <w:t>o</w:t>
+      </w:r>
+      <w:r>
+        <w:rPr>
+          <w:b/>
+          <w:bCs/>
+          <w:lang w:val="en-US"/>
+        </w:rPr>
+        <w:t>np</w:t>
       </w:r>
       <w:proofErr w:type="spellEnd"/>
       <w:r>
         <w:rPr>
           <w:lang w:val="en-US"/>
         </w:rPr>
-        <w:t xml:space="preserve">: character or see attribute </w:t>
+        <w:t xml:space="preserve">: character </w:t>
+      </w:r>
+      <w:r>
+        <w:rPr>
+          <w:lang w:val="en-US"/>
+        </w:rPr>
+        <w:t xml:space="preserve">or </w:t>
+      </w:r>
+      <w:proofErr w:type="spellStart"/>
+      <w:r>
+        <w:rPr>
+          <w:lang w:val="en-US"/>
+        </w:rPr>
+        <w:t>ObservationSet</w:t>
+      </w:r>
+      <w:proofErr w:type="spellEnd"/>
+      <w:r>
+        <w:rPr>
+          <w:lang w:val="en-US"/>
+        </w:rPr>
+        <w:t xml:space="preserve"> </w:t>
+      </w:r>
+      <w:r>
+        <w:rPr>
+          <w:lang w:val="en-US"/>
+        </w:rPr>
+        <w:t xml:space="preserve">or see attribute </w:t>
       </w:r>
       <w:r>
         <w:rPr>
@@ -33571,12 +33751,12 @@
         <w:rPr>
           <w:lang w:val="en-US"/>
         </w:rPr>
-        <w:t>: see attribute</w:t>
+        <w:t>:</w:t>
       </w:r>
     </w:p>
     <w:p>
       <w:pPr>
-        <w:ind w:left="708"/>
+        <w:ind w:firstLine="708"/>
         <w:rPr>
           <w:b/>
           <w:bCs/>
@@ -33587,14 +33767,47 @@
         <w:rPr>
           <w:lang w:val="en-US"/>
         </w:rPr>
-        <w:t xml:space="preserve">    </w:t>
-      </w:r>
-      <w:r>
-        <w:rPr>
-          <w:lang w:val="en-US"/>
-        </w:rPr>
-        <w:t xml:space="preserve">    </w:t>
-      </w:r>
+        <w:t xml:space="preserve"> </w:t>
+      </w:r>
+      <w:r>
+        <w:rPr>
+          <w:lang w:val="en-US"/>
+        </w:rPr>
+        <w:t xml:space="preserve">      </w:t>
+      </w:r>
+      <w:r>
+        <w:rPr>
+          <w:lang w:val="en-US"/>
+        </w:rPr>
+        <w:t>see attribute</w:t>
+      </w:r>
+      <w:r>
+        <w:rPr>
+          <w:lang w:val="en-US"/>
+        </w:rPr>
+        <w:t xml:space="preserve"> </w:t>
+      </w:r>
+      <w:r>
+        <w:rPr>
+          <w:b/>
+          <w:bCs/>
+          <w:lang w:val="en-US"/>
+        </w:rPr>
+        <w:t>observations</w:t>
+      </w:r>
+      <w:r>
+        <w:rPr>
+          <w:lang w:val="en-US"/>
+        </w:rPr>
+        <w:t>,</w:t>
+      </w:r>
+      <w:r>
+        <w:rPr>
+          <w:lang w:val="en-US"/>
+        </w:rPr>
+        <w:t xml:space="preserve"> </w:t>
+      </w:r>
+      <w:proofErr w:type="gramStart"/>
       <w:r>
         <w:rPr>
           <w:b/>
@@ -33603,6 +33816,7 @@
         </w:rPr>
         <w:t>nodes</w:t>
       </w:r>
+      <w:proofErr w:type="gramEnd"/>
       <w:r>
         <w:rPr>
           <w:lang w:val="en-US"/>
@@ -33621,8 +33835,6 @@
     <w:p>
       <w:pPr>
         <w:rPr>
-          <w:b/>
-          <w:bCs/>
           <w:lang w:val="en-US"/>
         </w:rPr>
       </w:pPr>
@@ -33650,7 +33862,7 @@
           <w:bCs/>
           <w:lang w:val="en-US"/>
         </w:rPr>
-        <w:t>get_</w:t>
+        <w:t>get_onp_</w:t>
       </w:r>
       <w:proofErr w:type="gramStart"/>
       <w:r>
@@ -33659,7 +33871,7 @@
           <w:bCs/>
           <w:lang w:val="en-US"/>
         </w:rPr>
-        <w:t>nop</w:t>
+        <w:t>itemsets</w:t>
       </w:r>
       <w:proofErr w:type="spellEnd"/>
       <w:r>
@@ -33678,7 +33890,15 @@
           <w:bCs/>
           <w:lang w:val="en-US"/>
         </w:rPr>
-        <w:t>nop</w:t>
+        <w:t>o</w:t>
+      </w:r>
+      <w:r>
+        <w:rPr>
+          <w:b/>
+          <w:bCs/>
+          <w:lang w:val="en-US"/>
+        </w:rPr>
+        <w:t>np</w:t>
       </w:r>
       <w:proofErr w:type="spellEnd"/>
       <w:r>
@@ -33713,7 +33933,29 @@
         <w:rPr>
           <w:lang w:val="en-US"/>
         </w:rPr>
-        <w:t>: list(vector(character))</w:t>
+        <w:t>:</w:t>
+      </w:r>
+    </w:p>
+    <w:p>
+      <w:pPr>
+        <w:ind w:left="1416"/>
+        <w:rPr>
+          <w:b/>
+          <w:bCs/>
+          <w:lang w:val="en-US"/>
+        </w:rPr>
+      </w:pPr>
+      <w:r>
+        <w:rPr>
+          <w:lang w:val="en-US"/>
+        </w:rPr>
+        <w:t xml:space="preserve">           </w:t>
+      </w:r>
+      <w:r>
+        <w:rPr>
+          <w:lang w:val="en-US"/>
+        </w:rPr>
+        <w:t>list(vector(character))</w:t>
       </w:r>
     </w:p>
     <w:p>
@@ -34191,7 +34433,7 @@
         </mc:Choice>
         <mc:Fallback>
           <w:pict>
-            <v:rect w14:anchorId="07572A63" id="Rectangle 38" o:spid="_x0000_s1026" style="position:absolute;margin-left:1.15pt;margin-top:-7.8pt;width:466.5pt;height:1.45pt;z-index:251660288;visibility:visible;mso-wrap-style:square;mso-wrap-distance-left:9pt;mso-wrap-distance-top:0;mso-wrap-distance-right:9pt;mso-wrap-distance-bottom:0;mso-position-horizontal:absolute;mso-position-horizontal-relative:text;mso-position-vertical:absolute;mso-position-vertical-relative:text;v-text-anchor:middle" o:gfxdata="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" fillcolor="black [3213]" stroked="f" strokeweight="1pt">
+            <v:rect w14:anchorId="66247F9D" id="Rectangle 38" o:spid="_x0000_s1026" style="position:absolute;margin-left:1.15pt;margin-top:-7.8pt;width:466.5pt;height:1.45pt;z-index:251660288;visibility:visible;mso-wrap-style:square;mso-wrap-distance-left:9pt;mso-wrap-distance-top:0;mso-wrap-distance-right:9pt;mso-wrap-distance-bottom:0;mso-position-horizontal:absolute;mso-position-horizontal-relative:text;mso-position-vertical:absolute;mso-position-vertical-relative:text;v-text-anchor:middle" o:gfxdata="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" fillcolor="black [3213]" stroked="f" strokeweight="1pt">
               <w10:wrap type="square"/>
             </v:rect>
           </w:pict>
@@ -34413,49 +34655,7 @@
         <w:color w:val="808080" w:themeColor="background1" w:themeShade="80"/>
         <w:lang w:val="en-US"/>
       </w:rPr>
-      <w:t>: 202</w:t>
-    </w:r>
-    <w:r>
-      <w:rPr>
-        <w:color w:val="808080" w:themeColor="background1" w:themeShade="80"/>
-        <w:lang w:val="en-US"/>
-      </w:rPr>
-      <w:t>1</w:t>
-    </w:r>
-    <w:r>
-      <w:rPr>
-        <w:color w:val="808080" w:themeColor="background1" w:themeShade="80"/>
-        <w:lang w:val="en-US"/>
-      </w:rPr>
-      <w:t>-</w:t>
-    </w:r>
-    <w:r>
-      <w:rPr>
-        <w:color w:val="808080" w:themeColor="background1" w:themeShade="80"/>
-        <w:lang w:val="en-US"/>
-      </w:rPr>
-      <w:t>01</w:t>
-    </w:r>
-    <w:r>
-      <w:rPr>
-        <w:color w:val="808080" w:themeColor="background1" w:themeShade="80"/>
-        <w:lang w:val="en-US"/>
-      </w:rPr>
-      <w:t>-</w:t>
-    </w:r>
-    <w:r>
-      <w:rPr>
-        <w:color w:val="808080" w:themeColor="background1" w:themeShade="80"/>
-        <w:lang w:val="en-US"/>
-      </w:rPr>
-      <w:t>0</w:t>
-    </w:r>
-    <w:r>
-      <w:rPr>
-        <w:color w:val="808080" w:themeColor="background1" w:themeShade="80"/>
-        <w:lang w:val="en-US"/>
-      </w:rPr>
-      <w:t>6</w:t>
+      <w:t>: 2021-01-13</w:t>
     </w:r>
   </w:p>
 </w:ftr>

</xml_diff>

<commit_message>
feat: Add a function to know if items are actually named
</commit_message>
<xml_diff>
--- a/vignettes/types_of_attributes_and_methods_SA.docx
+++ b/vignettes/types_of_attributes_and_methods_SA.docx
@@ -1342,7 +1342,6 @@
         <w:t xml:space="preserve">: </w:t>
       </w:r>
       <w:proofErr w:type="spellStart"/>
-      <w:proofErr w:type="gramStart"/>
       <w:r>
         <w:rPr>
           <w:lang w:val="en-US"/>
@@ -1350,7 +1349,6 @@
         <w:t>data.frame</w:t>
       </w:r>
       <w:proofErr w:type="spellEnd"/>
-      <w:proofErr w:type="gramEnd"/>
     </w:p>
     <w:tbl>
       <w:tblPr>
@@ -2328,23 +2326,7 @@
           <w:bCs/>
           <w:lang w:val="en-US"/>
         </w:rPr>
-        <w:t xml:space="preserve"> </w:t>
-      </w:r>
-      <w:proofErr w:type="gramStart"/>
-      <w:r>
-        <w:rPr>
-          <w:bCs/>
-          <w:lang w:val="en-US"/>
-        </w:rPr>
-        <w:t>list(</w:t>
-      </w:r>
-      <w:proofErr w:type="gramEnd"/>
-      <w:r>
-        <w:rPr>
-          <w:bCs/>
-          <w:lang w:val="en-US"/>
-        </w:rPr>
-        <w:t>named vector(character))</w:t>
+        <w:t xml:space="preserve"> list(named vector(character))</w:t>
       </w:r>
     </w:p>
     <w:tbl>
@@ -3806,16 +3788,8 @@
         <w:rPr>
           <w:lang w:val="en-US"/>
         </w:rPr>
-        <w:t xml:space="preserve"> </w:t>
-      </w:r>
-      <w:proofErr w:type="gramStart"/>
-      <w:r>
-        <w:rPr>
-          <w:lang w:val="en-US"/>
-        </w:rPr>
-        <w:t>list(</w:t>
-      </w:r>
-      <w:proofErr w:type="gramEnd"/>
+        <w:t xml:space="preserve"> list(</w:t>
+      </w:r>
       <w:r>
         <w:rPr>
           <w:b/>
@@ -4053,7 +4027,6 @@
         <w:t xml:space="preserve">: </w:t>
       </w:r>
       <w:proofErr w:type="spellStart"/>
-      <w:proofErr w:type="gramStart"/>
       <w:r>
         <w:rPr>
           <w:lang w:val="en-US"/>
@@ -4061,7 +4034,6 @@
         <w:t>data.frame</w:t>
       </w:r>
       <w:proofErr w:type="spellEnd"/>
-      <w:proofErr w:type="gramEnd"/>
     </w:p>
     <w:tbl>
       <w:tblPr>
@@ -6332,7 +6304,6 @@
         <w:t xml:space="preserve">: </w:t>
       </w:r>
       <w:proofErr w:type="spellStart"/>
-      <w:proofErr w:type="gramStart"/>
       <w:r>
         <w:rPr>
           <w:lang w:val="en-US"/>
@@ -6340,7 +6311,6 @@
         <w:t>data.frame</w:t>
       </w:r>
       <w:proofErr w:type="spellEnd"/>
-      <w:proofErr w:type="gramEnd"/>
     </w:p>
     <w:tbl>
       <w:tblPr>
@@ -7746,7 +7716,6 @@
         <w:t xml:space="preserve">: </w:t>
       </w:r>
       <w:proofErr w:type="spellStart"/>
-      <w:proofErr w:type="gramStart"/>
       <w:r>
         <w:rPr>
           <w:lang w:val="en-US"/>
@@ -7754,7 +7723,6 @@
         <w:t>data.frame</w:t>
       </w:r>
       <w:proofErr w:type="spellEnd"/>
-      <w:proofErr w:type="gramEnd"/>
     </w:p>
     <w:tbl>
       <w:tblPr>
@@ -10305,7 +10273,6 @@
         <w:t xml:space="preserve">: </w:t>
       </w:r>
       <w:proofErr w:type="spellStart"/>
-      <w:proofErr w:type="gramStart"/>
       <w:r>
         <w:rPr>
           <w:lang w:val="en-US"/>
@@ -10313,7 +10280,6 @@
         <w:t>data.frame</w:t>
       </w:r>
       <w:proofErr w:type="spellEnd"/>
-      <w:proofErr w:type="gramEnd"/>
     </w:p>
     <w:tbl>
       <w:tblPr>
@@ -10765,7 +10731,6 @@
         <w:t xml:space="preserve"> </w:t>
       </w:r>
       <w:proofErr w:type="spellStart"/>
-      <w:proofErr w:type="gramStart"/>
       <w:r>
         <w:rPr>
           <w:b/>
@@ -10788,7 +10753,6 @@
         <w:t>er</w:t>
       </w:r>
       <w:proofErr w:type="spellEnd"/>
-      <w:proofErr w:type="gramEnd"/>
       <w:r>
         <w:rPr>
           <w:b/>
@@ -11579,7 +11543,6 @@
         </w:rPr>
         <w:t xml:space="preserve"> </w:t>
       </w:r>
-      <w:proofErr w:type="gramStart"/>
       <w:r>
         <w:rPr>
           <w:b/>
@@ -11588,7 +11551,6 @@
         </w:rPr>
         <w:t>reset(</w:t>
       </w:r>
-      <w:proofErr w:type="gramEnd"/>
       <w:r>
         <w:rPr>
           <w:b/>
@@ -11692,7 +11654,6 @@
         <w:t xml:space="preserve"> </w:t>
       </w:r>
       <w:proofErr w:type="spellStart"/>
-      <w:proofErr w:type="gramStart"/>
       <w:r>
         <w:rPr>
           <w:b/>
@@ -11708,16 +11669,7 @@
           <w:bCs/>
           <w:lang w:val="en-US"/>
         </w:rPr>
-        <w:t>(</w:t>
-      </w:r>
-      <w:proofErr w:type="gramEnd"/>
-      <w:r>
-        <w:rPr>
-          <w:b/>
-          <w:bCs/>
-          <w:lang w:val="en-US"/>
-        </w:rPr>
-        <w:t>part</w:t>
+        <w:t>(part</w:t>
       </w:r>
       <w:r>
         <w:rPr>
@@ -11814,21 +11766,12 @@
         <w:t xml:space="preserve"> </w:t>
       </w:r>
       <w:proofErr w:type="spellStart"/>
-      <w:proofErr w:type="gramStart"/>
-      <w:r>
-        <w:rPr>
-          <w:b/>
-          <w:bCs/>
-        </w:rPr>
-        <w:t>init</w:t>
-      </w:r>
-      <w:proofErr w:type="gramEnd"/>
-      <w:r>
-        <w:rPr>
-          <w:b/>
-          <w:bCs/>
-        </w:rPr>
-        <w:t>_nodes</w:t>
+      <w:r>
+        <w:rPr>
+          <w:b/>
+          <w:bCs/>
+        </w:rPr>
+        <w:t>init_nodes</w:t>
       </w:r>
       <w:proofErr w:type="spellEnd"/>
       <w:r>
@@ -11887,21 +11830,12 @@
         <w:t xml:space="preserve"> </w:t>
       </w:r>
       <w:proofErr w:type="spellStart"/>
-      <w:proofErr w:type="gramStart"/>
-      <w:r>
-        <w:rPr>
-          <w:b/>
-          <w:bCs/>
-        </w:rPr>
-        <w:t>init</w:t>
-      </w:r>
-      <w:proofErr w:type="gramEnd"/>
-      <w:r>
-        <w:rPr>
-          <w:b/>
-          <w:bCs/>
-        </w:rPr>
-        <w:t>_</w:t>
+      <w:r>
+        <w:rPr>
+          <w:b/>
+          <w:bCs/>
+        </w:rPr>
+        <w:t>init_</w:t>
       </w:r>
       <w:r>
         <w:rPr>
@@ -11973,16 +11907,7 @@
           <w:bCs/>
           <w:lang w:val="en-US"/>
         </w:rPr>
-        <w:t>init_</w:t>
-      </w:r>
-      <w:proofErr w:type="gramStart"/>
-      <w:r>
-        <w:rPr>
-          <w:b/>
-          <w:bCs/>
-          <w:lang w:val="en-US"/>
-        </w:rPr>
-        <w:t>patterns</w:t>
+        <w:t>init_patterns</w:t>
       </w:r>
       <w:proofErr w:type="spellEnd"/>
       <w:r>
@@ -11991,16 +11916,7 @@
           <w:bCs/>
           <w:lang w:val="en-US"/>
         </w:rPr>
-        <w:t>(</w:t>
-      </w:r>
-      <w:proofErr w:type="gramEnd"/>
-      <w:r>
-        <w:rPr>
-          <w:b/>
-          <w:bCs/>
-          <w:lang w:val="en-US"/>
-        </w:rPr>
-        <w:t>verbose</w:t>
+        <w:t>(verbose</w:t>
       </w:r>
       <w:r>
         <w:rPr>
@@ -12100,16 +12016,7 @@
           <w:bCs/>
           <w:lang w:val="en-US"/>
         </w:rPr>
-        <w:t>pattern_</w:t>
-      </w:r>
-      <w:proofErr w:type="gramStart"/>
-      <w:r>
-        <w:rPr>
-          <w:b/>
-          <w:bCs/>
-          <w:lang w:val="en-US"/>
-        </w:rPr>
-        <w:t>links</w:t>
+        <w:t>pattern_links</w:t>
       </w:r>
       <w:proofErr w:type="spellEnd"/>
       <w:r>
@@ -12118,16 +12025,7 @@
           <w:bCs/>
           <w:lang w:val="en-US"/>
         </w:rPr>
-        <w:t>(</w:t>
-      </w:r>
-      <w:proofErr w:type="gramEnd"/>
-      <w:r>
-        <w:rPr>
-          <w:b/>
-          <w:bCs/>
-          <w:lang w:val="en-US"/>
-        </w:rPr>
-        <w:t>verbose</w:t>
+        <w:t>(verbose</w:t>
       </w:r>
       <w:r>
         <w:rPr>
@@ -12180,16 +12078,7 @@
           <w:bCs/>
           <w:lang w:val="en-US"/>
         </w:rPr>
-        <w:t>is_</w:t>
-      </w:r>
-      <w:proofErr w:type="gramStart"/>
-      <w:r>
-        <w:rPr>
-          <w:b/>
-          <w:bCs/>
-          <w:lang w:val="en-US"/>
-        </w:rPr>
-        <w:t>init</w:t>
+        <w:t>is_init</w:t>
       </w:r>
       <w:proofErr w:type="spellEnd"/>
       <w:r>
@@ -12198,16 +12087,7 @@
           <w:bCs/>
           <w:lang w:val="en-US"/>
         </w:rPr>
-        <w:t>(</w:t>
-      </w:r>
-      <w:proofErr w:type="gramEnd"/>
-      <w:r>
-        <w:rPr>
-          <w:b/>
-          <w:bCs/>
-          <w:lang w:val="en-US"/>
-        </w:rPr>
-        <w:t>part</w:t>
+        <w:t>(part</w:t>
       </w:r>
       <w:r>
         <w:rPr>
@@ -12260,16 +12140,7 @@
           <w:bCs/>
           <w:lang w:val="en-US"/>
         </w:rPr>
-        <w:t>is_init_</w:t>
-      </w:r>
-      <w:proofErr w:type="gramStart"/>
-      <w:r>
-        <w:rPr>
-          <w:b/>
-          <w:bCs/>
-          <w:lang w:val="en-US"/>
-        </w:rPr>
-        <w:t>nodes</w:t>
+        <w:t>is_init_nodes</w:t>
       </w:r>
       <w:proofErr w:type="spellEnd"/>
       <w:r>
@@ -12278,16 +12149,7 @@
           <w:bCs/>
           <w:lang w:val="en-US"/>
         </w:rPr>
-        <w:t>(</w:t>
-      </w:r>
-      <w:proofErr w:type="gramEnd"/>
-      <w:r>
-        <w:rPr>
-          <w:b/>
-          <w:bCs/>
-          <w:lang w:val="en-US"/>
-        </w:rPr>
-        <w:t>)</w:t>
+        <w:t>()</w:t>
       </w:r>
       <w:r>
         <w:rPr>
@@ -12336,16 +12198,7 @@
           <w:bCs/>
           <w:lang w:val="en-US"/>
         </w:rPr>
-        <w:t>node_</w:t>
-      </w:r>
-      <w:proofErr w:type="gramStart"/>
-      <w:r>
-        <w:rPr>
-          <w:b/>
-          <w:bCs/>
-          <w:lang w:val="en-US"/>
-        </w:rPr>
-        <w:t>links</w:t>
+        <w:t>node_links</w:t>
       </w:r>
       <w:proofErr w:type="spellEnd"/>
       <w:r>
@@ -12354,16 +12207,7 @@
           <w:bCs/>
           <w:lang w:val="en-US"/>
         </w:rPr>
-        <w:t>(</w:t>
-      </w:r>
-      <w:proofErr w:type="gramEnd"/>
-      <w:r>
-        <w:rPr>
-          <w:b/>
-          <w:bCs/>
-          <w:lang w:val="en-US"/>
-        </w:rPr>
-        <w:t>)</w:t>
+        <w:t>()</w:t>
       </w:r>
       <w:r>
         <w:rPr>
@@ -12404,16 +12248,7 @@
           <w:bCs/>
           <w:lang w:val="en-US"/>
         </w:rPr>
-        <w:t>is_init_</w:t>
-      </w:r>
-      <w:proofErr w:type="gramStart"/>
-      <w:r>
-        <w:rPr>
-          <w:b/>
-          <w:bCs/>
-          <w:lang w:val="en-US"/>
-        </w:rPr>
-        <w:t>patterns</w:t>
+        <w:t>is_init_patterns</w:t>
       </w:r>
       <w:proofErr w:type="spellEnd"/>
       <w:r>
@@ -12422,16 +12257,7 @@
           <w:bCs/>
           <w:lang w:val="en-US"/>
         </w:rPr>
-        <w:t>(</w:t>
-      </w:r>
-      <w:proofErr w:type="gramEnd"/>
-      <w:r>
-        <w:rPr>
-          <w:b/>
-          <w:bCs/>
-          <w:lang w:val="en-US"/>
-        </w:rPr>
-        <w:t>)</w:t>
+        <w:t>()</w:t>
       </w:r>
       <w:r>
         <w:rPr>
@@ -12478,16 +12304,7 @@
           <w:bCs/>
           <w:lang w:val="en-US"/>
         </w:rPr>
-        <w:t>pattern_</w:t>
-      </w:r>
-      <w:proofErr w:type="gramStart"/>
-      <w:r>
-        <w:rPr>
-          <w:b/>
-          <w:bCs/>
-          <w:lang w:val="en-US"/>
-        </w:rPr>
-        <w:t>links</w:t>
+        <w:t>pattern_links</w:t>
       </w:r>
       <w:proofErr w:type="spellEnd"/>
       <w:r>
@@ -12496,16 +12313,7 @@
           <w:bCs/>
           <w:lang w:val="en-US"/>
         </w:rPr>
-        <w:t>(</w:t>
-      </w:r>
-      <w:proofErr w:type="gramEnd"/>
-      <w:r>
-        <w:rPr>
-          <w:b/>
-          <w:bCs/>
-          <w:lang w:val="en-US"/>
-        </w:rPr>
-        <w:t>)</w:t>
+        <w:t>()</w:t>
       </w:r>
       <w:r>
         <w:rPr>
@@ -12544,16 +12352,7 @@
           <w:bCs/>
           <w:lang w:val="en-US"/>
         </w:rPr>
-        <w:t>check_</w:t>
-      </w:r>
-      <w:proofErr w:type="gramStart"/>
-      <w:r>
-        <w:rPr>
-          <w:b/>
-          <w:bCs/>
-          <w:lang w:val="en-US"/>
-        </w:rPr>
-        <w:t>init</w:t>
+        <w:t>check_init</w:t>
       </w:r>
       <w:proofErr w:type="spellEnd"/>
       <w:r>
@@ -12562,16 +12361,7 @@
           <w:bCs/>
           <w:lang w:val="en-US"/>
         </w:rPr>
-        <w:t>(</w:t>
-      </w:r>
-      <w:proofErr w:type="gramEnd"/>
-      <w:r>
-        <w:rPr>
-          <w:b/>
-          <w:bCs/>
-          <w:lang w:val="en-US"/>
-        </w:rPr>
-        <w:t>part</w:t>
+        <w:t>(part</w:t>
       </w:r>
       <w:r>
         <w:rPr>
@@ -12701,15 +12491,7 @@
           <w:b/>
           <w:lang w:val="en-US"/>
         </w:rPr>
-        <w:t>list_obs_per_</w:t>
-      </w:r>
-      <w:proofErr w:type="gramStart"/>
-      <w:r>
-        <w:rPr>
-          <w:b/>
-          <w:lang w:val="en-US"/>
-        </w:rPr>
-        <w:t>year</w:t>
+        <w:t>list_obs_per_year</w:t>
       </w:r>
       <w:proofErr w:type="spellEnd"/>
       <w:r>
@@ -12717,15 +12499,7 @@
           <w:b/>
           <w:lang w:val="en-US"/>
         </w:rPr>
-        <w:t>(</w:t>
-      </w:r>
-      <w:proofErr w:type="gramEnd"/>
-      <w:r>
-        <w:rPr>
-          <w:b/>
-          <w:lang w:val="en-US"/>
-        </w:rPr>
-        <w:t>)</w:t>
+        <w:t>()</w:t>
       </w:r>
       <w:r>
         <w:rPr>
@@ -12804,15 +12578,7 @@
           <w:b/>
           <w:lang w:val="en-US"/>
         </w:rPr>
-        <w:t>list_separate_</w:t>
-      </w:r>
-      <w:proofErr w:type="gramStart"/>
-      <w:r>
-        <w:rPr>
-          <w:b/>
-          <w:lang w:val="en-US"/>
-        </w:rPr>
-        <w:t>obs</w:t>
+        <w:t>list_separate_obs</w:t>
       </w:r>
       <w:proofErr w:type="spellEnd"/>
       <w:r>
@@ -12820,15 +12586,7 @@
           <w:b/>
           <w:lang w:val="en-US"/>
         </w:rPr>
-        <w:t>(</w:t>
-      </w:r>
-      <w:proofErr w:type="gramEnd"/>
-      <w:r>
-        <w:rPr>
-          <w:b/>
-          <w:lang w:val="en-US"/>
-        </w:rPr>
-        <w:t>)</w:t>
+        <w:t>()</w:t>
       </w:r>
       <w:r>
         <w:rPr>
@@ -12904,15 +12662,7 @@
           <w:b/>
           <w:lang w:val="en-US"/>
         </w:rPr>
-        <w:t>count_</w:t>
-      </w:r>
-      <w:proofErr w:type="gramStart"/>
-      <w:r>
-        <w:rPr>
-          <w:b/>
-          <w:lang w:val="en-US"/>
-        </w:rPr>
-        <w:t>links</w:t>
+        <w:t>count_links</w:t>
       </w:r>
       <w:proofErr w:type="spellEnd"/>
       <w:r>
@@ -12922,7 +12672,6 @@
         </w:rPr>
         <w:t>(</w:t>
       </w:r>
-      <w:proofErr w:type="gramEnd"/>
       <w:r>
         <w:rPr>
           <w:b/>
@@ -13053,15 +12802,7 @@
           <w:b/>
           <w:lang w:val="en-US"/>
         </w:rPr>
-        <w:t>search_</w:t>
-      </w:r>
-      <w:proofErr w:type="gramStart"/>
-      <w:r>
-        <w:rPr>
-          <w:b/>
-          <w:lang w:val="en-US"/>
-        </w:rPr>
-        <w:t>links</w:t>
+        <w:t>search_links</w:t>
       </w:r>
       <w:proofErr w:type="spellEnd"/>
       <w:r>
@@ -13069,15 +12810,7 @@
           <w:b/>
           <w:lang w:val="en-US"/>
         </w:rPr>
-        <w:t>(</w:t>
-      </w:r>
-      <w:proofErr w:type="gramEnd"/>
-      <w:r>
-        <w:rPr>
-          <w:b/>
-          <w:lang w:val="en-US"/>
-        </w:rPr>
-        <w:t>entities</w:t>
+        <w:t>(entities</w:t>
       </w:r>
       <w:r>
         <w:rPr>
@@ -13202,15 +12935,7 @@
           <w:b/>
           <w:lang w:val="en-US"/>
         </w:rPr>
-        <w:t>list_separate_</w:t>
-      </w:r>
-      <w:proofErr w:type="gramStart"/>
-      <w:r>
-        <w:rPr>
-          <w:b/>
-          <w:lang w:val="en-US"/>
-        </w:rPr>
-        <w:t>patterns</w:t>
+        <w:t>list_separate_patterns</w:t>
       </w:r>
       <w:proofErr w:type="spellEnd"/>
       <w:r>
@@ -13220,7 +12945,6 @@
         </w:rPr>
         <w:t>(</w:t>
       </w:r>
-      <w:proofErr w:type="gramEnd"/>
       <w:r>
         <w:rPr>
           <w:b/>
@@ -13383,7 +13107,6 @@
         <w:t xml:space="preserve"> </w:t>
       </w:r>
       <w:proofErr w:type="spellStart"/>
-      <w:proofErr w:type="gramStart"/>
       <w:r>
         <w:rPr>
           <w:lang w:val="en-US"/>
@@ -13391,7 +13114,6 @@
         <w:t>data.frame</w:t>
       </w:r>
       <w:proofErr w:type="spellEnd"/>
-      <w:proofErr w:type="gramEnd"/>
     </w:p>
     <w:tbl>
       <w:tblPr>
@@ -13614,15 +13336,7 @@
           <w:b/>
           <w:lang w:val="en-US"/>
         </w:rPr>
-        <w:t>list_patterns_by_</w:t>
-      </w:r>
-      <w:proofErr w:type="gramStart"/>
-      <w:r>
-        <w:rPr>
-          <w:b/>
-          <w:lang w:val="en-US"/>
-        </w:rPr>
-        <w:t>obs</w:t>
+        <w:t>list_patterns_by_obs</w:t>
       </w:r>
       <w:proofErr w:type="spellEnd"/>
       <w:r>
@@ -13630,15 +13344,7 @@
           <w:b/>
           <w:lang w:val="en-US"/>
         </w:rPr>
-        <w:t>(</w:t>
-      </w:r>
-      <w:proofErr w:type="gramEnd"/>
-      <w:r>
-        <w:rPr>
-          <w:b/>
-          <w:lang w:val="en-US"/>
-        </w:rPr>
-        <w:t>)</w:t>
+        <w:t>()</w:t>
       </w:r>
       <w:r>
         <w:rPr>
@@ -13716,15 +13422,7 @@
           <w:b/>
           <w:lang w:val="en-US"/>
         </w:rPr>
-        <w:t>list_patterns_per_</w:t>
-      </w:r>
-      <w:proofErr w:type="gramStart"/>
-      <w:r>
-        <w:rPr>
-          <w:b/>
-          <w:lang w:val="en-US"/>
-        </w:rPr>
-        <w:t>year</w:t>
+        <w:t>list_patterns_per_year</w:t>
       </w:r>
       <w:proofErr w:type="spellEnd"/>
       <w:r>
@@ -13732,15 +13430,7 @@
           <w:b/>
           <w:lang w:val="en-US"/>
         </w:rPr>
-        <w:t>(</w:t>
-      </w:r>
-      <w:proofErr w:type="gramEnd"/>
-      <w:r>
-        <w:rPr>
-          <w:b/>
-          <w:lang w:val="en-US"/>
-        </w:rPr>
-        <w:t>)</w:t>
+        <w:t>()</w:t>
       </w:r>
       <w:r>
         <w:rPr>
@@ -13818,15 +13508,7 @@
           <w:b/>
           <w:lang w:val="en-US"/>
         </w:rPr>
-        <w:t>compute_patterns_</w:t>
-      </w:r>
-      <w:proofErr w:type="gramStart"/>
-      <w:r>
-        <w:rPr>
-          <w:b/>
-          <w:lang w:val="en-US"/>
-        </w:rPr>
-        <w:t>characteristics</w:t>
+        <w:t>compute_patterns_characteristics</w:t>
       </w:r>
       <w:proofErr w:type="spellEnd"/>
       <w:r>
@@ -13834,15 +13516,7 @@
           <w:b/>
           <w:lang w:val="en-US"/>
         </w:rPr>
-        <w:t>(</w:t>
-      </w:r>
-      <w:proofErr w:type="gramEnd"/>
-      <w:r>
-        <w:rPr>
-          <w:b/>
-          <w:lang w:val="en-US"/>
-        </w:rPr>
-        <w:t>)</w:t>
+        <w:t>()</w:t>
       </w:r>
       <w:r>
         <w:rPr>
@@ -13925,15 +13599,7 @@
           <w:b/>
           <w:lang w:val="en-US"/>
         </w:rPr>
-        <w:t>compute_</w:t>
-      </w:r>
-      <w:proofErr w:type="gramStart"/>
-      <w:r>
-        <w:rPr>
-          <w:b/>
-          <w:lang w:val="en-US"/>
-        </w:rPr>
-        <w:t>specificity</w:t>
+        <w:t>compute_specificity</w:t>
       </w:r>
       <w:proofErr w:type="spellEnd"/>
       <w:r>
@@ -13941,15 +13607,7 @@
           <w:b/>
           <w:lang w:val="en-US"/>
         </w:rPr>
-        <w:t>(</w:t>
-      </w:r>
-      <w:proofErr w:type="gramEnd"/>
-      <w:r>
-        <w:rPr>
-          <w:b/>
-          <w:lang w:val="en-US"/>
-        </w:rPr>
-        <w:t>patterns</w:t>
+        <w:t>(patterns</w:t>
       </w:r>
       <w:r>
         <w:rPr>
@@ -14123,15 +13781,7 @@
           <w:b/>
           <w:lang w:val="en-US"/>
         </w:rPr>
-        <w:t>_</w:t>
-      </w:r>
-      <w:proofErr w:type="gramStart"/>
-      <w:r>
-        <w:rPr>
-          <w:b/>
-          <w:lang w:val="en-US"/>
-        </w:rPr>
-        <w:t>params</w:t>
+        <w:t>_params</w:t>
       </w:r>
       <w:proofErr w:type="spellEnd"/>
       <w:r>
@@ -14139,15 +13789,7 @@
           <w:b/>
           <w:lang w:val="en-US"/>
         </w:rPr>
-        <w:t>(</w:t>
-      </w:r>
-      <w:proofErr w:type="gramEnd"/>
-      <w:r>
-        <w:rPr>
-          <w:b/>
-          <w:lang w:val="en-US"/>
-        </w:rPr>
-        <w:t>t</w:t>
+        <w:t>(t</w:t>
       </w:r>
       <w:r>
         <w:rPr>
@@ -14404,15 +14046,7 @@
           <w:b/>
           <w:lang w:val="en-US"/>
         </w:rPr>
-        <w:t>compute_reporting_</w:t>
-      </w:r>
-      <w:proofErr w:type="gramStart"/>
-      <w:r>
-        <w:rPr>
-          <w:b/>
-          <w:lang w:val="en-US"/>
-        </w:rPr>
-        <w:t>indexes</w:t>
+        <w:t>compute_reporting_indexes</w:t>
       </w:r>
       <w:proofErr w:type="spellEnd"/>
       <w:r>
@@ -14420,15 +14054,7 @@
           <w:b/>
           <w:lang w:val="en-US"/>
         </w:rPr>
-        <w:t>(</w:t>
-      </w:r>
-      <w:proofErr w:type="gramEnd"/>
-      <w:r>
-        <w:rPr>
-          <w:b/>
-          <w:lang w:val="en-US"/>
-        </w:rPr>
-        <w:t>patterns</w:t>
+        <w:t>(patterns</w:t>
       </w:r>
       <w:r>
         <w:rPr>
@@ -14533,15 +14159,7 @@
           <w:b/>
           <w:lang w:val="en-US"/>
         </w:rPr>
-        <w:t>compute_reporting_indexes_</w:t>
-      </w:r>
-      <w:proofErr w:type="gramStart"/>
-      <w:r>
-        <w:rPr>
-          <w:b/>
-          <w:lang w:val="en-US"/>
-        </w:rPr>
-        <w:t>limits</w:t>
+        <w:t>compute_reporting_indexes_limits</w:t>
       </w:r>
       <w:proofErr w:type="spellEnd"/>
       <w:r>
@@ -14551,7 +14169,6 @@
         </w:rPr>
         <w:t>(</w:t>
       </w:r>
-      <w:proofErr w:type="gramEnd"/>
       <w:r>
         <w:rPr>
           <w:b/>
@@ -14736,7 +14353,6 @@
               </w:rPr>
             </w:pPr>
             <w:proofErr w:type="spellStart"/>
-            <w:proofErr w:type="gramStart"/>
             <w:r>
               <w:rPr>
                 <w:rFonts w:ascii="Calibri" w:eastAsia="Times New Roman" w:hAnsi="Calibri" w:cs="Times New Roman"/>
@@ -14758,7 +14374,6 @@
               <w:t>period</w:t>
             </w:r>
             <w:proofErr w:type="spellEnd"/>
-            <w:proofErr w:type="gramEnd"/>
             <w:r>
               <w:rPr>
                 <w:rFonts w:ascii="Calibri" w:eastAsia="Times New Roman" w:hAnsi="Calibri" w:cs="Times New Roman"/>
@@ -14798,7 +14413,6 @@
               </w:rPr>
             </w:pPr>
             <w:proofErr w:type="spellStart"/>
-            <w:proofErr w:type="gramStart"/>
             <w:r>
               <w:rPr>
                 <w:rFonts w:ascii="Calibri" w:eastAsia="Times New Roman" w:hAnsi="Calibri" w:cs="Times New Roman"/>
@@ -14820,7 +14434,6 @@
               <w:t>limit</w:t>
             </w:r>
             <w:proofErr w:type="spellEnd"/>
-            <w:proofErr w:type="gramEnd"/>
           </w:p>
         </w:tc>
       </w:tr>
@@ -14950,15 +14563,7 @@
           <w:b/>
           <w:lang w:val="en-US"/>
         </w:rPr>
-        <w:t>_</w:t>
-      </w:r>
-      <w:proofErr w:type="gramStart"/>
-      <w:r>
-        <w:rPr>
-          <w:b/>
-          <w:lang w:val="en-US"/>
-        </w:rPr>
-        <w:t>threshold</w:t>
+        <w:t>_threshold</w:t>
       </w:r>
       <w:proofErr w:type="spellEnd"/>
       <w:r>
@@ -14969,7 +14574,6 @@
         <w:t>(</w:t>
       </w:r>
       <w:proofErr w:type="spellStart"/>
-      <w:proofErr w:type="gramEnd"/>
       <w:r>
         <w:rPr>
           <w:b/>
@@ -15028,15 +14632,7 @@
           <w:b/>
           <w:lang w:val="en-US"/>
         </w:rPr>
-        <w:t>compute_ri_</w:t>
-      </w:r>
-      <w:proofErr w:type="gramStart"/>
-      <w:r>
-        <w:rPr>
-          <w:b/>
-          <w:lang w:val="en-US"/>
-        </w:rPr>
-        <w:t>threshold</w:t>
+        <w:t>compute_ri_threshold</w:t>
       </w:r>
       <w:proofErr w:type="spellEnd"/>
       <w:r>
@@ -15047,7 +14643,6 @@
         <w:t>(</w:t>
       </w:r>
       <w:proofErr w:type="spellStart"/>
-      <w:proofErr w:type="gramEnd"/>
       <w:r>
         <w:rPr>
           <w:b/>
@@ -15119,15 +14714,7 @@
           <w:b/>
           <w:lang w:val="en-US"/>
         </w:rPr>
-        <w:t>define_dynamic_</w:t>
-      </w:r>
-      <w:proofErr w:type="gramStart"/>
-      <w:r>
-        <w:rPr>
-          <w:b/>
-          <w:lang w:val="en-US"/>
-        </w:rPr>
-        <w:t>status</w:t>
+        <w:t>define_dynamic_status</w:t>
       </w:r>
       <w:proofErr w:type="spellEnd"/>
       <w:r>
@@ -15137,7 +14724,6 @@
         </w:rPr>
         <w:t>(</w:t>
       </w:r>
-      <w:proofErr w:type="gramEnd"/>
       <w:r>
         <w:rPr>
           <w:b/>
@@ -15315,7 +14901,6 @@
         <w:t xml:space="preserve"> </w:t>
       </w:r>
       <w:proofErr w:type="spellStart"/>
-      <w:proofErr w:type="gramStart"/>
       <w:r>
         <w:rPr>
           <w:lang w:val="en-US"/>
@@ -15323,7 +14908,6 @@
         <w:t>data.frame</w:t>
       </w:r>
       <w:proofErr w:type="spellEnd"/>
-      <w:proofErr w:type="gramEnd"/>
     </w:p>
     <w:tbl>
       <w:tblPr>
@@ -15370,7 +14954,6 @@
               </w:rPr>
             </w:pPr>
             <w:proofErr w:type="spellStart"/>
-            <w:proofErr w:type="gramStart"/>
             <w:r>
               <w:rPr>
                 <w:rFonts w:ascii="Calibri" w:eastAsia="Times New Roman" w:hAnsi="Calibri" w:cs="Times New Roman"/>
@@ -15382,7 +14965,6 @@
               <w:t>RI.period</w:t>
             </w:r>
             <w:proofErr w:type="spellEnd"/>
-            <w:proofErr w:type="gramEnd"/>
           </w:p>
         </w:tc>
         <w:tc>
@@ -15411,27 +14993,15 @@
                 <w:lang w:val="en-US" w:eastAsia="fr-FR"/>
               </w:rPr>
             </w:pPr>
-            <w:proofErr w:type="gramStart"/>
-            <w:r>
-              <w:rPr>
-                <w:rFonts w:ascii="Calibri" w:eastAsia="Times New Roman" w:hAnsi="Calibri" w:cs="Times New Roman"/>
-                <w:b/>
-                <w:bCs/>
-                <w:color w:val="FFFFFF"/>
-                <w:lang w:val="en-US" w:eastAsia="fr-FR"/>
-              </w:rPr>
-              <w:t>is.above</w:t>
-            </w:r>
-            <w:proofErr w:type="gramEnd"/>
-            <w:r>
-              <w:rPr>
-                <w:rFonts w:ascii="Calibri" w:eastAsia="Times New Roman" w:hAnsi="Calibri" w:cs="Times New Roman"/>
-                <w:b/>
-                <w:bCs/>
-                <w:color w:val="FFFFFF"/>
-                <w:lang w:val="en-US" w:eastAsia="fr-FR"/>
-              </w:rPr>
-              <w:t>.threshold.1</w:t>
+            <w:r>
+              <w:rPr>
+                <w:rFonts w:ascii="Calibri" w:eastAsia="Times New Roman" w:hAnsi="Calibri" w:cs="Times New Roman"/>
+                <w:b/>
+                <w:bCs/>
+                <w:color w:val="FFFFFF"/>
+                <w:lang w:val="en-US" w:eastAsia="fr-FR"/>
+              </w:rPr>
+              <w:t>is.above.threshold.1</w:t>
             </w:r>
           </w:p>
         </w:tc>
@@ -15462,7 +15032,6 @@
               </w:rPr>
             </w:pPr>
             <w:proofErr w:type="spellStart"/>
-            <w:proofErr w:type="gramStart"/>
             <w:r>
               <w:rPr>
                 <w:rFonts w:ascii="Calibri" w:eastAsia="Times New Roman" w:hAnsi="Calibri" w:cs="Times New Roman"/>
@@ -15474,7 +15043,6 @@
               <w:t>RI.limit</w:t>
             </w:r>
             <w:proofErr w:type="spellEnd"/>
-            <w:proofErr w:type="gramEnd"/>
           </w:p>
         </w:tc>
         <w:tc>
@@ -15503,27 +15071,15 @@
                 <w:lang w:val="en-US" w:eastAsia="fr-FR"/>
               </w:rPr>
             </w:pPr>
-            <w:proofErr w:type="gramStart"/>
-            <w:r>
-              <w:rPr>
-                <w:rFonts w:ascii="Calibri" w:eastAsia="Times New Roman" w:hAnsi="Calibri" w:cs="Times New Roman"/>
-                <w:b/>
-                <w:bCs/>
-                <w:color w:val="FFFFFF"/>
-                <w:lang w:val="en-US" w:eastAsia="fr-FR"/>
-              </w:rPr>
-              <w:t>is.above</w:t>
-            </w:r>
-            <w:proofErr w:type="gramEnd"/>
-            <w:r>
-              <w:rPr>
-                <w:rFonts w:ascii="Calibri" w:eastAsia="Times New Roman" w:hAnsi="Calibri" w:cs="Times New Roman"/>
-                <w:b/>
-                <w:bCs/>
-                <w:color w:val="FFFFFF"/>
-                <w:lang w:val="en-US" w:eastAsia="fr-FR"/>
-              </w:rPr>
-              <w:t>.threshold.2</w:t>
+            <w:r>
+              <w:rPr>
+                <w:rFonts w:ascii="Calibri" w:eastAsia="Times New Roman" w:hAnsi="Calibri" w:cs="Times New Roman"/>
+                <w:b/>
+                <w:bCs/>
+                <w:color w:val="FFFFFF"/>
+                <w:lang w:val="en-US" w:eastAsia="fr-FR"/>
+              </w:rPr>
+              <w:t>is.above.threshold.2</w:t>
             </w:r>
           </w:p>
         </w:tc>
@@ -16176,15 +15732,7 @@
           <w:b/>
           <w:lang w:val="en-US"/>
         </w:rPr>
-        <w:t>spectrum_</w:t>
-      </w:r>
-      <w:proofErr w:type="gramStart"/>
-      <w:r>
-        <w:rPr>
-          <w:b/>
-          <w:lang w:val="en-US"/>
-        </w:rPr>
-        <w:t>chart</w:t>
+        <w:t>spectrum_chart</w:t>
       </w:r>
       <w:proofErr w:type="spellEnd"/>
       <w:r>
@@ -16194,7 +15742,6 @@
         </w:rPr>
         <w:t>(</w:t>
       </w:r>
-      <w:proofErr w:type="gramEnd"/>
       <w:r>
         <w:rPr>
           <w:b/>
@@ -16386,7 +15933,6 @@
         <w:t xml:space="preserve">: </w:t>
       </w:r>
       <w:proofErr w:type="spellStart"/>
-      <w:proofErr w:type="gramStart"/>
       <w:r>
         <w:rPr>
           <w:lang w:val="en-US"/>
@@ -16394,7 +15940,6 @@
         <w:t>data.frame</w:t>
       </w:r>
       <w:proofErr w:type="spellEnd"/>
-      <w:proofErr w:type="gramEnd"/>
     </w:p>
     <w:tbl>
       <w:tblPr>
@@ -16993,15 +16538,7 @@
           <w:b/>
           <w:lang w:val="en-US"/>
         </w:rPr>
-        <w:t>_spectrum_</w:t>
-      </w:r>
-      <w:proofErr w:type="gramStart"/>
-      <w:r>
-        <w:rPr>
-          <w:b/>
-          <w:lang w:val="en-US"/>
-        </w:rPr>
-        <w:t>chart</w:t>
+        <w:t>_spectrum_chart</w:t>
       </w:r>
       <w:proofErr w:type="spellEnd"/>
       <w:r>
@@ -17011,7 +16548,6 @@
         </w:rPr>
         <w:t>(</w:t>
       </w:r>
-      <w:proofErr w:type="gramEnd"/>
       <w:r>
         <w:rPr>
           <w:b/>
@@ -17201,15 +16737,7 @@
           <w:b/>
           <w:lang w:val="en-US"/>
         </w:rPr>
-        <w:t>pattern_node_</w:t>
-      </w:r>
-      <w:proofErr w:type="gramStart"/>
-      <w:r>
-        <w:rPr>
-          <w:b/>
-          <w:lang w:val="en-US"/>
-        </w:rPr>
-        <w:t>characteristics</w:t>
+        <w:t>pattern_node_characteristics</w:t>
       </w:r>
       <w:proofErr w:type="spellEnd"/>
       <w:r>
@@ -17217,15 +16745,7 @@
           <w:b/>
           <w:lang w:val="en-US"/>
         </w:rPr>
-        <w:t>(</w:t>
-      </w:r>
-      <w:proofErr w:type="gramEnd"/>
-      <w:r>
-        <w:rPr>
-          <w:b/>
-          <w:lang w:val="en-US"/>
-        </w:rPr>
-        <w:t>patterns</w:t>
+        <w:t>(patterns</w:t>
       </w:r>
       <w:r>
         <w:rPr>
@@ -18036,9 +17556,9 @@
           <w:bCs/>
           <w:lang w:val="en-US"/>
         </w:rPr>
-        <w:t>weight_by_node_</w:t>
-      </w:r>
-      <w:proofErr w:type="gramStart"/>
+        <w:t>weight_by_node_complexity</w:t>
+      </w:r>
+      <w:proofErr w:type="spellEnd"/>
       <w:r>
         <w:rPr>
           <w:rFonts w:eastAsiaTheme="minorEastAsia"/>
@@ -18046,27 +17566,7 @@
           <w:bCs/>
           <w:lang w:val="en-US"/>
         </w:rPr>
-        <w:t>complexity</w:t>
-      </w:r>
-      <w:proofErr w:type="spellEnd"/>
-      <w:r>
-        <w:rPr>
-          <w:rFonts w:eastAsiaTheme="minorEastAsia"/>
-          <w:b/>
-          <w:bCs/>
-          <w:lang w:val="en-US"/>
-        </w:rPr>
-        <w:t>(</w:t>
-      </w:r>
-      <w:proofErr w:type="gramEnd"/>
-      <w:r>
-        <w:rPr>
-          <w:rFonts w:eastAsiaTheme="minorEastAsia"/>
-          <w:b/>
-          <w:bCs/>
-          <w:lang w:val="en-US"/>
-        </w:rPr>
-        <w:t>patterns</w:t>
+        <w:t>(patterns</w:t>
       </w:r>
       <w:r>
         <w:rPr>
@@ -18318,15 +17818,7 @@
           <w:b/>
           <w:lang w:val="en-US"/>
         </w:rPr>
-        <w:t>spectrosome_</w:t>
-      </w:r>
-      <w:proofErr w:type="gramStart"/>
-      <w:r>
-        <w:rPr>
-          <w:b/>
-          <w:lang w:val="en-US"/>
-        </w:rPr>
-        <w:t>chart</w:t>
+        <w:t>spectrosome_chart</w:t>
       </w:r>
       <w:proofErr w:type="spellEnd"/>
       <w:r>
@@ -18337,7 +17829,6 @@
         <w:t>(</w:t>
       </w:r>
       <w:proofErr w:type="spellStart"/>
-      <w:proofErr w:type="gramEnd"/>
       <w:r>
         <w:rPr>
           <w:b/>
@@ -18725,7 +18216,6 @@
         <w:t xml:space="preserve"> </w:t>
       </w:r>
       <w:proofErr w:type="spellStart"/>
-      <w:proofErr w:type="gramStart"/>
       <w:r>
         <w:rPr>
           <w:b/>
@@ -18750,7 +18240,6 @@
         <w:t>cutoff</w:t>
       </w:r>
       <w:proofErr w:type="spellEnd"/>
-      <w:proofErr w:type="gramEnd"/>
       <w:r>
         <w:rPr>
           <w:lang w:val="en-US"/>
@@ -18953,7 +18442,6 @@
         <w:t xml:space="preserve"> </w:t>
       </w:r>
       <w:proofErr w:type="spellStart"/>
-      <w:proofErr w:type="gramStart"/>
       <w:r>
         <w:rPr>
           <w:lang w:val="en-US"/>
@@ -18961,7 +18449,6 @@
         <w:t>data.frame</w:t>
       </w:r>
       <w:proofErr w:type="spellEnd"/>
-      <w:proofErr w:type="gramEnd"/>
     </w:p>
     <w:tbl>
       <w:tblPr>
@@ -20049,7 +19536,6 @@
         <w:t xml:space="preserve"> </w:t>
       </w:r>
       <w:proofErr w:type="spellStart"/>
-      <w:proofErr w:type="gramStart"/>
       <w:r>
         <w:rPr>
           <w:lang w:val="en-US"/>
@@ -20057,7 +19543,6 @@
         <w:t>data.frame</w:t>
       </w:r>
       <w:proofErr w:type="spellEnd"/>
-      <w:proofErr w:type="gramEnd"/>
     </w:p>
     <w:tbl>
       <w:tblPr>
@@ -21602,15 +21087,7 @@
           <w:b/>
           <w:lang w:val="en-US"/>
         </w:rPr>
-        <w:t>cluster_</w:t>
-      </w:r>
-      <w:proofErr w:type="gramStart"/>
-      <w:r>
-        <w:rPr>
-          <w:b/>
-          <w:lang w:val="en-US"/>
-        </w:rPr>
-        <w:t>text</w:t>
+        <w:t>cluster_text</w:t>
       </w:r>
       <w:proofErr w:type="spellEnd"/>
       <w:r>
@@ -21618,15 +21095,7 @@
           <w:b/>
           <w:lang w:val="en-US"/>
         </w:rPr>
-        <w:t>(</w:t>
-      </w:r>
-      <w:proofErr w:type="gramEnd"/>
-      <w:r>
-        <w:rPr>
-          <w:b/>
-          <w:lang w:val="en-US"/>
-        </w:rPr>
-        <w:t>graph</w:t>
+        <w:t>(graph</w:t>
       </w:r>
       <w:r>
         <w:rPr>
@@ -22470,15 +21939,7 @@
           <w:b/>
           <w:lang w:val="en-US"/>
         </w:rPr>
-        <w:t>cluster_</w:t>
-      </w:r>
-      <w:proofErr w:type="gramStart"/>
-      <w:r>
-        <w:rPr>
-          <w:b/>
-          <w:lang w:val="en-US"/>
-        </w:rPr>
-        <w:t>chart</w:t>
+        <w:t>cluster_chart</w:t>
       </w:r>
       <w:proofErr w:type="spellEnd"/>
       <w:r>
@@ -22489,7 +21950,6 @@
         <w:t>(</w:t>
       </w:r>
       <w:proofErr w:type="spellStart"/>
-      <w:proofErr w:type="gramEnd"/>
       <w:r>
         <w:rPr>
           <w:b/>
@@ -22654,7 +22114,6 @@
         <w:t xml:space="preserve"> </w:t>
       </w:r>
       <w:proofErr w:type="spellStart"/>
-      <w:proofErr w:type="gramStart"/>
       <w:r>
         <w:rPr>
           <w:b/>
@@ -22664,7 +22123,6 @@
         <w:t>n.cutoff</w:t>
       </w:r>
       <w:proofErr w:type="spellEnd"/>
-      <w:proofErr w:type="gramEnd"/>
       <w:r>
         <w:rPr>
           <w:lang w:val="en-US"/>
@@ -22987,7 +22445,6 @@
         <w:t xml:space="preserve"> </w:t>
       </w:r>
       <w:proofErr w:type="spellStart"/>
-      <w:proofErr w:type="gramStart"/>
       <w:r>
         <w:rPr>
           <w:lang w:val="en-US"/>
@@ -22995,7 +22452,6 @@
         <w:t>data.frame</w:t>
       </w:r>
       <w:proofErr w:type="spellEnd"/>
-      <w:proofErr w:type="gramEnd"/>
     </w:p>
     <w:tbl>
       <w:tblPr>
@@ -24061,7 +23517,6 @@
         <w:t xml:space="preserve">[["edges"]]: </w:t>
       </w:r>
       <w:proofErr w:type="spellStart"/>
-      <w:proofErr w:type="gramStart"/>
       <w:r>
         <w:rPr>
           <w:lang w:val="en-US"/>
@@ -24069,7 +23524,6 @@
         <w:t>data.frame</w:t>
       </w:r>
       <w:proofErr w:type="spellEnd"/>
-      <w:proofErr w:type="gramEnd"/>
     </w:p>
     <w:tbl>
       <w:tblPr>
@@ -25589,15 +25043,7 @@
           <w:b/>
           <w:lang w:val="en-US"/>
         </w:rPr>
-        <w:t>network_</w:t>
-      </w:r>
-      <w:proofErr w:type="gramStart"/>
-      <w:r>
-        <w:rPr>
-          <w:b/>
-          <w:lang w:val="en-US"/>
-        </w:rPr>
-        <w:t>density</w:t>
+        <w:t>network_density</w:t>
       </w:r>
       <w:proofErr w:type="spellEnd"/>
       <w:r>
@@ -25605,15 +25051,7 @@
           <w:b/>
           <w:lang w:val="en-US"/>
         </w:rPr>
-        <w:t>(</w:t>
-      </w:r>
-      <w:proofErr w:type="gramEnd"/>
-      <w:r>
-        <w:rPr>
-          <w:b/>
-          <w:lang w:val="en-US"/>
-        </w:rPr>
-        <w:t>links:</w:t>
+        <w:t>(links:</w:t>
       </w:r>
       <w:r>
         <w:rPr>
@@ -25692,7 +25130,6 @@
         </w:rPr>
         <w:t xml:space="preserve"> </w:t>
       </w:r>
-      <w:proofErr w:type="gramStart"/>
       <w:r>
         <w:rPr>
           <w:b/>
@@ -25705,15 +25142,7 @@
           <w:b/>
           <w:lang w:val="en-US"/>
         </w:rPr>
-        <w:t>(</w:t>
-      </w:r>
-      <w:proofErr w:type="gramEnd"/>
-      <w:r>
-        <w:rPr>
-          <w:b/>
-          <w:lang w:val="en-US"/>
-        </w:rPr>
-        <w:t>ID:</w:t>
+        <w:t>(ID:</w:t>
       </w:r>
       <w:r>
         <w:rPr>
@@ -25836,16 +25265,7 @@
           <w:bCs/>
           <w:lang w:val="en-US"/>
         </w:rPr>
-        <w:t>_</w:t>
-      </w:r>
-      <w:proofErr w:type="gramStart"/>
-      <w:r>
-        <w:rPr>
-          <w:b/>
-          <w:bCs/>
-          <w:lang w:val="en-US"/>
-        </w:rPr>
-        <w:t>chart</w:t>
+        <w:t>_chart</w:t>
       </w:r>
       <w:proofErr w:type="spellEnd"/>
       <w:r>
@@ -25857,7 +25277,6 @@
         <w:t>(</w:t>
       </w:r>
       <w:proofErr w:type="spellStart"/>
-      <w:proofErr w:type="gramEnd"/>
       <w:r>
         <w:rPr>
           <w:b/>
@@ -26111,7 +25530,6 @@
         <w:t xml:space="preserve"> </w:t>
       </w:r>
       <w:proofErr w:type="spellStart"/>
-      <w:proofErr w:type="gramStart"/>
       <w:r>
         <w:rPr>
           <w:b/>
@@ -26121,7 +25539,6 @@
         <w:t>n.cutoff</w:t>
       </w:r>
       <w:proofErr w:type="spellEnd"/>
-      <w:proofErr w:type="gramEnd"/>
       <w:r>
         <w:rPr>
           <w:lang w:val="en-US"/>
@@ -26213,30 +25630,14 @@
           <w:bCs/>
           <w:lang w:val="en-US"/>
         </w:rPr>
-        <w:t>_</w:t>
-      </w:r>
-      <w:proofErr w:type="gramStart"/>
-      <w:r>
-        <w:rPr>
-          <w:b/>
-          <w:bCs/>
-          <w:lang w:val="en-US"/>
-        </w:rPr>
-        <w:t>by</w:t>
+        <w:t>_by</w:t>
       </w:r>
       <w:proofErr w:type="spellEnd"/>
       <w:r>
         <w:rPr>
           <w:lang w:val="en-US"/>
         </w:rPr>
-        <w:t>:</w:t>
-      </w:r>
-      <w:proofErr w:type="gramEnd"/>
-      <w:r>
-        <w:rPr>
-          <w:lang w:val="en-US"/>
-        </w:rPr>
-        <w:t xml:space="preserve"> character, </w:t>
+        <w:t xml:space="preserve">: character, </w:t>
       </w:r>
       <w:r>
         <w:rPr>
@@ -26323,7 +25724,6 @@
         <w:t xml:space="preserve">: </w:t>
       </w:r>
       <w:proofErr w:type="spellStart"/>
-      <w:proofErr w:type="gramStart"/>
       <w:r>
         <w:rPr>
           <w:lang w:val="en-US"/>
@@ -26331,7 +25731,6 @@
         <w:t>data.frame</w:t>
       </w:r>
       <w:proofErr w:type="spellEnd"/>
-      <w:proofErr w:type="gramEnd"/>
     </w:p>
     <w:tbl>
       <w:tblPr>
@@ -27267,16 +26666,7 @@
           <w:bCs/>
           <w:lang w:val="en-US"/>
         </w:rPr>
-        <w:t>category_tree_</w:t>
-      </w:r>
-      <w:proofErr w:type="gramStart"/>
-      <w:r>
-        <w:rPr>
-          <w:b/>
-          <w:bCs/>
-          <w:lang w:val="en-US"/>
-        </w:rPr>
-        <w:t>chart</w:t>
+        <w:t>category_tree_chart</w:t>
       </w:r>
       <w:proofErr w:type="spellEnd"/>
       <w:r>
@@ -27285,16 +26675,7 @@
           <w:bCs/>
           <w:lang w:val="en-US"/>
         </w:rPr>
-        <w:t>(</w:t>
-      </w:r>
-      <w:proofErr w:type="gramEnd"/>
-      <w:r>
-        <w:rPr>
-          <w:b/>
-          <w:bCs/>
-          <w:lang w:val="en-US"/>
-        </w:rPr>
-        <w:t>category</w:t>
+        <w:t>(category</w:t>
       </w:r>
       <w:r>
         <w:rPr>
@@ -27361,7 +26742,6 @@
         <w:t xml:space="preserve">: logical, </w:t>
       </w:r>
       <w:proofErr w:type="spellStart"/>
-      <w:proofErr w:type="gramStart"/>
       <w:r>
         <w:rPr>
           <w:b/>
@@ -27371,7 +26751,6 @@
         <w:t>n.cutoff</w:t>
       </w:r>
       <w:proofErr w:type="spellEnd"/>
-      <w:proofErr w:type="gramEnd"/>
       <w:r>
         <w:rPr>
           <w:lang w:val="en-US"/>
@@ -27605,16 +26984,7 @@
           <w:bCs/>
           <w:lang w:val="en-US"/>
         </w:rPr>
-        <w:t>co_occurrence_</w:t>
-      </w:r>
-      <w:proofErr w:type="gramStart"/>
-      <w:r>
-        <w:rPr>
-          <w:b/>
-          <w:bCs/>
-          <w:lang w:val="en-US"/>
-        </w:rPr>
-        <w:t>chart</w:t>
+        <w:t>co_occurrence_chart</w:t>
       </w:r>
       <w:proofErr w:type="spellEnd"/>
       <w:r>
@@ -27623,16 +26993,7 @@
           <w:bCs/>
           <w:lang w:val="en-US"/>
         </w:rPr>
-        <w:t>(</w:t>
-      </w:r>
-      <w:proofErr w:type="gramEnd"/>
-      <w:r>
-        <w:rPr>
-          <w:b/>
-          <w:bCs/>
-          <w:lang w:val="en-US"/>
-        </w:rPr>
-        <w:t>items</w:t>
+        <w:t>(items</w:t>
       </w:r>
       <w:r>
         <w:rPr>
@@ -27749,7 +27110,6 @@
         <w:t xml:space="preserve">: logical, </w:t>
       </w:r>
       <w:proofErr w:type="spellStart"/>
-      <w:proofErr w:type="gramStart"/>
       <w:r>
         <w:rPr>
           <w:b/>
@@ -27759,7 +27119,6 @@
         <w:t>n.cutoff</w:t>
       </w:r>
       <w:proofErr w:type="spellEnd"/>
-      <w:proofErr w:type="gramEnd"/>
       <w:r>
         <w:rPr>
           <w:lang w:val="en-US"/>
@@ -27811,30 +27170,14 @@
           <w:bCs/>
           <w:lang w:val="en-US"/>
         </w:rPr>
-        <w:t>sort_</w:t>
-      </w:r>
-      <w:proofErr w:type="gramStart"/>
-      <w:r>
-        <w:rPr>
-          <w:b/>
-          <w:bCs/>
-          <w:lang w:val="en-US"/>
-        </w:rPr>
-        <w:t>by</w:t>
+        <w:t>sort_by</w:t>
       </w:r>
       <w:proofErr w:type="spellEnd"/>
       <w:r>
         <w:rPr>
           <w:lang w:val="en-US"/>
         </w:rPr>
-        <w:t>:</w:t>
-      </w:r>
-      <w:proofErr w:type="gramEnd"/>
-      <w:r>
-        <w:rPr>
-          <w:lang w:val="en-US"/>
-        </w:rPr>
-        <w:t xml:space="preserve"> character, </w:t>
+        <w:t xml:space="preserve">: character, </w:t>
       </w:r>
       <w:proofErr w:type="spellStart"/>
       <w:r>
@@ -28142,16 +27485,7 @@
           <w:bCs/>
           <w:lang w:val="en-US"/>
         </w:rPr>
-        <w:t>extract_</w:t>
-      </w:r>
-      <w:proofErr w:type="gramStart"/>
-      <w:r>
-        <w:rPr>
-          <w:b/>
-          <w:bCs/>
-          <w:lang w:val="en-US"/>
-        </w:rPr>
-        <w:t>rules</w:t>
+        <w:t>extract_rules</w:t>
       </w:r>
       <w:proofErr w:type="spellEnd"/>
       <w:r>
@@ -28162,7 +27496,6 @@
         </w:rPr>
         <w:t>(</w:t>
       </w:r>
-      <w:proofErr w:type="gramEnd"/>
       <w:r>
         <w:rPr>
           <w:b/>
@@ -29522,16 +28855,7 @@
           <w:bCs/>
           <w:lang w:val="en-US"/>
         </w:rPr>
-        <w:t>rules_</w:t>
-      </w:r>
-      <w:proofErr w:type="gramStart"/>
-      <w:r>
-        <w:rPr>
-          <w:b/>
-          <w:bCs/>
-          <w:lang w:val="en-US"/>
-        </w:rPr>
-        <w:t>chart</w:t>
+        <w:t>rules_chart</w:t>
       </w:r>
       <w:proofErr w:type="spellEnd"/>
       <w:r>
@@ -29540,16 +28864,7 @@
           <w:bCs/>
           <w:lang w:val="en-US"/>
         </w:rPr>
-        <w:t>(</w:t>
-      </w:r>
-      <w:proofErr w:type="gramEnd"/>
-      <w:r>
-        <w:rPr>
-          <w:b/>
-          <w:bCs/>
-          <w:lang w:val="en-US"/>
-        </w:rPr>
-        <w:t>rules</w:t>
+        <w:t>(rules</w:t>
       </w:r>
       <w:r>
         <w:rPr>
@@ -29708,7 +29023,6 @@
         <w:t xml:space="preserve"> </w:t>
       </w:r>
       <w:proofErr w:type="spellStart"/>
-      <w:proofErr w:type="gramStart"/>
       <w:r>
         <w:rPr>
           <w:b/>
@@ -29718,7 +29032,6 @@
         <w:t>n.cutoff</w:t>
       </w:r>
       <w:proofErr w:type="spellEnd"/>
-      <w:proofErr w:type="gramEnd"/>
       <w:r>
         <w:rPr>
           <w:lang w:val="en-US"/>
@@ -29758,7 +29071,6 @@
         <w:t xml:space="preserve"> </w:t>
       </w:r>
       <w:proofErr w:type="spellStart"/>
-      <w:proofErr w:type="gramStart"/>
       <w:r>
         <w:rPr>
           <w:b/>
@@ -29768,7 +29080,6 @@
         <w:t>c.cutoff</w:t>
       </w:r>
       <w:proofErr w:type="spellEnd"/>
-      <w:proofErr w:type="gramEnd"/>
       <w:r>
         <w:rPr>
           <w:lang w:val="en-US"/>
@@ -30171,15 +29482,7 @@
           <w:b/>
           <w:lang w:val="en-US"/>
         </w:rPr>
-        <w:t>save_</w:t>
-      </w:r>
-      <w:proofErr w:type="gramStart"/>
-      <w:r>
-        <w:rPr>
-          <w:b/>
-          <w:lang w:val="en-US"/>
-        </w:rPr>
-        <w:t>characteristics</w:t>
+        <w:t>save_characteristics</w:t>
       </w:r>
       <w:proofErr w:type="spellEnd"/>
       <w:r>
@@ -30187,15 +29490,7 @@
           <w:b/>
           <w:lang w:val="en-US"/>
         </w:rPr>
-        <w:t>(</w:t>
-      </w:r>
-      <w:proofErr w:type="gramEnd"/>
-      <w:r>
-        <w:rPr>
-          <w:b/>
-          <w:lang w:val="en-US"/>
-        </w:rPr>
-        <w:t>characteristics</w:t>
+        <w:t>(characteristics</w:t>
       </w:r>
       <w:r>
         <w:rPr>
@@ -30370,15 +29665,7 @@
           <w:b/>
           <w:lang w:val="en-US"/>
         </w:rPr>
-        <w:t>get_</w:t>
-      </w:r>
-      <w:proofErr w:type="gramStart"/>
-      <w:r>
-        <w:rPr>
-          <w:b/>
-          <w:lang w:val="en-US"/>
-        </w:rPr>
-        <w:t>nodes</w:t>
+        <w:t>get_nodes</w:t>
       </w:r>
       <w:proofErr w:type="spellEnd"/>
       <w:r>
@@ -30390,7 +29677,6 @@
       </w:r>
       <w:bookmarkStart w:id="0" w:name="_Hlk51355472"/>
       <w:proofErr w:type="spellStart"/>
-      <w:proofErr w:type="gramEnd"/>
       <w:r>
         <w:rPr>
           <w:b/>
@@ -30602,15 +29888,7 @@
           <w:b/>
           <w:lang w:val="en-US"/>
         </w:rPr>
-        <w:t>_nodes_from_</w:t>
-      </w:r>
-      <w:proofErr w:type="gramStart"/>
-      <w:r>
-        <w:rPr>
-          <w:b/>
-          <w:lang w:val="en-US"/>
-        </w:rPr>
-        <w:t>items</w:t>
+        <w:t>_nodes_from_items</w:t>
       </w:r>
       <w:proofErr w:type="spellEnd"/>
       <w:r>
@@ -30621,7 +29899,6 @@
         <w:t>(</w:t>
       </w:r>
       <w:proofErr w:type="spellStart"/>
-      <w:proofErr w:type="gramEnd"/>
       <w:r>
         <w:rPr>
           <w:b/>
@@ -30816,15 +30093,7 @@
           <w:b/>
           <w:lang w:val="en-US"/>
         </w:rPr>
-        <w:t>_nodes_from_</w:t>
-      </w:r>
-      <w:proofErr w:type="gramStart"/>
-      <w:r>
-        <w:rPr>
-          <w:b/>
-          <w:lang w:val="en-US"/>
-        </w:rPr>
-        <w:t>characteristic</w:t>
+        <w:t>_nodes_from_characteristic</w:t>
       </w:r>
       <w:proofErr w:type="spellEnd"/>
       <w:r>
@@ -30835,7 +30104,6 @@
         <w:t>(</w:t>
       </w:r>
       <w:proofErr w:type="spellStart"/>
-      <w:proofErr w:type="gramEnd"/>
       <w:r>
         <w:rPr>
           <w:b/>
@@ -31046,15 +30314,7 @@
           <w:b/>
           <w:lang w:val="en-US"/>
         </w:rPr>
-        <w:t>_nodes_from_</w:t>
-      </w:r>
-      <w:proofErr w:type="gramStart"/>
-      <w:r>
-        <w:rPr>
-          <w:b/>
-          <w:lang w:val="en-US"/>
-        </w:rPr>
-        <w:t>category</w:t>
+        <w:t>_nodes_from_category</w:t>
       </w:r>
       <w:proofErr w:type="spellEnd"/>
       <w:r>
@@ -31065,7 +30325,6 @@
         <w:t>(</w:t>
       </w:r>
       <w:proofErr w:type="spellStart"/>
-      <w:proofErr w:type="gramEnd"/>
       <w:r>
         <w:rPr>
           <w:b/>
@@ -31297,15 +30556,7 @@
           <w:b/>
           <w:lang w:val="en-US"/>
         </w:rPr>
-        <w:t>get_</w:t>
-      </w:r>
-      <w:proofErr w:type="gramStart"/>
-      <w:r>
-        <w:rPr>
-          <w:b/>
-          <w:lang w:val="en-US"/>
-        </w:rPr>
-        <w:t>patterns</w:t>
+        <w:t>get_patterns</w:t>
       </w:r>
       <w:proofErr w:type="spellEnd"/>
       <w:r>
@@ -31315,7 +30566,6 @@
         </w:rPr>
         <w:t>(</w:t>
       </w:r>
-      <w:proofErr w:type="gramEnd"/>
       <w:r>
         <w:rPr>
           <w:b/>
@@ -31525,15 +30775,7 @@
           <w:b/>
           <w:lang w:val="en-US"/>
         </w:rPr>
-        <w:t>_from_</w:t>
-      </w:r>
-      <w:proofErr w:type="gramStart"/>
-      <w:r>
-        <w:rPr>
-          <w:b/>
-          <w:lang w:val="en-US"/>
-        </w:rPr>
-        <w:t>items</w:t>
+        <w:t>_from_items</w:t>
       </w:r>
       <w:proofErr w:type="spellEnd"/>
       <w:r>
@@ -31543,7 +30785,6 @@
         </w:rPr>
         <w:t>(</w:t>
       </w:r>
-      <w:proofErr w:type="gramEnd"/>
       <w:r>
         <w:rPr>
           <w:b/>
@@ -31742,15 +30983,7 @@
           <w:b/>
           <w:lang w:val="en-US"/>
         </w:rPr>
-        <w:t>_patterns_from_</w:t>
-      </w:r>
-      <w:proofErr w:type="gramStart"/>
-      <w:r>
-        <w:rPr>
-          <w:b/>
-          <w:lang w:val="en-US"/>
-        </w:rPr>
-        <w:t>characteristic</w:t>
+        <w:t>_patterns_from_characteristic</w:t>
       </w:r>
       <w:proofErr w:type="spellEnd"/>
       <w:r>
@@ -31760,7 +30993,6 @@
         </w:rPr>
         <w:t>(</w:t>
       </w:r>
-      <w:proofErr w:type="gramEnd"/>
       <w:r>
         <w:rPr>
           <w:b/>
@@ -31994,15 +31226,7 @@
           <w:b/>
           <w:lang w:val="en-US"/>
         </w:rPr>
-        <w:t>_patterns_from_</w:t>
-      </w:r>
-      <w:proofErr w:type="gramStart"/>
-      <w:r>
-        <w:rPr>
-          <w:b/>
-          <w:lang w:val="en-US"/>
-        </w:rPr>
-        <w:t>status</w:t>
+        <w:t>_patterns_from_status</w:t>
       </w:r>
       <w:proofErr w:type="spellEnd"/>
       <w:r>
@@ -32012,7 +31236,6 @@
         </w:rPr>
         <w:t>(</w:t>
       </w:r>
-      <w:proofErr w:type="gramEnd"/>
       <w:r>
         <w:rPr>
           <w:b/>
@@ -32212,15 +31435,7 @@
           <w:b/>
           <w:lang w:val="en-US"/>
         </w:rPr>
-        <w:t>_patterns_from_</w:t>
-      </w:r>
-      <w:proofErr w:type="gramStart"/>
-      <w:r>
-        <w:rPr>
-          <w:b/>
-          <w:lang w:val="en-US"/>
-        </w:rPr>
-        <w:t>category</w:t>
+        <w:t>_patterns_from_category</w:t>
       </w:r>
       <w:proofErr w:type="spellEnd"/>
       <w:r>
@@ -32230,7 +31445,6 @@
         </w:rPr>
         <w:t>(</w:t>
       </w:r>
-      <w:proofErr w:type="gramEnd"/>
       <w:r>
         <w:rPr>
           <w:b/>
@@ -32463,15 +31677,7 @@
           <w:b/>
           <w:lang w:val="en-US"/>
         </w:rPr>
-        <w:t>_</w:t>
-      </w:r>
-      <w:proofErr w:type="gramStart"/>
-      <w:r>
-        <w:rPr>
-          <w:b/>
-          <w:lang w:val="en-US"/>
-        </w:rPr>
-        <w:t>links</w:t>
+        <w:t>_links</w:t>
       </w:r>
       <w:proofErr w:type="spellEnd"/>
       <w:r>
@@ -32482,7 +31688,6 @@
         <w:t>(</w:t>
       </w:r>
       <w:proofErr w:type="spellStart"/>
-      <w:proofErr w:type="gramEnd"/>
       <w:r>
         <w:rPr>
           <w:b/>
@@ -32646,15 +31851,7 @@
           <w:b/>
           <w:lang w:val="en-US"/>
         </w:rPr>
-        <w:t>get_</w:t>
-      </w:r>
-      <w:proofErr w:type="gramStart"/>
-      <w:r>
-        <w:rPr>
-          <w:b/>
-          <w:lang w:val="en-US"/>
-        </w:rPr>
-        <w:t>isolates</w:t>
+        <w:t>get_isolates</w:t>
       </w:r>
       <w:proofErr w:type="spellEnd"/>
       <w:r>
@@ -32665,7 +31862,6 @@
         <w:t>(</w:t>
       </w:r>
       <w:proofErr w:type="spellStart"/>
-      <w:proofErr w:type="gramEnd"/>
       <w:r>
         <w:rPr>
           <w:b/>
@@ -32824,15 +32020,7 @@
           <w:b/>
           <w:lang w:val="en-US"/>
         </w:rPr>
-        <w:t>get_non_</w:t>
-      </w:r>
-      <w:proofErr w:type="gramStart"/>
-      <w:r>
-        <w:rPr>
-          <w:b/>
-          <w:lang w:val="en-US"/>
-        </w:rPr>
-        <w:t>isolates</w:t>
+        <w:t>get_non_isolates</w:t>
       </w:r>
       <w:proofErr w:type="spellEnd"/>
       <w:r>
@@ -32843,7 +32031,6 @@
         <w:t>(</w:t>
       </w:r>
       <w:proofErr w:type="spellStart"/>
-      <w:proofErr w:type="gramEnd"/>
       <w:r>
         <w:rPr>
           <w:b/>
@@ -33018,15 +32205,7 @@
           <w:b/>
           <w:lang w:val="en-US"/>
         </w:rPr>
-        <w:t>get_</w:t>
-      </w:r>
-      <w:proofErr w:type="gramStart"/>
-      <w:r>
-        <w:rPr>
-          <w:b/>
-          <w:lang w:val="en-US"/>
-        </w:rPr>
-        <w:t>complexes</w:t>
+        <w:t>get_complexes</w:t>
       </w:r>
       <w:proofErr w:type="spellEnd"/>
       <w:r>
@@ -33037,7 +32216,6 @@
         <w:t>(</w:t>
       </w:r>
       <w:proofErr w:type="spellStart"/>
-      <w:proofErr w:type="gramEnd"/>
       <w:r>
         <w:rPr>
           <w:b/>
@@ -33271,15 +32449,7 @@
           <w:b/>
           <w:lang w:val="en-US"/>
         </w:rPr>
-        <w:t>check_access_for_</w:t>
-      </w:r>
-      <w:proofErr w:type="gramStart"/>
-      <w:r>
-        <w:rPr>
-          <w:b/>
-          <w:lang w:val="en-US"/>
-        </w:rPr>
-        <w:t>category</w:t>
+        <w:t>check_access_for_category</w:t>
       </w:r>
       <w:proofErr w:type="spellEnd"/>
       <w:r>
@@ -33287,15 +32457,7 @@
           <w:b/>
           <w:lang w:val="en-US"/>
         </w:rPr>
-        <w:t>(</w:t>
-      </w:r>
-      <w:proofErr w:type="gramEnd"/>
-      <w:r>
-        <w:rPr>
-          <w:b/>
-          <w:lang w:val="en-US"/>
-        </w:rPr>
-        <w:t>category</w:t>
+        <w:t>(category</w:t>
       </w:r>
       <w:r>
         <w:rPr>
@@ -33395,24 +32557,25 @@
           <w:iCs/>
           <w:lang w:val="en-US"/>
         </w:rPr>
-        <w:t>get_</w:t>
-      </w:r>
-      <w:r>
-        <w:rPr>
-          <w:b/>
-          <w:bCs/>
-          <w:lang w:val="en-US"/>
-        </w:rPr>
-        <w:t>item_</w:t>
-      </w:r>
-      <w:proofErr w:type="gramStart"/>
-      <w:r>
-        <w:rPr>
-          <w:b/>
-          <w:bCs/>
-          <w:lang w:val="en-US"/>
-        </w:rPr>
-        <w:t>names</w:t>
+        <w:t>has</w:t>
+      </w:r>
+      <w:r>
+        <w:rPr>
+          <w:rFonts w:eastAsiaTheme="minorEastAsia"/>
+          <w:b/>
+          <w:bCs/>
+          <w:iCs/>
+          <w:lang w:val="en-US"/>
+        </w:rPr>
+        <w:t>_</w:t>
+      </w:r>
+      <w:r>
+        <w:rPr>
+          <w:b/>
+          <w:bCs/>
+          <w:lang w:val="en-US"/>
+        </w:rPr>
+        <w:t>item_names</w:t>
       </w:r>
       <w:proofErr w:type="spellEnd"/>
       <w:r>
@@ -33421,69 +32584,13 @@
           <w:bCs/>
           <w:lang w:val="en-US"/>
         </w:rPr>
-        <w:t>(</w:t>
-      </w:r>
-      <w:proofErr w:type="gramEnd"/>
-      <w:r>
-        <w:rPr>
-          <w:b/>
-          <w:bCs/>
-          <w:lang w:val="en-US"/>
-        </w:rPr>
-        <w:t>items</w:t>
-      </w:r>
-      <w:r>
-        <w:rPr>
-          <w:lang w:val="en-US"/>
-        </w:rPr>
-        <w:t xml:space="preserve">: vector(character) or vector(numeric) according to the attribute </w:t>
-      </w:r>
-      <w:r>
-        <w:rPr>
-          <w:b/>
-          <w:bCs/>
-          <w:lang w:val="en-US"/>
-        </w:rPr>
-        <w:t>items</w:t>
-      </w:r>
-      <w:r>
-        <w:rPr>
-          <w:b/>
-          <w:bCs/>
-          <w:lang w:val="en-US"/>
-        </w:rPr>
-        <w:t>)</w:t>
-      </w:r>
-      <w:r>
-        <w:rPr>
-          <w:lang w:val="en-US"/>
-        </w:rPr>
-        <w:t>:</w:t>
-      </w:r>
-    </w:p>
-    <w:p>
-      <w:pPr>
-        <w:rPr>
-          <w:lang w:val="en-US"/>
-        </w:rPr>
-      </w:pPr>
-      <w:r>
-        <w:rPr>
-          <w:lang w:val="en-US"/>
-        </w:rPr>
-        <w:t xml:space="preserve">                             </w:t>
-      </w:r>
-      <w:r>
-        <w:rPr>
-          <w:lang w:val="en-US"/>
-        </w:rPr>
-        <w:t xml:space="preserve">        </w:t>
-      </w:r>
-      <w:r>
-        <w:rPr>
-          <w:lang w:val="en-US"/>
-        </w:rPr>
-        <w:t>vector(character)</w:t>
+        <w:t>()</w:t>
+      </w:r>
+      <w:r>
+        <w:rPr>
+          <w:lang w:val="en-US"/>
+        </w:rPr>
+        <w:t>: logical</w:t>
       </w:r>
     </w:p>
     <w:p>
@@ -33512,20 +32619,21 @@
       <w:proofErr w:type="spellStart"/>
       <w:r>
         <w:rPr>
-          <w:b/>
-          <w:bCs/>
+          <w:rFonts w:eastAsiaTheme="minorEastAsia"/>
+          <w:b/>
+          <w:bCs/>
+          <w:iCs/>
           <w:lang w:val="en-US"/>
         </w:rPr>
         <w:t>get_</w:t>
       </w:r>
-      <w:proofErr w:type="gramStart"/>
-      <w:r>
-        <w:rPr>
-          <w:b/>
-          <w:bCs/>
-          <w:lang w:val="en-US"/>
-        </w:rPr>
-        <w:t>items</w:t>
+      <w:r>
+        <w:rPr>
+          <w:b/>
+          <w:bCs/>
+          <w:lang w:val="en-US"/>
+        </w:rPr>
+        <w:t>item_names</w:t>
       </w:r>
       <w:proofErr w:type="spellEnd"/>
       <w:r>
@@ -33536,7 +32644,6 @@
         </w:rPr>
         <w:t>(</w:t>
       </w:r>
-      <w:proofErr w:type="gramEnd"/>
       <w:r>
         <w:rPr>
           <w:b/>
@@ -33576,7 +32683,6 @@
     </w:p>
     <w:p>
       <w:pPr>
-        <w:ind w:left="708"/>
         <w:rPr>
           <w:lang w:val="en-US"/>
         </w:rPr>
@@ -33585,15 +32691,19 @@
         <w:rPr>
           <w:lang w:val="en-US"/>
         </w:rPr>
-        <w:t xml:space="preserve">          see attribute </w:t>
-      </w:r>
-      <w:r>
-        <w:rPr>
-          <w:b/>
-          <w:bCs/>
-          <w:lang w:val="en-US"/>
-        </w:rPr>
-        <w:t>items</w:t>
+        <w:t xml:space="preserve">                             </w:t>
+      </w:r>
+      <w:r>
+        <w:rPr>
+          <w:lang w:val="en-US"/>
+        </w:rPr>
+        <w:t xml:space="preserve">        </w:t>
+      </w:r>
+      <w:r>
+        <w:rPr>
+          <w:lang w:val="en-US"/>
+        </w:rPr>
+        <w:t>vector(character)</w:t>
       </w:r>
     </w:p>
     <w:p>
@@ -33628,14 +32738,13 @@
         </w:rPr>
         <w:t>get_</w:t>
       </w:r>
-      <w:proofErr w:type="gramStart"/>
-      <w:r>
-        <w:rPr>
-          <w:b/>
-          <w:bCs/>
-          <w:lang w:val="en-US"/>
-        </w:rPr>
-        <w:t>onp</w:t>
+      <w:r>
+        <w:rPr>
+          <w:b/>
+          <w:bCs/>
+          <w:lang w:val="en-US"/>
+        </w:rPr>
+        <w:t>items</w:t>
       </w:r>
       <w:proofErr w:type="spellEnd"/>
       <w:r>
@@ -33646,98 +32755,27 @@
         </w:rPr>
         <w:t>(</w:t>
       </w:r>
-      <w:proofErr w:type="spellStart"/>
-      <w:proofErr w:type="gramEnd"/>
-      <w:r>
-        <w:rPr>
-          <w:b/>
-          <w:bCs/>
-          <w:lang w:val="en-US"/>
-        </w:rPr>
-        <w:t>o</w:t>
-      </w:r>
-      <w:r>
-        <w:rPr>
-          <w:b/>
-          <w:bCs/>
-          <w:lang w:val="en-US"/>
-        </w:rPr>
-        <w:t>np</w:t>
-      </w:r>
-      <w:proofErr w:type="spellEnd"/>
-      <w:r>
-        <w:rPr>
-          <w:lang w:val="en-US"/>
-        </w:rPr>
-        <w:t xml:space="preserve">: character </w:t>
-      </w:r>
-      <w:r>
-        <w:rPr>
-          <w:lang w:val="en-US"/>
-        </w:rPr>
-        <w:t xml:space="preserve">or </w:t>
-      </w:r>
-      <w:proofErr w:type="spellStart"/>
-      <w:r>
-        <w:rPr>
-          <w:lang w:val="en-US"/>
-        </w:rPr>
-        <w:t>ObservationSet</w:t>
-      </w:r>
-      <w:proofErr w:type="spellEnd"/>
-      <w:r>
-        <w:rPr>
-          <w:lang w:val="en-US"/>
-        </w:rPr>
-        <w:t xml:space="preserve"> </w:t>
-      </w:r>
-      <w:r>
-        <w:rPr>
-          <w:lang w:val="en-US"/>
-        </w:rPr>
-        <w:t xml:space="preserve">or see attribute </w:t>
-      </w:r>
-      <w:r>
-        <w:rPr>
-          <w:b/>
-          <w:bCs/>
-          <w:lang w:val="en-US"/>
-        </w:rPr>
-        <w:t>nodes</w:t>
-      </w:r>
-      <w:r>
-        <w:rPr>
-          <w:lang w:val="en-US"/>
-        </w:rPr>
-        <w:t xml:space="preserve"> or </w:t>
-      </w:r>
-      <w:r>
-        <w:rPr>
-          <w:b/>
-          <w:bCs/>
-          <w:lang w:val="en-US"/>
-        </w:rPr>
-        <w:t>patterns</w:t>
-      </w:r>
-      <w:r>
-        <w:rPr>
-          <w:lang w:val="en-US"/>
-        </w:rPr>
-        <w:t xml:space="preserve">, </w:t>
-      </w:r>
-      <w:r>
-        <w:rPr>
-          <w:b/>
-          <w:bCs/>
-          <w:lang w:val="en-US"/>
-        </w:rPr>
-        <w:t>entities</w:t>
-      </w:r>
-      <w:r>
-        <w:rPr>
-          <w:lang w:val="en-US"/>
-        </w:rPr>
-        <w:t>: character</w:t>
+      <w:r>
+        <w:rPr>
+          <w:b/>
+          <w:bCs/>
+          <w:lang w:val="en-US"/>
+        </w:rPr>
+        <w:t>items</w:t>
+      </w:r>
+      <w:r>
+        <w:rPr>
+          <w:lang w:val="en-US"/>
+        </w:rPr>
+        <w:t xml:space="preserve">: vector(character) or vector(numeric) according to the attribute </w:t>
+      </w:r>
+      <w:r>
+        <w:rPr>
+          <w:b/>
+          <w:bCs/>
+          <w:lang w:val="en-US"/>
+        </w:rPr>
+        <w:t>items</w:t>
       </w:r>
       <w:r>
         <w:rPr>
@@ -33756,10 +32794,8 @@
     </w:p>
     <w:p>
       <w:pPr>
-        <w:ind w:firstLine="708"/>
-        <w:rPr>
-          <w:b/>
-          <w:bCs/>
+        <w:ind w:left="708"/>
+        <w:rPr>
           <w:lang w:val="en-US"/>
         </w:rPr>
       </w:pPr>
@@ -33767,69 +32803,15 @@
         <w:rPr>
           <w:lang w:val="en-US"/>
         </w:rPr>
-        <w:t xml:space="preserve"> </w:t>
-      </w:r>
-      <w:r>
-        <w:rPr>
-          <w:lang w:val="en-US"/>
-        </w:rPr>
-        <w:t xml:space="preserve">      </w:t>
-      </w:r>
-      <w:r>
-        <w:rPr>
-          <w:lang w:val="en-US"/>
-        </w:rPr>
-        <w:t>see attribute</w:t>
-      </w:r>
-      <w:r>
-        <w:rPr>
-          <w:lang w:val="en-US"/>
-        </w:rPr>
-        <w:t xml:space="preserve"> </w:t>
-      </w:r>
-      <w:r>
-        <w:rPr>
-          <w:b/>
-          <w:bCs/>
-          <w:lang w:val="en-US"/>
-        </w:rPr>
-        <w:t>observations</w:t>
-      </w:r>
-      <w:r>
-        <w:rPr>
-          <w:lang w:val="en-US"/>
-        </w:rPr>
-        <w:t>,</w:t>
-      </w:r>
-      <w:r>
-        <w:rPr>
-          <w:lang w:val="en-US"/>
-        </w:rPr>
-        <w:t xml:space="preserve"> </w:t>
-      </w:r>
-      <w:proofErr w:type="gramStart"/>
-      <w:r>
-        <w:rPr>
-          <w:b/>
-          <w:bCs/>
-          <w:lang w:val="en-US"/>
-        </w:rPr>
-        <w:t>nodes</w:t>
-      </w:r>
-      <w:proofErr w:type="gramEnd"/>
-      <w:r>
-        <w:rPr>
-          <w:lang w:val="en-US"/>
-        </w:rPr>
-        <w:t xml:space="preserve"> or </w:t>
-      </w:r>
-      <w:r>
-        <w:rPr>
-          <w:b/>
-          <w:bCs/>
-          <w:lang w:val="en-US"/>
-        </w:rPr>
-        <w:t>patterns</w:t>
+        <w:t xml:space="preserve">          see attribute </w:t>
+      </w:r>
+      <w:r>
+        <w:rPr>
+          <w:b/>
+          <w:bCs/>
+          <w:lang w:val="en-US"/>
+        </w:rPr>
+        <w:t>items</w:t>
       </w:r>
     </w:p>
     <w:p>
@@ -33862,16 +32844,7 @@
           <w:bCs/>
           <w:lang w:val="en-US"/>
         </w:rPr>
-        <w:t>get_onp_</w:t>
-      </w:r>
-      <w:proofErr w:type="gramStart"/>
-      <w:r>
-        <w:rPr>
-          <w:b/>
-          <w:bCs/>
-          <w:lang w:val="en-US"/>
-        </w:rPr>
-        <w:t>itemsets</w:t>
+        <w:t>get_onp</w:t>
       </w:r>
       <w:proofErr w:type="spellEnd"/>
       <w:r>
@@ -33883,7 +32856,6 @@
         <w:t>(</w:t>
       </w:r>
       <w:proofErr w:type="spellStart"/>
-      <w:proofErr w:type="gramEnd"/>
       <w:r>
         <w:rPr>
           <w:b/>
@@ -33905,7 +32877,61 @@
         <w:rPr>
           <w:lang w:val="en-US"/>
         </w:rPr>
-        <w:t xml:space="preserve">: character or list(vector(character)), </w:t>
+        <w:t xml:space="preserve">: character </w:t>
+      </w:r>
+      <w:r>
+        <w:rPr>
+          <w:lang w:val="en-US"/>
+        </w:rPr>
+        <w:t xml:space="preserve">or </w:t>
+      </w:r>
+      <w:proofErr w:type="spellStart"/>
+      <w:r>
+        <w:rPr>
+          <w:lang w:val="en-US"/>
+        </w:rPr>
+        <w:t>ObservationSet</w:t>
+      </w:r>
+      <w:proofErr w:type="spellEnd"/>
+      <w:r>
+        <w:rPr>
+          <w:lang w:val="en-US"/>
+        </w:rPr>
+        <w:t xml:space="preserve"> </w:t>
+      </w:r>
+      <w:r>
+        <w:rPr>
+          <w:lang w:val="en-US"/>
+        </w:rPr>
+        <w:t xml:space="preserve">or see attribute </w:t>
+      </w:r>
+      <w:r>
+        <w:rPr>
+          <w:b/>
+          <w:bCs/>
+          <w:lang w:val="en-US"/>
+        </w:rPr>
+        <w:t>nodes</w:t>
+      </w:r>
+      <w:r>
+        <w:rPr>
+          <w:lang w:val="en-US"/>
+        </w:rPr>
+        <w:t xml:space="preserve"> or </w:t>
+      </w:r>
+      <w:r>
+        <w:rPr>
+          <w:b/>
+          <w:bCs/>
+          <w:lang w:val="en-US"/>
+        </w:rPr>
+        <w:t>patterns</w:t>
+      </w:r>
+      <w:r>
+        <w:rPr>
+          <w:lang w:val="en-US"/>
+        </w:rPr>
+        <w:t xml:space="preserve">, </w:t>
       </w:r>
       <w:r>
         <w:rPr>
@@ -33938,7 +32964,7 @@
     </w:p>
     <w:p>
       <w:pPr>
-        <w:ind w:left="1416"/>
+        <w:ind w:firstLine="708"/>
         <w:rPr>
           <w:b/>
           <w:bCs/>
@@ -33949,19 +32975,72 @@
         <w:rPr>
           <w:lang w:val="en-US"/>
         </w:rPr>
-        <w:t xml:space="preserve">           </w:t>
-      </w:r>
-      <w:r>
-        <w:rPr>
-          <w:lang w:val="en-US"/>
-        </w:rPr>
-        <w:t>list(vector(character))</w:t>
+        <w:t xml:space="preserve"> </w:t>
+      </w:r>
+      <w:r>
+        <w:rPr>
+          <w:lang w:val="en-US"/>
+        </w:rPr>
+        <w:t xml:space="preserve">      </w:t>
+      </w:r>
+      <w:r>
+        <w:rPr>
+          <w:lang w:val="en-US"/>
+        </w:rPr>
+        <w:t>see attribute</w:t>
+      </w:r>
+      <w:r>
+        <w:rPr>
+          <w:lang w:val="en-US"/>
+        </w:rPr>
+        <w:t xml:space="preserve"> </w:t>
+      </w:r>
+      <w:r>
+        <w:rPr>
+          <w:b/>
+          <w:bCs/>
+          <w:lang w:val="en-US"/>
+        </w:rPr>
+        <w:t>observations</w:t>
+      </w:r>
+      <w:r>
+        <w:rPr>
+          <w:lang w:val="en-US"/>
+        </w:rPr>
+        <w:t>,</w:t>
+      </w:r>
+      <w:r>
+        <w:rPr>
+          <w:lang w:val="en-US"/>
+        </w:rPr>
+        <w:t xml:space="preserve"> </w:t>
+      </w:r>
+      <w:r>
+        <w:rPr>
+          <w:b/>
+          <w:bCs/>
+          <w:lang w:val="en-US"/>
+        </w:rPr>
+        <w:t>nodes</w:t>
+      </w:r>
+      <w:r>
+        <w:rPr>
+          <w:lang w:val="en-US"/>
+        </w:rPr>
+        <w:t xml:space="preserve"> or </w:t>
+      </w:r>
+      <w:r>
+        <w:rPr>
+          <w:b/>
+          <w:bCs/>
+          <w:lang w:val="en-US"/>
+        </w:rPr>
+        <w:t>patterns</w:t>
       </w:r>
     </w:p>
     <w:p>
       <w:pPr>
         <w:rPr>
-          <w:bCs/>
           <w:lang w:val="en-US"/>
         </w:rPr>
       </w:pPr>
@@ -33989,9 +33068,41 @@
           <w:bCs/>
           <w:lang w:val="en-US"/>
         </w:rPr>
-        <w:t>which_</w:t>
-      </w:r>
-      <w:proofErr w:type="gramStart"/>
+        <w:t>get_onp_itemsets</w:t>
+      </w:r>
+      <w:proofErr w:type="spellEnd"/>
+      <w:r>
+        <w:rPr>
+          <w:b/>
+          <w:bCs/>
+          <w:lang w:val="en-US"/>
+        </w:rPr>
+        <w:t>(</w:t>
+      </w:r>
+      <w:proofErr w:type="spellStart"/>
+      <w:r>
+        <w:rPr>
+          <w:b/>
+          <w:bCs/>
+          <w:lang w:val="en-US"/>
+        </w:rPr>
+        <w:t>o</w:t>
+      </w:r>
+      <w:r>
+        <w:rPr>
+          <w:b/>
+          <w:bCs/>
+          <w:lang w:val="en-US"/>
+        </w:rPr>
+        <w:t>np</w:t>
+      </w:r>
+      <w:proofErr w:type="spellEnd"/>
+      <w:r>
+        <w:rPr>
+          <w:lang w:val="en-US"/>
+        </w:rPr>
+        <w:t xml:space="preserve">: character or list(vector(character)), </w:t>
+      </w:r>
       <w:r>
         <w:rPr>
           <w:b/>
@@ -34000,158 +33111,53 @@
         </w:rPr>
         <w:t>entities</w:t>
       </w:r>
-      <w:proofErr w:type="spellEnd"/>
-      <w:r>
-        <w:rPr>
-          <w:b/>
-          <w:bCs/>
-          <w:lang w:val="en-US"/>
-        </w:rPr>
-        <w:t>(</w:t>
-      </w:r>
-      <w:proofErr w:type="spellStart"/>
-      <w:proofErr w:type="gramEnd"/>
-      <w:r>
-        <w:rPr>
-          <w:b/>
-          <w:bCs/>
-          <w:lang w:val="en-US"/>
-        </w:rPr>
-        <w:t>npr</w:t>
-      </w:r>
-      <w:proofErr w:type="spellEnd"/>
-      <w:r>
-        <w:rPr>
-          <w:lang w:val="en-US"/>
-        </w:rPr>
-        <w:t>: see</w:t>
-      </w:r>
-      <w:r>
-        <w:rPr>
-          <w:lang w:val="en-US"/>
-        </w:rPr>
-        <w:t xml:space="preserve"> attribut</w:t>
-      </w:r>
-      <w:r>
-        <w:rPr>
-          <w:lang w:val="en-US"/>
-        </w:rPr>
-        <w:t>e</w:t>
-      </w:r>
-      <w:r>
-        <w:rPr>
-          <w:lang w:val="en-US"/>
-        </w:rPr>
-        <w:t xml:space="preserve"> </w:t>
-      </w:r>
-      <w:r>
-        <w:rPr>
-          <w:b/>
-          <w:lang w:val="en-US"/>
-        </w:rPr>
-        <w:t>nodes</w:t>
-      </w:r>
-      <w:r>
-        <w:rPr>
-          <w:lang w:val="en-US"/>
-        </w:rPr>
-        <w:t xml:space="preserve"> o</w:t>
-      </w:r>
-      <w:r>
-        <w:rPr>
-          <w:lang w:val="en-US"/>
-        </w:rPr>
-        <w:t>r</w:t>
-      </w:r>
-      <w:r>
-        <w:rPr>
-          <w:lang w:val="en-US"/>
-        </w:rPr>
-        <w:t xml:space="preserve"> </w:t>
-      </w:r>
-      <w:r>
-        <w:rPr>
-          <w:b/>
-          <w:lang w:val="en-US"/>
-        </w:rPr>
-        <w:t>patterns</w:t>
-      </w:r>
-      <w:r>
-        <w:rPr>
-          <w:bCs/>
-          <w:lang w:val="en-US"/>
-        </w:rPr>
-        <w:t xml:space="preserve"> or return of function </w:t>
-      </w:r>
-      <w:proofErr w:type="spellStart"/>
-      <w:r>
-        <w:rPr>
-          <w:b/>
-          <w:lang w:val="en-US"/>
-        </w:rPr>
-        <w:t>extract_rules</w:t>
-      </w:r>
-      <w:proofErr w:type="spellEnd"/>
-      <w:r>
-        <w:rPr>
-          <w:bCs/>
-          <w:lang w:val="en-US"/>
-        </w:rPr>
-        <w:t>,</w:t>
+      <w:r>
+        <w:rPr>
+          <w:lang w:val="en-US"/>
+        </w:rPr>
+        <w:t>: character</w:t>
+      </w:r>
+      <w:r>
+        <w:rPr>
+          <w:b/>
+          <w:bCs/>
+          <w:lang w:val="en-US"/>
+        </w:rPr>
+        <w:t>)</w:t>
+      </w:r>
+      <w:r>
+        <w:rPr>
+          <w:lang w:val="en-US"/>
+        </w:rPr>
+        <w:t>:</w:t>
       </w:r>
     </w:p>
     <w:p>
       <w:pPr>
-        <w:ind w:left="708" w:firstLine="708"/>
-        <w:rPr>
+        <w:ind w:left="1416"/>
+        <w:rPr>
+          <w:b/>
+          <w:bCs/>
           <w:lang w:val="en-US"/>
         </w:rPr>
       </w:pPr>
       <w:r>
         <w:rPr>
-          <w:b/>
-          <w:lang w:val="en-US"/>
-        </w:rPr>
-        <w:t xml:space="preserve">    </w:t>
-      </w:r>
-      <w:r>
-        <w:rPr>
-          <w:b/>
-          <w:lang w:val="en-US"/>
-        </w:rPr>
-        <w:t>entities</w:t>
-      </w:r>
-      <w:r>
-        <w:rPr>
-          <w:bCs/>
-          <w:lang w:val="en-US"/>
-        </w:rPr>
-        <w:t>: character</w:t>
-      </w:r>
-      <w:r>
-        <w:rPr>
-          <w:b/>
-          <w:bCs/>
-          <w:lang w:val="en-US"/>
-        </w:rPr>
-        <w:t>)</w:t>
-      </w:r>
-      <w:r>
-        <w:rPr>
-          <w:lang w:val="en-US"/>
-        </w:rPr>
-        <w:t>:</w:t>
-      </w:r>
-      <w:r>
-        <w:rPr>
-          <w:lang w:val="en-US"/>
-        </w:rPr>
-        <w:t xml:space="preserve"> character</w:t>
+          <w:lang w:val="en-US"/>
+        </w:rPr>
+        <w:t xml:space="preserve">           </w:t>
+      </w:r>
+      <w:r>
+        <w:rPr>
+          <w:lang w:val="en-US"/>
+        </w:rPr>
+        <w:t>list(vector(character))</w:t>
       </w:r>
     </w:p>
     <w:p>
       <w:pPr>
         <w:rPr>
+          <w:bCs/>
           <w:lang w:val="en-US"/>
         </w:rPr>
       </w:pPr>
@@ -34179,16 +33185,7 @@
           <w:bCs/>
           <w:lang w:val="en-US"/>
         </w:rPr>
-        <w:t>which_associated_</w:t>
-      </w:r>
-      <w:proofErr w:type="gramStart"/>
-      <w:r>
-        <w:rPr>
-          <w:b/>
-          <w:bCs/>
-          <w:lang w:val="en-US"/>
-        </w:rPr>
-        <w:t>links</w:t>
+        <w:t>which_entities</w:t>
       </w:r>
       <w:proofErr w:type="spellEnd"/>
       <w:r>
@@ -34199,17 +33196,120 @@
         </w:rPr>
         <w:t>(</w:t>
       </w:r>
-      <w:proofErr w:type="gramEnd"/>
-      <w:r>
-        <w:rPr>
-          <w:b/>
-          <w:bCs/>
-          <w:lang w:val="en-US"/>
-        </w:rPr>
-        <w:t>name</w:t>
-      </w:r>
-      <w:r>
-        <w:rPr>
+      <w:proofErr w:type="spellStart"/>
+      <w:r>
+        <w:rPr>
+          <w:b/>
+          <w:bCs/>
+          <w:lang w:val="en-US"/>
+        </w:rPr>
+        <w:t>npr</w:t>
+      </w:r>
+      <w:proofErr w:type="spellEnd"/>
+      <w:r>
+        <w:rPr>
+          <w:lang w:val="en-US"/>
+        </w:rPr>
+        <w:t>: see</w:t>
+      </w:r>
+      <w:r>
+        <w:rPr>
+          <w:lang w:val="en-US"/>
+        </w:rPr>
+        <w:t xml:space="preserve"> attribut</w:t>
+      </w:r>
+      <w:r>
+        <w:rPr>
+          <w:lang w:val="en-US"/>
+        </w:rPr>
+        <w:t>e</w:t>
+      </w:r>
+      <w:r>
+        <w:rPr>
+          <w:lang w:val="en-US"/>
+        </w:rPr>
+        <w:t xml:space="preserve"> </w:t>
+      </w:r>
+      <w:r>
+        <w:rPr>
+          <w:b/>
+          <w:lang w:val="en-US"/>
+        </w:rPr>
+        <w:t>nodes</w:t>
+      </w:r>
+      <w:r>
+        <w:rPr>
+          <w:lang w:val="en-US"/>
+        </w:rPr>
+        <w:t xml:space="preserve"> o</w:t>
+      </w:r>
+      <w:r>
+        <w:rPr>
+          <w:lang w:val="en-US"/>
+        </w:rPr>
+        <w:t>r</w:t>
+      </w:r>
+      <w:r>
+        <w:rPr>
+          <w:lang w:val="en-US"/>
+        </w:rPr>
+        <w:t xml:space="preserve"> </w:t>
+      </w:r>
+      <w:r>
+        <w:rPr>
+          <w:b/>
+          <w:lang w:val="en-US"/>
+        </w:rPr>
+        <w:t>patterns</w:t>
+      </w:r>
+      <w:r>
+        <w:rPr>
+          <w:bCs/>
+          <w:lang w:val="en-US"/>
+        </w:rPr>
+        <w:t xml:space="preserve"> or return of function </w:t>
+      </w:r>
+      <w:proofErr w:type="spellStart"/>
+      <w:r>
+        <w:rPr>
+          <w:b/>
+          <w:lang w:val="en-US"/>
+        </w:rPr>
+        <w:t>extract_rules</w:t>
+      </w:r>
+      <w:proofErr w:type="spellEnd"/>
+      <w:r>
+        <w:rPr>
+          <w:bCs/>
+          <w:lang w:val="en-US"/>
+        </w:rPr>
+        <w:t>,</w:t>
+      </w:r>
+    </w:p>
+    <w:p>
+      <w:pPr>
+        <w:ind w:left="708" w:firstLine="708"/>
+        <w:rPr>
+          <w:lang w:val="en-US"/>
+        </w:rPr>
+      </w:pPr>
+      <w:r>
+        <w:rPr>
+          <w:b/>
+          <w:lang w:val="en-US"/>
+        </w:rPr>
+        <w:t xml:space="preserve">    </w:t>
+      </w:r>
+      <w:r>
+        <w:rPr>
+          <w:b/>
+          <w:lang w:val="en-US"/>
+        </w:rPr>
+        <w:t>entities</w:t>
+      </w:r>
+      <w:r>
+        <w:rPr>
+          <w:bCs/>
           <w:lang w:val="en-US"/>
         </w:rPr>
         <w:t>: character</w:t>
@@ -34226,7 +33326,13 @@
         <w:rPr>
           <w:lang w:val="en-US"/>
         </w:rPr>
-        <w:t>: character</w:t>
+        <w:t>:</w:t>
+      </w:r>
+      <w:r>
+        <w:rPr>
+          <w:lang w:val="en-US"/>
+        </w:rPr>
+        <w:t xml:space="preserve"> character</w:t>
       </w:r>
     </w:p>
     <w:p>
@@ -34259,9 +33365,17 @@
           <w:bCs/>
           <w:lang w:val="en-US"/>
         </w:rPr>
-        <w:t>which_</w:t>
-      </w:r>
-      <w:proofErr w:type="gramStart"/>
+        <w:t>which_associated_links</w:t>
+      </w:r>
+      <w:proofErr w:type="spellEnd"/>
+      <w:r>
+        <w:rPr>
+          <w:b/>
+          <w:bCs/>
+          <w:lang w:val="en-US"/>
+        </w:rPr>
+        <w:t>(</w:t>
+      </w:r>
       <w:r>
         <w:rPr>
           <w:b/>
@@ -34270,6 +33384,59 @@
         </w:rPr>
         <w:t>name</w:t>
       </w:r>
+      <w:r>
+        <w:rPr>
+          <w:lang w:val="en-US"/>
+        </w:rPr>
+        <w:t>: character</w:t>
+      </w:r>
+      <w:r>
+        <w:rPr>
+          <w:b/>
+          <w:bCs/>
+          <w:lang w:val="en-US"/>
+        </w:rPr>
+        <w:t>)</w:t>
+      </w:r>
+      <w:r>
+        <w:rPr>
+          <w:lang w:val="en-US"/>
+        </w:rPr>
+        <w:t>: character</w:t>
+      </w:r>
+    </w:p>
+    <w:p>
+      <w:pPr>
+        <w:rPr>
+          <w:lang w:val="en-US"/>
+        </w:rPr>
+      </w:pPr>
+      <m:oMath>
+        <m:r>
+          <w:rPr>
+            <w:rFonts w:ascii="Cambria Math" w:hAnsi="Cambria Math"/>
+            <w:lang w:val="en-US"/>
+          </w:rPr>
+          <m:t>-</m:t>
+        </m:r>
+      </m:oMath>
+      <w:r>
+        <w:rPr>
+          <w:rFonts w:eastAsiaTheme="minorEastAsia"/>
+          <w:iCs/>
+          <w:lang w:val="en-US"/>
+        </w:rPr>
+        <w:t xml:space="preserve"> </w:t>
+      </w:r>
+      <w:proofErr w:type="spellStart"/>
+      <w:r>
+        <w:rPr>
+          <w:b/>
+          <w:bCs/>
+          <w:lang w:val="en-US"/>
+        </w:rPr>
+        <w:t>which_name</w:t>
+      </w:r>
       <w:proofErr w:type="spellEnd"/>
       <w:r>
         <w:rPr>
@@ -34277,16 +33444,7 @@
           <w:bCs/>
           <w:lang w:val="en-US"/>
         </w:rPr>
-        <w:t>(</w:t>
-      </w:r>
-      <w:proofErr w:type="gramEnd"/>
-      <w:r>
-        <w:rPr>
-          <w:b/>
-          <w:bCs/>
-          <w:lang w:val="en-US"/>
-        </w:rPr>
-        <w:t>name</w:t>
+        <w:t>(name</w:t>
       </w:r>
       <w:r>
         <w:rPr>
@@ -34433,7 +33591,7 @@
         </mc:Choice>
         <mc:Fallback>
           <w:pict>
-            <v:rect w14:anchorId="66247F9D" id="Rectangle 38" o:spid="_x0000_s1026" style="position:absolute;margin-left:1.15pt;margin-top:-7.8pt;width:466.5pt;height:1.45pt;z-index:251660288;visibility:visible;mso-wrap-style:square;mso-wrap-distance-left:9pt;mso-wrap-distance-top:0;mso-wrap-distance-right:9pt;mso-wrap-distance-bottom:0;mso-position-horizontal:absolute;mso-position-horizontal-relative:text;mso-position-vertical:absolute;mso-position-vertical-relative:text;v-text-anchor:middle" o:gfxdata="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" fillcolor="black [3213]" stroked="f" strokeweight="1pt">
+            <v:rect w14:anchorId="5E7B873A" id="Rectangle 38" o:spid="_x0000_s1026" style="position:absolute;margin-left:1.15pt;margin-top:-7.8pt;width:466.5pt;height:1.45pt;z-index:251660288;visibility:visible;mso-wrap-style:square;mso-wrap-distance-left:9pt;mso-wrap-distance-top:0;mso-wrap-distance-right:9pt;mso-wrap-distance-bottom:0;mso-position-horizontal:absolute;mso-position-horizontal-relative:text;mso-position-vertical:absolute;mso-position-vertical-relative:text;v-text-anchor:middle" o:gfxdata="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" fillcolor="black [3213]" stroked="f" strokeweight="1pt">
               <w10:wrap type="square"/>
             </v:rect>
           </w:pict>

</xml_diff>

<commit_message>
refactor: Rename class ObservationSet to TransactionSet
Rename class ObservationSet to TransactionSet.
Rename related methods, functions, parameters, datasets and variables.
Update related comments, manuals and vignettes.
</commit_message>
<xml_diff>
--- a/vignettes/types_of_attributes_and_methods_SA.docx
+++ b/vignettes/types_of_attributes_and_methods_SA.docx
@@ -394,7 +394,19 @@
         <w:rPr>
           <w:lang w:val="en-US"/>
         </w:rPr>
-        <w:t xml:space="preserve"> the number of years for which observations exist</w:t>
+        <w:t xml:space="preserve"> the number of years for which </w:t>
+      </w:r>
+      <w:r>
+        <w:rPr>
+          <w:lang w:val="en-US"/>
+        </w:rPr>
+        <w:t>transaction</w:t>
+      </w:r>
+      <w:r>
+        <w:rPr>
+          <w:lang w:val="en-US"/>
+        </w:rPr>
+        <w:t>s exist</w:t>
       </w:r>
       <w:r>
         <w:rPr>
@@ -428,7 +440,23 @@
           <w:rFonts w:eastAsiaTheme="minorEastAsia"/>
           <w:lang w:val="en-US"/>
         </w:rPr>
-        <w:t xml:space="preserve"> denotes public attributes and methods (i.e. exported attributes and methods).</w:t>
+        <w:t xml:space="preserve"> denotes public attributes and methods (</w:t>
+      </w:r>
+      <w:proofErr w:type="gramStart"/>
+      <w:r>
+        <w:rPr>
+          <w:rFonts w:eastAsiaTheme="minorEastAsia"/>
+          <w:lang w:val="en-US"/>
+        </w:rPr>
+        <w:t>i.e.</w:t>
+      </w:r>
+      <w:proofErr w:type="gramEnd"/>
+      <w:r>
+        <w:rPr>
+          <w:rFonts w:eastAsiaTheme="minorEastAsia"/>
+          <w:lang w:val="en-US"/>
+        </w:rPr>
+        <w:t xml:space="preserve"> exported attributes and methods).</w:t>
       </w:r>
     </w:p>
     <w:p>
@@ -456,7 +484,23 @@
           <w:rFonts w:eastAsiaTheme="minorEastAsia"/>
           <w:lang w:val="en-US"/>
         </w:rPr>
-        <w:t xml:space="preserve"> denotes private attributes and methods (i.e. attributes and methods not exported).</w:t>
+        <w:t xml:space="preserve"> denotes private attributes and methods (</w:t>
+      </w:r>
+      <w:proofErr w:type="gramStart"/>
+      <w:r>
+        <w:rPr>
+          <w:rFonts w:eastAsiaTheme="minorEastAsia"/>
+          <w:lang w:val="en-US"/>
+        </w:rPr>
+        <w:t>i.e.</w:t>
+      </w:r>
+      <w:proofErr w:type="gramEnd"/>
+      <w:r>
+        <w:rPr>
+          <w:rFonts w:eastAsiaTheme="minorEastAsia"/>
+          <w:lang w:val="en-US"/>
+        </w:rPr>
+        <w:t xml:space="preserve"> attributes and methods not exported).</w:t>
       </w:r>
     </w:p>
     <w:p>
@@ -724,7 +768,7 @@
           <w:iCs/>
           <w:lang w:val="en-US"/>
         </w:rPr>
-        <w:t>OBSERVATIONS</w:t>
+        <w:t>TRANSACTIONS</w:t>
       </w:r>
       <w:r>
         <w:rPr>
@@ -1003,7 +1047,7 @@
           <w:iCs/>
           <w:lang w:val="en-US"/>
         </w:rPr>
-        <w:t>OBSERVATIONS</w:t>
+        <w:t>TRANSACTIONS</w:t>
       </w:r>
       <w:r>
         <w:rPr>
@@ -1201,14 +1245,14 @@
           <w:b/>
           <w:lang w:val="en-US"/>
         </w:rPr>
-        <w:t>o</w:t>
-      </w:r>
-      <w:r>
-        <w:rPr>
-          <w:b/>
-          <w:lang w:val="en-US"/>
-        </w:rPr>
-        <w:t>bservations</w:t>
+        <w:t>transaction</w:t>
+      </w:r>
+      <w:r>
+        <w:rPr>
+          <w:b/>
+          <w:lang w:val="en-US"/>
+        </w:rPr>
+        <w:t>s</w:t>
       </w:r>
       <w:r>
         <w:rPr>
@@ -1221,7 +1265,19 @@
         <w:rPr>
           <w:lang w:val="en-US"/>
         </w:rPr>
-        <w:t>ObservationSet</w:t>
+        <w:t>T</w:t>
+      </w:r>
+      <w:r>
+        <w:rPr>
+          <w:lang w:val="en-US"/>
+        </w:rPr>
+        <w:t>ransaction</w:t>
+      </w:r>
+      <w:r>
+        <w:rPr>
+          <w:lang w:val="en-US"/>
+        </w:rPr>
+        <w:t>Set</w:t>
       </w:r>
       <w:proofErr w:type="spellEnd"/>
     </w:p>
@@ -1342,6 +1398,7 @@
         <w:t xml:space="preserve">: </w:t>
       </w:r>
       <w:proofErr w:type="spellStart"/>
+      <w:proofErr w:type="gramStart"/>
       <w:r>
         <w:rPr>
           <w:lang w:val="en-US"/>
@@ -1349,6 +1406,7 @@
         <w:t>data.frame</w:t>
       </w:r>
       <w:proofErr w:type="spellEnd"/>
+      <w:proofErr w:type="gramEnd"/>
     </w:p>
     <w:tbl>
       <w:tblPr>
@@ -2326,7 +2384,23 @@
           <w:bCs/>
           <w:lang w:val="en-US"/>
         </w:rPr>
-        <w:t xml:space="preserve"> list(named vector(character))</w:t>
+        <w:t xml:space="preserve"> </w:t>
+      </w:r>
+      <w:proofErr w:type="gramStart"/>
+      <w:r>
+        <w:rPr>
+          <w:bCs/>
+          <w:lang w:val="en-US"/>
+        </w:rPr>
+        <w:t>list(</w:t>
+      </w:r>
+      <w:proofErr w:type="gramEnd"/>
+      <w:r>
+        <w:rPr>
+          <w:bCs/>
+          <w:lang w:val="en-US"/>
+        </w:rPr>
+        <w:t>named vector(character))</w:t>
       </w:r>
     </w:p>
     <w:tbl>
@@ -3788,8 +3862,16 @@
         <w:rPr>
           <w:lang w:val="en-US"/>
         </w:rPr>
-        <w:t xml:space="preserve"> list(</w:t>
-      </w:r>
+        <w:t xml:space="preserve"> </w:t>
+      </w:r>
+      <w:proofErr w:type="gramStart"/>
+      <w:r>
+        <w:rPr>
+          <w:lang w:val="en-US"/>
+        </w:rPr>
+        <w:t>list(</w:t>
+      </w:r>
+      <w:proofErr w:type="gramEnd"/>
       <w:r>
         <w:rPr>
           <w:b/>
@@ -4027,6 +4109,7 @@
         <w:t xml:space="preserve">: </w:t>
       </w:r>
       <w:proofErr w:type="spellStart"/>
+      <w:proofErr w:type="gramStart"/>
       <w:r>
         <w:rPr>
           <w:lang w:val="en-US"/>
@@ -4034,6 +4117,7 @@
         <w:t>data.frame</w:t>
       </w:r>
       <w:proofErr w:type="spellEnd"/>
+      <w:proofErr w:type="gramEnd"/>
     </w:p>
     <w:tbl>
       <w:tblPr>
@@ -6304,6 +6388,7 @@
         <w:t xml:space="preserve">: </w:t>
       </w:r>
       <w:proofErr w:type="spellStart"/>
+      <w:proofErr w:type="gramStart"/>
       <w:r>
         <w:rPr>
           <w:lang w:val="en-US"/>
@@ -6311,6 +6396,7 @@
         <w:t>data.frame</w:t>
       </w:r>
       <w:proofErr w:type="spellEnd"/>
+      <w:proofErr w:type="gramEnd"/>
     </w:p>
     <w:tbl>
       <w:tblPr>
@@ -6670,10 +6756,33 @@
       <w:proofErr w:type="spellStart"/>
       <w:r>
         <w:rPr>
-          <w:b/>
-          <w:lang w:val="en-US"/>
-        </w:rPr>
-        <w:t>obs_patterns</w:t>
+          <w:rFonts w:eastAsiaTheme="minorEastAsia"/>
+          <w:b/>
+          <w:bCs/>
+          <w:lang w:val="en-US"/>
+        </w:rPr>
+        <w:t>n</w:t>
+      </w:r>
+      <w:r>
+        <w:rPr>
+          <w:b/>
+          <w:lang w:val="en-US"/>
+        </w:rPr>
+        <w:t>o</w:t>
+      </w:r>
+      <w:r>
+        <w:rPr>
+          <w:b/>
+          <w:lang w:val="en-US"/>
+        </w:rPr>
+        <w:t>des</w:t>
+      </w:r>
+      <w:r>
+        <w:rPr>
+          <w:b/>
+          <w:lang w:val="en-US"/>
+        </w:rPr>
+        <w:t>_patterns</w:t>
       </w:r>
       <w:proofErr w:type="spellEnd"/>
       <w:r>
@@ -7716,6 +7825,7 @@
         <w:t xml:space="preserve">: </w:t>
       </w:r>
       <w:proofErr w:type="spellStart"/>
+      <w:proofErr w:type="gramStart"/>
       <w:r>
         <w:rPr>
           <w:lang w:val="en-US"/>
@@ -7723,6 +7833,7 @@
         <w:t>data.frame</w:t>
       </w:r>
       <w:proofErr w:type="spellEnd"/>
+      <w:proofErr w:type="gramEnd"/>
     </w:p>
     <w:tbl>
       <w:tblPr>
@@ -10273,6 +10384,7 @@
         <w:t xml:space="preserve">: </w:t>
       </w:r>
       <w:proofErr w:type="spellStart"/>
+      <w:proofErr w:type="gramStart"/>
       <w:r>
         <w:rPr>
           <w:lang w:val="en-US"/>
@@ -10280,6 +10392,7 @@
         <w:t>data.frame</w:t>
       </w:r>
       <w:proofErr w:type="spellEnd"/>
+      <w:proofErr w:type="gramEnd"/>
     </w:p>
     <w:tbl>
       <w:tblPr>
@@ -10731,6 +10844,7 @@
         <w:t xml:space="preserve"> </w:t>
       </w:r>
       <w:proofErr w:type="spellStart"/>
+      <w:proofErr w:type="gramStart"/>
       <w:r>
         <w:rPr>
           <w:b/>
@@ -10753,12 +10867,27 @@
         <w:t>er</w:t>
       </w:r>
       <w:proofErr w:type="spellEnd"/>
-      <w:r>
-        <w:rPr>
-          <w:b/>
-          <w:lang w:val="en-US"/>
-        </w:rPr>
-        <w:t>(observations</w:t>
+      <w:proofErr w:type="gramEnd"/>
+      <w:r>
+        <w:rPr>
+          <w:b/>
+          <w:lang w:val="en-US"/>
+        </w:rPr>
+        <w:t>(</w:t>
+      </w:r>
+      <w:r>
+        <w:rPr>
+          <w:b/>
+          <w:lang w:val="en-US"/>
+        </w:rPr>
+        <w:t>transaction</w:t>
+      </w:r>
+      <w:r>
+        <w:rPr>
+          <w:b/>
+          <w:lang w:val="en-US"/>
+        </w:rPr>
+        <w:t>s</w:t>
       </w:r>
       <w:r>
         <w:rPr>
@@ -10795,7 +10924,14 @@
           <w:b/>
           <w:lang w:val="en-US"/>
         </w:rPr>
-        <w:t>observations</w:t>
+        <w:t>transaction</w:t>
+      </w:r>
+      <w:r>
+        <w:rPr>
+          <w:b/>
+          <w:lang w:val="en-US"/>
+        </w:rPr>
+        <w:t>s</w:t>
       </w:r>
       <w:r>
         <w:rPr>
@@ -11543,6 +11679,7 @@
         </w:rPr>
         <w:t xml:space="preserve"> </w:t>
       </w:r>
+      <w:proofErr w:type="gramStart"/>
       <w:r>
         <w:rPr>
           <w:b/>
@@ -11551,6 +11688,7 @@
         </w:rPr>
         <w:t>reset(</w:t>
       </w:r>
+      <w:proofErr w:type="gramEnd"/>
       <w:r>
         <w:rPr>
           <w:b/>
@@ -11654,6 +11792,7 @@
         <w:t xml:space="preserve"> </w:t>
       </w:r>
       <w:proofErr w:type="spellStart"/>
+      <w:proofErr w:type="gramStart"/>
       <w:r>
         <w:rPr>
           <w:b/>
@@ -11669,7 +11808,16 @@
           <w:bCs/>
           <w:lang w:val="en-US"/>
         </w:rPr>
-        <w:t>(part</w:t>
+        <w:t>(</w:t>
+      </w:r>
+      <w:proofErr w:type="gramEnd"/>
+      <w:r>
+        <w:rPr>
+          <w:b/>
+          <w:bCs/>
+          <w:lang w:val="en-US"/>
+        </w:rPr>
+        <w:t>part</w:t>
       </w:r>
       <w:r>
         <w:rPr>
@@ -11766,12 +11914,21 @@
         <w:t xml:space="preserve"> </w:t>
       </w:r>
       <w:proofErr w:type="spellStart"/>
-      <w:r>
-        <w:rPr>
-          <w:b/>
-          <w:bCs/>
-        </w:rPr>
-        <w:t>init_nodes</w:t>
+      <w:proofErr w:type="gramStart"/>
+      <w:r>
+        <w:rPr>
+          <w:b/>
+          <w:bCs/>
+        </w:rPr>
+        <w:t>init</w:t>
+      </w:r>
+      <w:proofErr w:type="gramEnd"/>
+      <w:r>
+        <w:rPr>
+          <w:b/>
+          <w:bCs/>
+        </w:rPr>
+        <w:t>_nodes</w:t>
       </w:r>
       <w:proofErr w:type="spellEnd"/>
       <w:r>
@@ -11830,12 +11987,21 @@
         <w:t xml:space="preserve"> </w:t>
       </w:r>
       <w:proofErr w:type="spellStart"/>
-      <w:r>
-        <w:rPr>
-          <w:b/>
-          <w:bCs/>
-        </w:rPr>
-        <w:t>init_</w:t>
+      <w:proofErr w:type="gramStart"/>
+      <w:r>
+        <w:rPr>
+          <w:b/>
+          <w:bCs/>
+        </w:rPr>
+        <w:t>init</w:t>
+      </w:r>
+      <w:proofErr w:type="gramEnd"/>
+      <w:r>
+        <w:rPr>
+          <w:b/>
+          <w:bCs/>
+        </w:rPr>
+        <w:t>_</w:t>
       </w:r>
       <w:r>
         <w:rPr>
@@ -11907,7 +12073,16 @@
           <w:bCs/>
           <w:lang w:val="en-US"/>
         </w:rPr>
-        <w:t>init_patterns</w:t>
+        <w:t>init_</w:t>
+      </w:r>
+      <w:proofErr w:type="gramStart"/>
+      <w:r>
+        <w:rPr>
+          <w:b/>
+          <w:bCs/>
+          <w:lang w:val="en-US"/>
+        </w:rPr>
+        <w:t>patterns</w:t>
       </w:r>
       <w:proofErr w:type="spellEnd"/>
       <w:r>
@@ -11916,7 +12091,16 @@
           <w:bCs/>
           <w:lang w:val="en-US"/>
         </w:rPr>
-        <w:t>(verbose</w:t>
+        <w:t>(</w:t>
+      </w:r>
+      <w:proofErr w:type="gramEnd"/>
+      <w:r>
+        <w:rPr>
+          <w:b/>
+          <w:bCs/>
+          <w:lang w:val="en-US"/>
+        </w:rPr>
+        <w:t>verbose</w:t>
       </w:r>
       <w:r>
         <w:rPr>
@@ -12016,7 +12200,16 @@
           <w:bCs/>
           <w:lang w:val="en-US"/>
         </w:rPr>
-        <w:t>pattern_links</w:t>
+        <w:t>pattern_</w:t>
+      </w:r>
+      <w:proofErr w:type="gramStart"/>
+      <w:r>
+        <w:rPr>
+          <w:b/>
+          <w:bCs/>
+          <w:lang w:val="en-US"/>
+        </w:rPr>
+        <w:t>links</w:t>
       </w:r>
       <w:proofErr w:type="spellEnd"/>
       <w:r>
@@ -12025,7 +12218,16 @@
           <w:bCs/>
           <w:lang w:val="en-US"/>
         </w:rPr>
-        <w:t>(verbose</w:t>
+        <w:t>(</w:t>
+      </w:r>
+      <w:proofErr w:type="gramEnd"/>
+      <w:r>
+        <w:rPr>
+          <w:b/>
+          <w:bCs/>
+          <w:lang w:val="en-US"/>
+        </w:rPr>
+        <w:t>verbose</w:t>
       </w:r>
       <w:r>
         <w:rPr>
@@ -12078,7 +12280,16 @@
           <w:bCs/>
           <w:lang w:val="en-US"/>
         </w:rPr>
-        <w:t>is_init</w:t>
+        <w:t>is_</w:t>
+      </w:r>
+      <w:proofErr w:type="gramStart"/>
+      <w:r>
+        <w:rPr>
+          <w:b/>
+          <w:bCs/>
+          <w:lang w:val="en-US"/>
+        </w:rPr>
+        <w:t>init</w:t>
       </w:r>
       <w:proofErr w:type="spellEnd"/>
       <w:r>
@@ -12087,7 +12298,16 @@
           <w:bCs/>
           <w:lang w:val="en-US"/>
         </w:rPr>
-        <w:t>(part</w:t>
+        <w:t>(</w:t>
+      </w:r>
+      <w:proofErr w:type="gramEnd"/>
+      <w:r>
+        <w:rPr>
+          <w:b/>
+          <w:bCs/>
+          <w:lang w:val="en-US"/>
+        </w:rPr>
+        <w:t>part</w:t>
       </w:r>
       <w:r>
         <w:rPr>
@@ -12140,7 +12360,16 @@
           <w:bCs/>
           <w:lang w:val="en-US"/>
         </w:rPr>
-        <w:t>is_init_nodes</w:t>
+        <w:t>is_init_</w:t>
+      </w:r>
+      <w:proofErr w:type="gramStart"/>
+      <w:r>
+        <w:rPr>
+          <w:b/>
+          <w:bCs/>
+          <w:lang w:val="en-US"/>
+        </w:rPr>
+        <w:t>nodes</w:t>
       </w:r>
       <w:proofErr w:type="spellEnd"/>
       <w:r>
@@ -12149,7 +12378,16 @@
           <w:bCs/>
           <w:lang w:val="en-US"/>
         </w:rPr>
-        <w:t>()</w:t>
+        <w:t>(</w:t>
+      </w:r>
+      <w:proofErr w:type="gramEnd"/>
+      <w:r>
+        <w:rPr>
+          <w:b/>
+          <w:bCs/>
+          <w:lang w:val="en-US"/>
+        </w:rPr>
+        <w:t>)</w:t>
       </w:r>
       <w:r>
         <w:rPr>
@@ -12198,7 +12436,16 @@
           <w:bCs/>
           <w:lang w:val="en-US"/>
         </w:rPr>
-        <w:t>node_links</w:t>
+        <w:t>node_</w:t>
+      </w:r>
+      <w:proofErr w:type="gramStart"/>
+      <w:r>
+        <w:rPr>
+          <w:b/>
+          <w:bCs/>
+          <w:lang w:val="en-US"/>
+        </w:rPr>
+        <w:t>links</w:t>
       </w:r>
       <w:proofErr w:type="spellEnd"/>
       <w:r>
@@ -12207,7 +12454,16 @@
           <w:bCs/>
           <w:lang w:val="en-US"/>
         </w:rPr>
-        <w:t>()</w:t>
+        <w:t>(</w:t>
+      </w:r>
+      <w:proofErr w:type="gramEnd"/>
+      <w:r>
+        <w:rPr>
+          <w:b/>
+          <w:bCs/>
+          <w:lang w:val="en-US"/>
+        </w:rPr>
+        <w:t>)</w:t>
       </w:r>
       <w:r>
         <w:rPr>
@@ -12248,7 +12504,16 @@
           <w:bCs/>
           <w:lang w:val="en-US"/>
         </w:rPr>
-        <w:t>is_init_patterns</w:t>
+        <w:t>is_init_</w:t>
+      </w:r>
+      <w:proofErr w:type="gramStart"/>
+      <w:r>
+        <w:rPr>
+          <w:b/>
+          <w:bCs/>
+          <w:lang w:val="en-US"/>
+        </w:rPr>
+        <w:t>patterns</w:t>
       </w:r>
       <w:proofErr w:type="spellEnd"/>
       <w:r>
@@ -12257,7 +12522,16 @@
           <w:bCs/>
           <w:lang w:val="en-US"/>
         </w:rPr>
-        <w:t>()</w:t>
+        <w:t>(</w:t>
+      </w:r>
+      <w:proofErr w:type="gramEnd"/>
+      <w:r>
+        <w:rPr>
+          <w:b/>
+          <w:bCs/>
+          <w:lang w:val="en-US"/>
+        </w:rPr>
+        <w:t>)</w:t>
       </w:r>
       <w:r>
         <w:rPr>
@@ -12304,7 +12578,16 @@
           <w:bCs/>
           <w:lang w:val="en-US"/>
         </w:rPr>
-        <w:t>pattern_links</w:t>
+        <w:t>pattern_</w:t>
+      </w:r>
+      <w:proofErr w:type="gramStart"/>
+      <w:r>
+        <w:rPr>
+          <w:b/>
+          <w:bCs/>
+          <w:lang w:val="en-US"/>
+        </w:rPr>
+        <w:t>links</w:t>
       </w:r>
       <w:proofErr w:type="spellEnd"/>
       <w:r>
@@ -12313,7 +12596,16 @@
           <w:bCs/>
           <w:lang w:val="en-US"/>
         </w:rPr>
-        <w:t>()</w:t>
+        <w:t>(</w:t>
+      </w:r>
+      <w:proofErr w:type="gramEnd"/>
+      <w:r>
+        <w:rPr>
+          <w:b/>
+          <w:bCs/>
+          <w:lang w:val="en-US"/>
+        </w:rPr>
+        <w:t>)</w:t>
       </w:r>
       <w:r>
         <w:rPr>
@@ -12352,7 +12644,16 @@
           <w:bCs/>
           <w:lang w:val="en-US"/>
         </w:rPr>
-        <w:t>check_init</w:t>
+        <w:t>check_</w:t>
+      </w:r>
+      <w:proofErr w:type="gramStart"/>
+      <w:r>
+        <w:rPr>
+          <w:b/>
+          <w:bCs/>
+          <w:lang w:val="en-US"/>
+        </w:rPr>
+        <w:t>init</w:t>
       </w:r>
       <w:proofErr w:type="spellEnd"/>
       <w:r>
@@ -12361,7 +12662,16 @@
           <w:bCs/>
           <w:lang w:val="en-US"/>
         </w:rPr>
-        <w:t>(part</w:t>
+        <w:t>(</w:t>
+      </w:r>
+      <w:proofErr w:type="gramEnd"/>
+      <w:r>
+        <w:rPr>
+          <w:b/>
+          <w:bCs/>
+          <w:lang w:val="en-US"/>
+        </w:rPr>
+        <w:t>part</w:t>
       </w:r>
       <w:r>
         <w:rPr>
@@ -12491,7 +12801,29 @@
           <w:b/>
           <w:lang w:val="en-US"/>
         </w:rPr>
-        <w:t>list_obs_per_year</w:t>
+        <w:t>list_</w:t>
+      </w:r>
+      <w:r>
+        <w:rPr>
+          <w:b/>
+          <w:lang w:val="en-US"/>
+        </w:rPr>
+        <w:t>trx</w:t>
+      </w:r>
+      <w:r>
+        <w:rPr>
+          <w:b/>
+          <w:lang w:val="en-US"/>
+        </w:rPr>
+        <w:t>_per_</w:t>
+      </w:r>
+      <w:proofErr w:type="gramStart"/>
+      <w:r>
+        <w:rPr>
+          <w:b/>
+          <w:lang w:val="en-US"/>
+        </w:rPr>
+        <w:t>year</w:t>
       </w:r>
       <w:proofErr w:type="spellEnd"/>
       <w:r>
@@ -12499,7 +12831,15 @@
           <w:b/>
           <w:lang w:val="en-US"/>
         </w:rPr>
-        <w:t>()</w:t>
+        <w:t>(</w:t>
+      </w:r>
+      <w:proofErr w:type="gramEnd"/>
+      <w:r>
+        <w:rPr>
+          <w:b/>
+          <w:lang w:val="en-US"/>
+        </w:rPr>
+        <w:t>)</w:t>
       </w:r>
       <w:r>
         <w:rPr>
@@ -12578,7 +12918,15 @@
           <w:b/>
           <w:lang w:val="en-US"/>
         </w:rPr>
-        <w:t>list_separate_obs</w:t>
+        <w:t>list_separate_</w:t>
+      </w:r>
+      <w:proofErr w:type="gramStart"/>
+      <w:r>
+        <w:rPr>
+          <w:b/>
+          <w:lang w:val="en-US"/>
+        </w:rPr>
+        <w:t>trx</w:t>
       </w:r>
       <w:proofErr w:type="spellEnd"/>
       <w:r>
@@ -12586,7 +12934,15 @@
           <w:b/>
           <w:lang w:val="en-US"/>
         </w:rPr>
-        <w:t>()</w:t>
+        <w:t>(</w:t>
+      </w:r>
+      <w:proofErr w:type="gramEnd"/>
+      <w:r>
+        <w:rPr>
+          <w:b/>
+          <w:lang w:val="en-US"/>
+        </w:rPr>
+        <w:t>)</w:t>
       </w:r>
       <w:r>
         <w:rPr>
@@ -12662,7 +13018,15 @@
           <w:b/>
           <w:lang w:val="en-US"/>
         </w:rPr>
-        <w:t>count_links</w:t>
+        <w:t>count_</w:t>
+      </w:r>
+      <w:proofErr w:type="gramStart"/>
+      <w:r>
+        <w:rPr>
+          <w:b/>
+          <w:lang w:val="en-US"/>
+        </w:rPr>
+        <w:t>links</w:t>
       </w:r>
       <w:proofErr w:type="spellEnd"/>
       <w:r>
@@ -12672,6 +13036,7 @@
         </w:rPr>
         <w:t>(</w:t>
       </w:r>
+      <w:proofErr w:type="gramEnd"/>
       <w:r>
         <w:rPr>
           <w:b/>
@@ -12802,7 +13167,15 @@
           <w:b/>
           <w:lang w:val="en-US"/>
         </w:rPr>
-        <w:t>search_links</w:t>
+        <w:t>search_</w:t>
+      </w:r>
+      <w:proofErr w:type="gramStart"/>
+      <w:r>
+        <w:rPr>
+          <w:b/>
+          <w:lang w:val="en-US"/>
+        </w:rPr>
+        <w:t>links</w:t>
       </w:r>
       <w:proofErr w:type="spellEnd"/>
       <w:r>
@@ -12810,7 +13183,15 @@
           <w:b/>
           <w:lang w:val="en-US"/>
         </w:rPr>
-        <w:t>(entities</w:t>
+        <w:t>(</w:t>
+      </w:r>
+      <w:proofErr w:type="gramEnd"/>
+      <w:r>
+        <w:rPr>
+          <w:b/>
+          <w:lang w:val="en-US"/>
+        </w:rPr>
+        <w:t>entities</w:t>
       </w:r>
       <w:r>
         <w:rPr>
@@ -12935,7 +13316,15 @@
           <w:b/>
           <w:lang w:val="en-US"/>
         </w:rPr>
-        <w:t>list_separate_patterns</w:t>
+        <w:t>list_separate_</w:t>
+      </w:r>
+      <w:proofErr w:type="gramStart"/>
+      <w:r>
+        <w:rPr>
+          <w:b/>
+          <w:lang w:val="en-US"/>
+        </w:rPr>
+        <w:t>patterns</w:t>
       </w:r>
       <w:proofErr w:type="spellEnd"/>
       <w:r>
@@ -12945,6 +13334,7 @@
         </w:rPr>
         <w:t>(</w:t>
       </w:r>
+      <w:proofErr w:type="gramEnd"/>
       <w:r>
         <w:rPr>
           <w:b/>
@@ -13107,6 +13497,7 @@
         <w:t xml:space="preserve"> </w:t>
       </w:r>
       <w:proofErr w:type="spellStart"/>
+      <w:proofErr w:type="gramStart"/>
       <w:r>
         <w:rPr>
           <w:lang w:val="en-US"/>
@@ -13114,6 +13505,7 @@
         <w:t>data.frame</w:t>
       </w:r>
       <w:proofErr w:type="spellEnd"/>
+      <w:proofErr w:type="gramEnd"/>
     </w:p>
     <w:tbl>
       <w:tblPr>
@@ -13336,7 +13728,15 @@
           <w:b/>
           <w:lang w:val="en-US"/>
         </w:rPr>
-        <w:t>list_patterns_by_obs</w:t>
+        <w:t>list_patterns_by_</w:t>
+      </w:r>
+      <w:proofErr w:type="gramStart"/>
+      <w:r>
+        <w:rPr>
+          <w:b/>
+          <w:lang w:val="en-US"/>
+        </w:rPr>
+        <w:t>trx</w:t>
       </w:r>
       <w:proofErr w:type="spellEnd"/>
       <w:r>
@@ -13344,7 +13744,15 @@
           <w:b/>
           <w:lang w:val="en-US"/>
         </w:rPr>
-        <w:t>()</w:t>
+        <w:t>(</w:t>
+      </w:r>
+      <w:proofErr w:type="gramEnd"/>
+      <w:r>
+        <w:rPr>
+          <w:b/>
+          <w:lang w:val="en-US"/>
+        </w:rPr>
+        <w:t>)</w:t>
       </w:r>
       <w:r>
         <w:rPr>
@@ -13388,7 +13796,14 @@
           <w:b/>
           <w:lang w:val="en-US"/>
         </w:rPr>
-        <w:t>obs_patterns</w:t>
+        <w:t>nodes</w:t>
+      </w:r>
+      <w:r>
+        <w:rPr>
+          <w:b/>
+          <w:lang w:val="en-US"/>
+        </w:rPr>
+        <w:t>_patterns</w:t>
       </w:r>
       <w:proofErr w:type="spellEnd"/>
     </w:p>
@@ -13422,7 +13837,15 @@
           <w:b/>
           <w:lang w:val="en-US"/>
         </w:rPr>
-        <w:t>list_patterns_per_year</w:t>
+        <w:t>list_patterns_per_</w:t>
+      </w:r>
+      <w:proofErr w:type="gramStart"/>
+      <w:r>
+        <w:rPr>
+          <w:b/>
+          <w:lang w:val="en-US"/>
+        </w:rPr>
+        <w:t>year</w:t>
       </w:r>
       <w:proofErr w:type="spellEnd"/>
       <w:r>
@@ -13430,7 +13853,15 @@
           <w:b/>
           <w:lang w:val="en-US"/>
         </w:rPr>
-        <w:t>()</w:t>
+        <w:t>(</w:t>
+      </w:r>
+      <w:proofErr w:type="gramEnd"/>
+      <w:r>
+        <w:rPr>
+          <w:b/>
+          <w:lang w:val="en-US"/>
+        </w:rPr>
+        <w:t>)</w:t>
       </w:r>
       <w:r>
         <w:rPr>
@@ -13508,7 +13939,15 @@
           <w:b/>
           <w:lang w:val="en-US"/>
         </w:rPr>
-        <w:t>compute_patterns_characteristics</w:t>
+        <w:t>compute_patterns_</w:t>
+      </w:r>
+      <w:proofErr w:type="gramStart"/>
+      <w:r>
+        <w:rPr>
+          <w:b/>
+          <w:lang w:val="en-US"/>
+        </w:rPr>
+        <w:t>characteristics</w:t>
       </w:r>
       <w:proofErr w:type="spellEnd"/>
       <w:r>
@@ -13516,7 +13955,15 @@
           <w:b/>
           <w:lang w:val="en-US"/>
         </w:rPr>
-        <w:t>()</w:t>
+        <w:t>(</w:t>
+      </w:r>
+      <w:proofErr w:type="gramEnd"/>
+      <w:r>
+        <w:rPr>
+          <w:b/>
+          <w:lang w:val="en-US"/>
+        </w:rPr>
+        <w:t>)</w:t>
       </w:r>
       <w:r>
         <w:rPr>
@@ -13599,7 +14046,15 @@
           <w:b/>
           <w:lang w:val="en-US"/>
         </w:rPr>
-        <w:t>compute_specificity</w:t>
+        <w:t>compute_</w:t>
+      </w:r>
+      <w:proofErr w:type="gramStart"/>
+      <w:r>
+        <w:rPr>
+          <w:b/>
+          <w:lang w:val="en-US"/>
+        </w:rPr>
+        <w:t>specificity</w:t>
       </w:r>
       <w:proofErr w:type="spellEnd"/>
       <w:r>
@@ -13607,7 +14062,15 @@
           <w:b/>
           <w:lang w:val="en-US"/>
         </w:rPr>
-        <w:t>(patterns</w:t>
+        <w:t>(</w:t>
+      </w:r>
+      <w:proofErr w:type="gramEnd"/>
+      <w:r>
+        <w:rPr>
+          <w:b/>
+          <w:lang w:val="en-US"/>
+        </w:rPr>
+        <w:t>patterns</w:t>
       </w:r>
       <w:r>
         <w:rPr>
@@ -13781,7 +14244,15 @@
           <w:b/>
           <w:lang w:val="en-US"/>
         </w:rPr>
-        <w:t>_params</w:t>
+        <w:t>_</w:t>
+      </w:r>
+      <w:proofErr w:type="gramStart"/>
+      <w:r>
+        <w:rPr>
+          <w:b/>
+          <w:lang w:val="en-US"/>
+        </w:rPr>
+        <w:t>params</w:t>
       </w:r>
       <w:proofErr w:type="spellEnd"/>
       <w:r>
@@ -13789,7 +14260,15 @@
           <w:b/>
           <w:lang w:val="en-US"/>
         </w:rPr>
-        <w:t>(t</w:t>
+        <w:t>(</w:t>
+      </w:r>
+      <w:proofErr w:type="gramEnd"/>
+      <w:r>
+        <w:rPr>
+          <w:b/>
+          <w:lang w:val="en-US"/>
+        </w:rPr>
+        <w:t>t</w:t>
       </w:r>
       <w:r>
         <w:rPr>
@@ -14046,7 +14525,15 @@
           <w:b/>
           <w:lang w:val="en-US"/>
         </w:rPr>
-        <w:t>compute_reporting_indexes</w:t>
+        <w:t>compute_reporting_</w:t>
+      </w:r>
+      <w:proofErr w:type="gramStart"/>
+      <w:r>
+        <w:rPr>
+          <w:b/>
+          <w:lang w:val="en-US"/>
+        </w:rPr>
+        <w:t>indexes</w:t>
       </w:r>
       <w:proofErr w:type="spellEnd"/>
       <w:r>
@@ -14054,7 +14541,15 @@
           <w:b/>
           <w:lang w:val="en-US"/>
         </w:rPr>
-        <w:t>(patterns</w:t>
+        <w:t>(</w:t>
+      </w:r>
+      <w:proofErr w:type="gramEnd"/>
+      <w:r>
+        <w:rPr>
+          <w:b/>
+          <w:lang w:val="en-US"/>
+        </w:rPr>
+        <w:t>patterns</w:t>
       </w:r>
       <w:r>
         <w:rPr>
@@ -14159,7 +14654,15 @@
           <w:b/>
           <w:lang w:val="en-US"/>
         </w:rPr>
-        <w:t>compute_reporting_indexes_limits</w:t>
+        <w:t>compute_reporting_indexes_</w:t>
+      </w:r>
+      <w:proofErr w:type="gramStart"/>
+      <w:r>
+        <w:rPr>
+          <w:b/>
+          <w:lang w:val="en-US"/>
+        </w:rPr>
+        <w:t>limits</w:t>
       </w:r>
       <w:proofErr w:type="spellEnd"/>
       <w:r>
@@ -14169,6 +14672,7 @@
         </w:rPr>
         <w:t>(</w:t>
       </w:r>
+      <w:proofErr w:type="gramEnd"/>
       <w:r>
         <w:rPr>
           <w:b/>
@@ -14353,6 +14857,7 @@
               </w:rPr>
             </w:pPr>
             <w:proofErr w:type="spellStart"/>
+            <w:proofErr w:type="gramStart"/>
             <w:r>
               <w:rPr>
                 <w:rFonts w:ascii="Calibri" w:eastAsia="Times New Roman" w:hAnsi="Calibri" w:cs="Times New Roman"/>
@@ -14374,6 +14879,7 @@
               <w:t>period</w:t>
             </w:r>
             <w:proofErr w:type="spellEnd"/>
+            <w:proofErr w:type="gramEnd"/>
             <w:r>
               <w:rPr>
                 <w:rFonts w:ascii="Calibri" w:eastAsia="Times New Roman" w:hAnsi="Calibri" w:cs="Times New Roman"/>
@@ -14413,6 +14919,7 @@
               </w:rPr>
             </w:pPr>
             <w:proofErr w:type="spellStart"/>
+            <w:proofErr w:type="gramStart"/>
             <w:r>
               <w:rPr>
                 <w:rFonts w:ascii="Calibri" w:eastAsia="Times New Roman" w:hAnsi="Calibri" w:cs="Times New Roman"/>
@@ -14434,6 +14941,7 @@
               <w:t>limit</w:t>
             </w:r>
             <w:proofErr w:type="spellEnd"/>
+            <w:proofErr w:type="gramEnd"/>
           </w:p>
         </w:tc>
       </w:tr>
@@ -14563,7 +15071,15 @@
           <w:b/>
           <w:lang w:val="en-US"/>
         </w:rPr>
-        <w:t>_threshold</w:t>
+        <w:t>_</w:t>
+      </w:r>
+      <w:proofErr w:type="gramStart"/>
+      <w:r>
+        <w:rPr>
+          <w:b/>
+          <w:lang w:val="en-US"/>
+        </w:rPr>
+        <w:t>threshold</w:t>
       </w:r>
       <w:proofErr w:type="spellEnd"/>
       <w:r>
@@ -14574,6 +15090,7 @@
         <w:t>(</w:t>
       </w:r>
       <w:proofErr w:type="spellStart"/>
+      <w:proofErr w:type="gramEnd"/>
       <w:r>
         <w:rPr>
           <w:b/>
@@ -14632,7 +15149,15 @@
           <w:b/>
           <w:lang w:val="en-US"/>
         </w:rPr>
-        <w:t>compute_ri_threshold</w:t>
+        <w:t>compute_ri_</w:t>
+      </w:r>
+      <w:proofErr w:type="gramStart"/>
+      <w:r>
+        <w:rPr>
+          <w:b/>
+          <w:lang w:val="en-US"/>
+        </w:rPr>
+        <w:t>threshold</w:t>
       </w:r>
       <w:proofErr w:type="spellEnd"/>
       <w:r>
@@ -14643,6 +15168,7 @@
         <w:t>(</w:t>
       </w:r>
       <w:proofErr w:type="spellStart"/>
+      <w:proofErr w:type="gramEnd"/>
       <w:r>
         <w:rPr>
           <w:b/>
@@ -14714,7 +15240,15 @@
           <w:b/>
           <w:lang w:val="en-US"/>
         </w:rPr>
-        <w:t>define_dynamic_status</w:t>
+        <w:t>define_dynamic_</w:t>
+      </w:r>
+      <w:proofErr w:type="gramStart"/>
+      <w:r>
+        <w:rPr>
+          <w:b/>
+          <w:lang w:val="en-US"/>
+        </w:rPr>
+        <w:t>status</w:t>
       </w:r>
       <w:proofErr w:type="spellEnd"/>
       <w:r>
@@ -14724,6 +15258,7 @@
         </w:rPr>
         <w:t>(</w:t>
       </w:r>
+      <w:proofErr w:type="gramEnd"/>
       <w:r>
         <w:rPr>
           <w:b/>
@@ -14901,6 +15436,7 @@
         <w:t xml:space="preserve"> </w:t>
       </w:r>
       <w:proofErr w:type="spellStart"/>
+      <w:proofErr w:type="gramStart"/>
       <w:r>
         <w:rPr>
           <w:lang w:val="en-US"/>
@@ -14908,6 +15444,7 @@
         <w:t>data.frame</w:t>
       </w:r>
       <w:proofErr w:type="spellEnd"/>
+      <w:proofErr w:type="gramEnd"/>
     </w:p>
     <w:tbl>
       <w:tblPr>
@@ -14954,6 +15491,7 @@
               </w:rPr>
             </w:pPr>
             <w:proofErr w:type="spellStart"/>
+            <w:proofErr w:type="gramStart"/>
             <w:r>
               <w:rPr>
                 <w:rFonts w:ascii="Calibri" w:eastAsia="Times New Roman" w:hAnsi="Calibri" w:cs="Times New Roman"/>
@@ -14965,6 +15503,7 @@
               <w:t>RI.period</w:t>
             </w:r>
             <w:proofErr w:type="spellEnd"/>
+            <w:proofErr w:type="gramEnd"/>
           </w:p>
         </w:tc>
         <w:tc>
@@ -14993,15 +15532,27 @@
                 <w:lang w:val="en-US" w:eastAsia="fr-FR"/>
               </w:rPr>
             </w:pPr>
-            <w:r>
-              <w:rPr>
-                <w:rFonts w:ascii="Calibri" w:eastAsia="Times New Roman" w:hAnsi="Calibri" w:cs="Times New Roman"/>
-                <w:b/>
-                <w:bCs/>
-                <w:color w:val="FFFFFF"/>
-                <w:lang w:val="en-US" w:eastAsia="fr-FR"/>
-              </w:rPr>
-              <w:t>is.above.threshold.1</w:t>
+            <w:proofErr w:type="gramStart"/>
+            <w:r>
+              <w:rPr>
+                <w:rFonts w:ascii="Calibri" w:eastAsia="Times New Roman" w:hAnsi="Calibri" w:cs="Times New Roman"/>
+                <w:b/>
+                <w:bCs/>
+                <w:color w:val="FFFFFF"/>
+                <w:lang w:val="en-US" w:eastAsia="fr-FR"/>
+              </w:rPr>
+              <w:t>is.above</w:t>
+            </w:r>
+            <w:proofErr w:type="gramEnd"/>
+            <w:r>
+              <w:rPr>
+                <w:rFonts w:ascii="Calibri" w:eastAsia="Times New Roman" w:hAnsi="Calibri" w:cs="Times New Roman"/>
+                <w:b/>
+                <w:bCs/>
+                <w:color w:val="FFFFFF"/>
+                <w:lang w:val="en-US" w:eastAsia="fr-FR"/>
+              </w:rPr>
+              <w:t>.threshold.1</w:t>
             </w:r>
           </w:p>
         </w:tc>
@@ -15032,6 +15583,7 @@
               </w:rPr>
             </w:pPr>
             <w:proofErr w:type="spellStart"/>
+            <w:proofErr w:type="gramStart"/>
             <w:r>
               <w:rPr>
                 <w:rFonts w:ascii="Calibri" w:eastAsia="Times New Roman" w:hAnsi="Calibri" w:cs="Times New Roman"/>
@@ -15043,6 +15595,7 @@
               <w:t>RI.limit</w:t>
             </w:r>
             <w:proofErr w:type="spellEnd"/>
+            <w:proofErr w:type="gramEnd"/>
           </w:p>
         </w:tc>
         <w:tc>
@@ -15071,15 +15624,27 @@
                 <w:lang w:val="en-US" w:eastAsia="fr-FR"/>
               </w:rPr>
             </w:pPr>
-            <w:r>
-              <w:rPr>
-                <w:rFonts w:ascii="Calibri" w:eastAsia="Times New Roman" w:hAnsi="Calibri" w:cs="Times New Roman"/>
-                <w:b/>
-                <w:bCs/>
-                <w:color w:val="FFFFFF"/>
-                <w:lang w:val="en-US" w:eastAsia="fr-FR"/>
-              </w:rPr>
-              <w:t>is.above.threshold.2</w:t>
+            <w:proofErr w:type="gramStart"/>
+            <w:r>
+              <w:rPr>
+                <w:rFonts w:ascii="Calibri" w:eastAsia="Times New Roman" w:hAnsi="Calibri" w:cs="Times New Roman"/>
+                <w:b/>
+                <w:bCs/>
+                <w:color w:val="FFFFFF"/>
+                <w:lang w:val="en-US" w:eastAsia="fr-FR"/>
+              </w:rPr>
+              <w:t>is.above</w:t>
+            </w:r>
+            <w:proofErr w:type="gramEnd"/>
+            <w:r>
+              <w:rPr>
+                <w:rFonts w:ascii="Calibri" w:eastAsia="Times New Roman" w:hAnsi="Calibri" w:cs="Times New Roman"/>
+                <w:b/>
+                <w:bCs/>
+                <w:color w:val="FFFFFF"/>
+                <w:lang w:val="en-US" w:eastAsia="fr-FR"/>
+              </w:rPr>
+              <w:t>.threshold.2</w:t>
             </w:r>
           </w:p>
         </w:tc>
@@ -15732,7 +16297,15 @@
           <w:b/>
           <w:lang w:val="en-US"/>
         </w:rPr>
-        <w:t>spectrum_chart</w:t>
+        <w:t>spectrum_</w:t>
+      </w:r>
+      <w:proofErr w:type="gramStart"/>
+      <w:r>
+        <w:rPr>
+          <w:b/>
+          <w:lang w:val="en-US"/>
+        </w:rPr>
+        <w:t>chart</w:t>
       </w:r>
       <w:proofErr w:type="spellEnd"/>
       <w:r>
@@ -15742,6 +16315,7 @@
         </w:rPr>
         <w:t>(</w:t>
       </w:r>
+      <w:proofErr w:type="gramEnd"/>
       <w:r>
         <w:rPr>
           <w:b/>
@@ -15933,6 +16507,7 @@
         <w:t xml:space="preserve">: </w:t>
       </w:r>
       <w:proofErr w:type="spellStart"/>
+      <w:proofErr w:type="gramStart"/>
       <w:r>
         <w:rPr>
           <w:lang w:val="en-US"/>
@@ -15940,6 +16515,7 @@
         <w:t>data.frame</w:t>
       </w:r>
       <w:proofErr w:type="spellEnd"/>
+      <w:proofErr w:type="gramEnd"/>
     </w:p>
     <w:tbl>
       <w:tblPr>
@@ -16538,7 +17114,15 @@
           <w:b/>
           <w:lang w:val="en-US"/>
         </w:rPr>
-        <w:t>_spectrum_chart</w:t>
+        <w:t>_spectrum_</w:t>
+      </w:r>
+      <w:proofErr w:type="gramStart"/>
+      <w:r>
+        <w:rPr>
+          <w:b/>
+          <w:lang w:val="en-US"/>
+        </w:rPr>
+        <w:t>chart</w:t>
       </w:r>
       <w:proofErr w:type="spellEnd"/>
       <w:r>
@@ -16548,6 +17132,7 @@
         </w:rPr>
         <w:t>(</w:t>
       </w:r>
+      <w:proofErr w:type="gramEnd"/>
       <w:r>
         <w:rPr>
           <w:b/>
@@ -16737,7 +17322,15 @@
           <w:b/>
           <w:lang w:val="en-US"/>
         </w:rPr>
-        <w:t>pattern_node_characteristics</w:t>
+        <w:t>pattern_node_</w:t>
+      </w:r>
+      <w:proofErr w:type="gramStart"/>
+      <w:r>
+        <w:rPr>
+          <w:b/>
+          <w:lang w:val="en-US"/>
+        </w:rPr>
+        <w:t>characteristics</w:t>
       </w:r>
       <w:proofErr w:type="spellEnd"/>
       <w:r>
@@ -16745,7 +17338,15 @@
           <w:b/>
           <w:lang w:val="en-US"/>
         </w:rPr>
-        <w:t>(patterns</w:t>
+        <w:t>(</w:t>
+      </w:r>
+      <w:proofErr w:type="gramEnd"/>
+      <w:r>
+        <w:rPr>
+          <w:b/>
+          <w:lang w:val="en-US"/>
+        </w:rPr>
+        <w:t>patterns</w:t>
       </w:r>
       <w:r>
         <w:rPr>
@@ -17556,7 +18157,17 @@
           <w:bCs/>
           <w:lang w:val="en-US"/>
         </w:rPr>
-        <w:t>weight_by_node_complexity</w:t>
+        <w:t>weight_by_node_</w:t>
+      </w:r>
+      <w:proofErr w:type="gramStart"/>
+      <w:r>
+        <w:rPr>
+          <w:rFonts w:eastAsiaTheme="minorEastAsia"/>
+          <w:b/>
+          <w:bCs/>
+          <w:lang w:val="en-US"/>
+        </w:rPr>
+        <w:t>complexity</w:t>
       </w:r>
       <w:proofErr w:type="spellEnd"/>
       <w:r>
@@ -17566,7 +18177,17 @@
           <w:bCs/>
           <w:lang w:val="en-US"/>
         </w:rPr>
-        <w:t>(patterns</w:t>
+        <w:t>(</w:t>
+      </w:r>
+      <w:proofErr w:type="gramEnd"/>
+      <w:r>
+        <w:rPr>
+          <w:rFonts w:eastAsiaTheme="minorEastAsia"/>
+          <w:b/>
+          <w:bCs/>
+          <w:lang w:val="en-US"/>
+        </w:rPr>
+        <w:t>patterns</w:t>
       </w:r>
       <w:r>
         <w:rPr>
@@ -17818,7 +18439,15 @@
           <w:b/>
           <w:lang w:val="en-US"/>
         </w:rPr>
-        <w:t>spectrosome_chart</w:t>
+        <w:t>spectrosome_</w:t>
+      </w:r>
+      <w:proofErr w:type="gramStart"/>
+      <w:r>
+        <w:rPr>
+          <w:b/>
+          <w:lang w:val="en-US"/>
+        </w:rPr>
+        <w:t>chart</w:t>
       </w:r>
       <w:proofErr w:type="spellEnd"/>
       <w:r>
@@ -17829,6 +18458,7 @@
         <w:t>(</w:t>
       </w:r>
       <w:proofErr w:type="spellStart"/>
+      <w:proofErr w:type="gramEnd"/>
       <w:r>
         <w:rPr>
           <w:b/>
@@ -18216,6 +18846,7 @@
         <w:t xml:space="preserve"> </w:t>
       </w:r>
       <w:proofErr w:type="spellStart"/>
+      <w:proofErr w:type="gramStart"/>
       <w:r>
         <w:rPr>
           <w:b/>
@@ -18240,6 +18871,7 @@
         <w:t>cutoff</w:t>
       </w:r>
       <w:proofErr w:type="spellEnd"/>
+      <w:proofErr w:type="gramEnd"/>
       <w:r>
         <w:rPr>
           <w:lang w:val="en-US"/>
@@ -18442,6 +19074,7 @@
         <w:t xml:space="preserve"> </w:t>
       </w:r>
       <w:proofErr w:type="spellStart"/>
+      <w:proofErr w:type="gramStart"/>
       <w:r>
         <w:rPr>
           <w:lang w:val="en-US"/>
@@ -18449,6 +19082,7 @@
         <w:t>data.frame</w:t>
       </w:r>
       <w:proofErr w:type="spellEnd"/>
+      <w:proofErr w:type="gramEnd"/>
     </w:p>
     <w:tbl>
       <w:tblPr>
@@ -19536,6 +20170,7 @@
         <w:t xml:space="preserve"> </w:t>
       </w:r>
       <w:proofErr w:type="spellStart"/>
+      <w:proofErr w:type="gramStart"/>
       <w:r>
         <w:rPr>
           <w:lang w:val="en-US"/>
@@ -19543,6 +20178,7 @@
         <w:t>data.frame</w:t>
       </w:r>
       <w:proofErr w:type="spellEnd"/>
+      <w:proofErr w:type="gramEnd"/>
     </w:p>
     <w:tbl>
       <w:tblPr>
@@ -21087,7 +21723,15 @@
           <w:b/>
           <w:lang w:val="en-US"/>
         </w:rPr>
-        <w:t>cluster_text</w:t>
+        <w:t>cluster_</w:t>
+      </w:r>
+      <w:proofErr w:type="gramStart"/>
+      <w:r>
+        <w:rPr>
+          <w:b/>
+          <w:lang w:val="en-US"/>
+        </w:rPr>
+        <w:t>text</w:t>
       </w:r>
       <w:proofErr w:type="spellEnd"/>
       <w:r>
@@ -21095,7 +21739,15 @@
           <w:b/>
           <w:lang w:val="en-US"/>
         </w:rPr>
-        <w:t>(graph</w:t>
+        <w:t>(</w:t>
+      </w:r>
+      <w:proofErr w:type="gramEnd"/>
+      <w:r>
+        <w:rPr>
+          <w:b/>
+          <w:lang w:val="en-US"/>
+        </w:rPr>
+        <w:t>graph</w:t>
       </w:r>
       <w:r>
         <w:rPr>
@@ -21939,7 +22591,15 @@
           <w:b/>
           <w:lang w:val="en-US"/>
         </w:rPr>
-        <w:t>cluster_chart</w:t>
+        <w:t>cluster_</w:t>
+      </w:r>
+      <w:proofErr w:type="gramStart"/>
+      <w:r>
+        <w:rPr>
+          <w:b/>
+          <w:lang w:val="en-US"/>
+        </w:rPr>
+        <w:t>chart</w:t>
       </w:r>
       <w:proofErr w:type="spellEnd"/>
       <w:r>
@@ -21950,6 +22610,7 @@
         <w:t>(</w:t>
       </w:r>
       <w:proofErr w:type="spellStart"/>
+      <w:proofErr w:type="gramEnd"/>
       <w:r>
         <w:rPr>
           <w:b/>
@@ -22114,6 +22775,7 @@
         <w:t xml:space="preserve"> </w:t>
       </w:r>
       <w:proofErr w:type="spellStart"/>
+      <w:proofErr w:type="gramStart"/>
       <w:r>
         <w:rPr>
           <w:b/>
@@ -22123,6 +22785,7 @@
         <w:t>n.cutoff</w:t>
       </w:r>
       <w:proofErr w:type="spellEnd"/>
+      <w:proofErr w:type="gramEnd"/>
       <w:r>
         <w:rPr>
           <w:lang w:val="en-US"/>
@@ -22445,6 +23108,7 @@
         <w:t xml:space="preserve"> </w:t>
       </w:r>
       <w:proofErr w:type="spellStart"/>
+      <w:proofErr w:type="gramStart"/>
       <w:r>
         <w:rPr>
           <w:lang w:val="en-US"/>
@@ -22452,6 +23116,7 @@
         <w:t>data.frame</w:t>
       </w:r>
       <w:proofErr w:type="spellEnd"/>
+      <w:proofErr w:type="gramEnd"/>
     </w:p>
     <w:tbl>
       <w:tblPr>
@@ -23517,6 +24182,7 @@
         <w:t xml:space="preserve">[["edges"]]: </w:t>
       </w:r>
       <w:proofErr w:type="spellStart"/>
+      <w:proofErr w:type="gramStart"/>
       <w:r>
         <w:rPr>
           <w:lang w:val="en-US"/>
@@ -23524,6 +24190,7 @@
         <w:t>data.frame</w:t>
       </w:r>
       <w:proofErr w:type="spellEnd"/>
+      <w:proofErr w:type="gramEnd"/>
     </w:p>
     <w:tbl>
       <w:tblPr>
@@ -25043,7 +25710,15 @@
           <w:b/>
           <w:lang w:val="en-US"/>
         </w:rPr>
-        <w:t>network_density</w:t>
+        <w:t>network_</w:t>
+      </w:r>
+      <w:proofErr w:type="gramStart"/>
+      <w:r>
+        <w:rPr>
+          <w:b/>
+          <w:lang w:val="en-US"/>
+        </w:rPr>
+        <w:t>density</w:t>
       </w:r>
       <w:proofErr w:type="spellEnd"/>
       <w:r>
@@ -25051,7 +25726,15 @@
           <w:b/>
           <w:lang w:val="en-US"/>
         </w:rPr>
-        <w:t>(links:</w:t>
+        <w:t>(</w:t>
+      </w:r>
+      <w:proofErr w:type="gramEnd"/>
+      <w:r>
+        <w:rPr>
+          <w:b/>
+          <w:lang w:val="en-US"/>
+        </w:rPr>
+        <w:t>links:</w:t>
       </w:r>
       <w:r>
         <w:rPr>
@@ -25130,6 +25813,7 @@
         </w:rPr>
         <w:t xml:space="preserve"> </w:t>
       </w:r>
+      <w:proofErr w:type="gramStart"/>
       <w:r>
         <w:rPr>
           <w:b/>
@@ -25142,7 +25826,15 @@
           <w:b/>
           <w:lang w:val="en-US"/>
         </w:rPr>
-        <w:t>(ID:</w:t>
+        <w:t>(</w:t>
+      </w:r>
+      <w:proofErr w:type="gramEnd"/>
+      <w:r>
+        <w:rPr>
+          <w:b/>
+          <w:lang w:val="en-US"/>
+        </w:rPr>
+        <w:t>ID:</w:t>
       </w:r>
       <w:r>
         <w:rPr>
@@ -25265,7 +25957,16 @@
           <w:bCs/>
           <w:lang w:val="en-US"/>
         </w:rPr>
-        <w:t>_chart</w:t>
+        <w:t>_</w:t>
+      </w:r>
+      <w:proofErr w:type="gramStart"/>
+      <w:r>
+        <w:rPr>
+          <w:b/>
+          <w:bCs/>
+          <w:lang w:val="en-US"/>
+        </w:rPr>
+        <w:t>chart</w:t>
       </w:r>
       <w:proofErr w:type="spellEnd"/>
       <w:r>
@@ -25277,6 +25978,7 @@
         <w:t>(</w:t>
       </w:r>
       <w:proofErr w:type="spellStart"/>
+      <w:proofErr w:type="gramEnd"/>
       <w:r>
         <w:rPr>
           <w:b/>
@@ -25530,6 +26232,7 @@
         <w:t xml:space="preserve"> </w:t>
       </w:r>
       <w:proofErr w:type="spellStart"/>
+      <w:proofErr w:type="gramStart"/>
       <w:r>
         <w:rPr>
           <w:b/>
@@ -25539,6 +26242,7 @@
         <w:t>n.cutoff</w:t>
       </w:r>
       <w:proofErr w:type="spellEnd"/>
+      <w:proofErr w:type="gramEnd"/>
       <w:r>
         <w:rPr>
           <w:lang w:val="en-US"/>
@@ -25630,14 +26334,30 @@
           <w:bCs/>
           <w:lang w:val="en-US"/>
         </w:rPr>
-        <w:t>_by</w:t>
+        <w:t>_</w:t>
+      </w:r>
+      <w:proofErr w:type="gramStart"/>
+      <w:r>
+        <w:rPr>
+          <w:b/>
+          <w:bCs/>
+          <w:lang w:val="en-US"/>
+        </w:rPr>
+        <w:t>by</w:t>
       </w:r>
       <w:proofErr w:type="spellEnd"/>
       <w:r>
         <w:rPr>
           <w:lang w:val="en-US"/>
         </w:rPr>
-        <w:t xml:space="preserve">: character, </w:t>
+        <w:t>:</w:t>
+      </w:r>
+      <w:proofErr w:type="gramEnd"/>
+      <w:r>
+        <w:rPr>
+          <w:lang w:val="en-US"/>
+        </w:rPr>
+        <w:t xml:space="preserve"> character, </w:t>
       </w:r>
       <w:r>
         <w:rPr>
@@ -25724,6 +26444,7 @@
         <w:t xml:space="preserve">: </w:t>
       </w:r>
       <w:proofErr w:type="spellStart"/>
+      <w:proofErr w:type="gramStart"/>
       <w:r>
         <w:rPr>
           <w:lang w:val="en-US"/>
@@ -25731,6 +26452,7 @@
         <w:t>data.frame</w:t>
       </w:r>
       <w:proofErr w:type="spellEnd"/>
+      <w:proofErr w:type="gramEnd"/>
     </w:p>
     <w:tbl>
       <w:tblPr>
@@ -26666,7 +27388,16 @@
           <w:bCs/>
           <w:lang w:val="en-US"/>
         </w:rPr>
-        <w:t>category_tree_chart</w:t>
+        <w:t>category_tree_</w:t>
+      </w:r>
+      <w:proofErr w:type="gramStart"/>
+      <w:r>
+        <w:rPr>
+          <w:b/>
+          <w:bCs/>
+          <w:lang w:val="en-US"/>
+        </w:rPr>
+        <w:t>chart</w:t>
       </w:r>
       <w:proofErr w:type="spellEnd"/>
       <w:r>
@@ -26675,7 +27406,16 @@
           <w:bCs/>
           <w:lang w:val="en-US"/>
         </w:rPr>
-        <w:t>(category</w:t>
+        <w:t>(</w:t>
+      </w:r>
+      <w:proofErr w:type="gramEnd"/>
+      <w:r>
+        <w:rPr>
+          <w:b/>
+          <w:bCs/>
+          <w:lang w:val="en-US"/>
+        </w:rPr>
+        <w:t>category</w:t>
       </w:r>
       <w:r>
         <w:rPr>
@@ -26742,6 +27482,7 @@
         <w:t xml:space="preserve">: logical, </w:t>
       </w:r>
       <w:proofErr w:type="spellStart"/>
+      <w:proofErr w:type="gramStart"/>
       <w:r>
         <w:rPr>
           <w:b/>
@@ -26751,6 +27492,7 @@
         <w:t>n.cutoff</w:t>
       </w:r>
       <w:proofErr w:type="spellEnd"/>
+      <w:proofErr w:type="gramEnd"/>
       <w:r>
         <w:rPr>
           <w:lang w:val="en-US"/>
@@ -26984,7 +27726,16 @@
           <w:bCs/>
           <w:lang w:val="en-US"/>
         </w:rPr>
-        <w:t>co_occurrence_chart</w:t>
+        <w:t>co_occurrence_</w:t>
+      </w:r>
+      <w:proofErr w:type="gramStart"/>
+      <w:r>
+        <w:rPr>
+          <w:b/>
+          <w:bCs/>
+          <w:lang w:val="en-US"/>
+        </w:rPr>
+        <w:t>chart</w:t>
       </w:r>
       <w:proofErr w:type="spellEnd"/>
       <w:r>
@@ -26993,7 +27744,16 @@
           <w:bCs/>
           <w:lang w:val="en-US"/>
         </w:rPr>
-        <w:t>(items</w:t>
+        <w:t>(</w:t>
+      </w:r>
+      <w:proofErr w:type="gramEnd"/>
+      <w:r>
+        <w:rPr>
+          <w:b/>
+          <w:bCs/>
+          <w:lang w:val="en-US"/>
+        </w:rPr>
+        <w:t>items</w:t>
       </w:r>
       <w:r>
         <w:rPr>
@@ -27110,6 +27870,7 @@
         <w:t xml:space="preserve">: logical, </w:t>
       </w:r>
       <w:proofErr w:type="spellStart"/>
+      <w:proofErr w:type="gramStart"/>
       <w:r>
         <w:rPr>
           <w:b/>
@@ -27119,6 +27880,7 @@
         <w:t>n.cutoff</w:t>
       </w:r>
       <w:proofErr w:type="spellEnd"/>
+      <w:proofErr w:type="gramEnd"/>
       <w:r>
         <w:rPr>
           <w:lang w:val="en-US"/>
@@ -27170,14 +27932,30 @@
           <w:bCs/>
           <w:lang w:val="en-US"/>
         </w:rPr>
-        <w:t>sort_by</w:t>
+        <w:t>sort_</w:t>
+      </w:r>
+      <w:proofErr w:type="gramStart"/>
+      <w:r>
+        <w:rPr>
+          <w:b/>
+          <w:bCs/>
+          <w:lang w:val="en-US"/>
+        </w:rPr>
+        <w:t>by</w:t>
       </w:r>
       <w:proofErr w:type="spellEnd"/>
       <w:r>
         <w:rPr>
           <w:lang w:val="en-US"/>
         </w:rPr>
-        <w:t xml:space="preserve">: character, </w:t>
+        <w:t>:</w:t>
+      </w:r>
+      <w:proofErr w:type="gramEnd"/>
+      <w:r>
+        <w:rPr>
+          <w:lang w:val="en-US"/>
+        </w:rPr>
+        <w:t xml:space="preserve"> character, </w:t>
       </w:r>
       <w:proofErr w:type="spellStart"/>
       <w:r>
@@ -27485,7 +28263,16 @@
           <w:bCs/>
           <w:lang w:val="en-US"/>
         </w:rPr>
-        <w:t>extract_rules</w:t>
+        <w:t>extract_</w:t>
+      </w:r>
+      <w:proofErr w:type="gramStart"/>
+      <w:r>
+        <w:rPr>
+          <w:b/>
+          <w:bCs/>
+          <w:lang w:val="en-US"/>
+        </w:rPr>
+        <w:t>rules</w:t>
       </w:r>
       <w:proofErr w:type="spellEnd"/>
       <w:r>
@@ -27496,6 +28283,7 @@
         </w:rPr>
         <w:t>(</w:t>
       </w:r>
+      <w:proofErr w:type="gramEnd"/>
       <w:r>
         <w:rPr>
           <w:b/>
@@ -28855,7 +29643,16 @@
           <w:bCs/>
           <w:lang w:val="en-US"/>
         </w:rPr>
-        <w:t>rules_chart</w:t>
+        <w:t>rules_</w:t>
+      </w:r>
+      <w:proofErr w:type="gramStart"/>
+      <w:r>
+        <w:rPr>
+          <w:b/>
+          <w:bCs/>
+          <w:lang w:val="en-US"/>
+        </w:rPr>
+        <w:t>chart</w:t>
       </w:r>
       <w:proofErr w:type="spellEnd"/>
       <w:r>
@@ -28864,7 +29661,16 @@
           <w:bCs/>
           <w:lang w:val="en-US"/>
         </w:rPr>
-        <w:t>(rules</w:t>
+        <w:t>(</w:t>
+      </w:r>
+      <w:proofErr w:type="gramEnd"/>
+      <w:r>
+        <w:rPr>
+          <w:b/>
+          <w:bCs/>
+          <w:lang w:val="en-US"/>
+        </w:rPr>
+        <w:t>rules</w:t>
       </w:r>
       <w:r>
         <w:rPr>
@@ -29023,6 +29829,7 @@
         <w:t xml:space="preserve"> </w:t>
       </w:r>
       <w:proofErr w:type="spellStart"/>
+      <w:proofErr w:type="gramStart"/>
       <w:r>
         <w:rPr>
           <w:b/>
@@ -29032,6 +29839,7 @@
         <w:t>n.cutoff</w:t>
       </w:r>
       <w:proofErr w:type="spellEnd"/>
+      <w:proofErr w:type="gramEnd"/>
       <w:r>
         <w:rPr>
           <w:lang w:val="en-US"/>
@@ -29071,6 +29879,7 @@
         <w:t xml:space="preserve"> </w:t>
       </w:r>
       <w:proofErr w:type="spellStart"/>
+      <w:proofErr w:type="gramStart"/>
       <w:r>
         <w:rPr>
           <w:b/>
@@ -29080,6 +29889,7 @@
         <w:t>c.cutoff</w:t>
       </w:r>
       <w:proofErr w:type="spellEnd"/>
+      <w:proofErr w:type="gramEnd"/>
       <w:r>
         <w:rPr>
           <w:lang w:val="en-US"/>
@@ -29433,9 +30243,19 @@
           <w:bCs/>
           <w:lang w:val="en-US"/>
         </w:rPr>
-        <w:t>extract_rules</w:t>
+        <w:t>extract_</w:t>
+      </w:r>
+      <w:proofErr w:type="gramStart"/>
+      <w:r>
+        <w:rPr>
+          <w:b/>
+          <w:bCs/>
+          <w:lang w:val="en-US"/>
+        </w:rPr>
+        <w:t>rules</w:t>
       </w:r>
       <w:proofErr w:type="spellEnd"/>
+      <w:proofErr w:type="gramEnd"/>
     </w:p>
     <w:p>
       <w:pPr>
@@ -29482,7 +30302,15 @@
           <w:b/>
           <w:lang w:val="en-US"/>
         </w:rPr>
-        <w:t>save_characteristics</w:t>
+        <w:t>save_</w:t>
+      </w:r>
+      <w:proofErr w:type="gramStart"/>
+      <w:r>
+        <w:rPr>
+          <w:b/>
+          <w:lang w:val="en-US"/>
+        </w:rPr>
+        <w:t>characteristics</w:t>
       </w:r>
       <w:proofErr w:type="spellEnd"/>
       <w:r>
@@ -29490,7 +30318,15 @@
           <w:b/>
           <w:lang w:val="en-US"/>
         </w:rPr>
-        <w:t>(characteristics</w:t>
+        <w:t>(</w:t>
+      </w:r>
+      <w:proofErr w:type="gramEnd"/>
+      <w:r>
+        <w:rPr>
+          <w:b/>
+          <w:lang w:val="en-US"/>
+        </w:rPr>
+        <w:t>characteristics</w:t>
       </w:r>
       <w:r>
         <w:rPr>
@@ -29665,7 +30501,15 @@
           <w:b/>
           <w:lang w:val="en-US"/>
         </w:rPr>
-        <w:t>get_nodes</w:t>
+        <w:t>get_</w:t>
+      </w:r>
+      <w:proofErr w:type="gramStart"/>
+      <w:r>
+        <w:rPr>
+          <w:b/>
+          <w:lang w:val="en-US"/>
+        </w:rPr>
+        <w:t>nodes</w:t>
       </w:r>
       <w:proofErr w:type="spellEnd"/>
       <w:r>
@@ -29677,6 +30521,7 @@
       </w:r>
       <w:bookmarkStart w:id="0" w:name="_Hlk51355472"/>
       <w:proofErr w:type="spellStart"/>
+      <w:proofErr w:type="gramEnd"/>
       <w:r>
         <w:rPr>
           <w:b/>
@@ -29844,6 +30689,7 @@
         </w:rPr>
         <w:t xml:space="preserve">: see attribute </w:t>
       </w:r>
+      <w:proofErr w:type="gramStart"/>
       <w:r>
         <w:rPr>
           <w:b/>
@@ -29851,6 +30697,7 @@
         </w:rPr>
         <w:t>nodes</w:t>
       </w:r>
+      <w:proofErr w:type="gramEnd"/>
     </w:p>
     <w:p>
       <w:pPr>
@@ -29888,7 +30735,15 @@
           <w:b/>
           <w:lang w:val="en-US"/>
         </w:rPr>
-        <w:t>_nodes_from_items</w:t>
+        <w:t>_nodes_from_</w:t>
+      </w:r>
+      <w:proofErr w:type="gramStart"/>
+      <w:r>
+        <w:rPr>
+          <w:b/>
+          <w:lang w:val="en-US"/>
+        </w:rPr>
+        <w:t>items</w:t>
       </w:r>
       <w:proofErr w:type="spellEnd"/>
       <w:r>
@@ -29899,6 +30754,7 @@
         <w:t>(</w:t>
       </w:r>
       <w:proofErr w:type="spellStart"/>
+      <w:proofErr w:type="gramEnd"/>
       <w:r>
         <w:rPr>
           <w:b/>
@@ -30049,6 +30905,7 @@
         </w:rPr>
         <w:t xml:space="preserve"> </w:t>
       </w:r>
+      <w:proofErr w:type="gramStart"/>
       <w:r>
         <w:rPr>
           <w:b/>
@@ -30056,6 +30913,7 @@
         </w:rPr>
         <w:t>nodes</w:t>
       </w:r>
+      <w:proofErr w:type="gramEnd"/>
     </w:p>
     <w:p>
       <w:pPr>
@@ -30093,7 +30951,15 @@
           <w:b/>
           <w:lang w:val="en-US"/>
         </w:rPr>
-        <w:t>_nodes_from_characteristic</w:t>
+        <w:t>_nodes_from_</w:t>
+      </w:r>
+      <w:proofErr w:type="gramStart"/>
+      <w:r>
+        <w:rPr>
+          <w:b/>
+          <w:lang w:val="en-US"/>
+        </w:rPr>
+        <w:t>characteristic</w:t>
       </w:r>
       <w:proofErr w:type="spellEnd"/>
       <w:r>
@@ -30104,6 +30970,7 @@
         <w:t>(</w:t>
       </w:r>
       <w:proofErr w:type="spellStart"/>
+      <w:proofErr w:type="gramEnd"/>
       <w:r>
         <w:rPr>
           <w:b/>
@@ -30270,6 +31137,7 @@
         </w:rPr>
         <w:t xml:space="preserve"> </w:t>
       </w:r>
+      <w:proofErr w:type="gramStart"/>
       <w:r>
         <w:rPr>
           <w:b/>
@@ -30277,6 +31145,7 @@
         </w:rPr>
         <w:t>nodes</w:t>
       </w:r>
+      <w:proofErr w:type="gramEnd"/>
     </w:p>
     <w:p>
       <w:pPr>
@@ -30314,7 +31183,15 @@
           <w:b/>
           <w:lang w:val="en-US"/>
         </w:rPr>
-        <w:t>_nodes_from_category</w:t>
+        <w:t>_nodes_from_</w:t>
+      </w:r>
+      <w:proofErr w:type="gramStart"/>
+      <w:r>
+        <w:rPr>
+          <w:b/>
+          <w:lang w:val="en-US"/>
+        </w:rPr>
+        <w:t>category</w:t>
       </w:r>
       <w:proofErr w:type="spellEnd"/>
       <w:r>
@@ -30325,6 +31202,7 @@
         <w:t>(</w:t>
       </w:r>
       <w:proofErr w:type="spellStart"/>
+      <w:proofErr w:type="gramEnd"/>
       <w:r>
         <w:rPr>
           <w:b/>
@@ -30512,6 +31390,7 @@
         </w:rPr>
         <w:t xml:space="preserve"> </w:t>
       </w:r>
+      <w:proofErr w:type="gramStart"/>
       <w:r>
         <w:rPr>
           <w:b/>
@@ -30519,6 +31398,7 @@
         </w:rPr>
         <w:t>nodes</w:t>
       </w:r>
+      <w:proofErr w:type="gramEnd"/>
     </w:p>
     <w:p>
       <w:pPr>
@@ -30556,7 +31436,15 @@
           <w:b/>
           <w:lang w:val="en-US"/>
         </w:rPr>
-        <w:t>get_patterns</w:t>
+        <w:t>get_</w:t>
+      </w:r>
+      <w:proofErr w:type="gramStart"/>
+      <w:r>
+        <w:rPr>
+          <w:b/>
+          <w:lang w:val="en-US"/>
+        </w:rPr>
+        <w:t>patterns</w:t>
       </w:r>
       <w:proofErr w:type="spellEnd"/>
       <w:r>
@@ -30566,6 +31454,7 @@
         </w:rPr>
         <w:t>(</w:t>
       </w:r>
+      <w:proofErr w:type="gramEnd"/>
       <w:r>
         <w:rPr>
           <w:b/>
@@ -30717,6 +31606,7 @@
         </w:rPr>
         <w:t xml:space="preserve">: see attribute </w:t>
       </w:r>
+      <w:proofErr w:type="gramStart"/>
       <w:r>
         <w:rPr>
           <w:b/>
@@ -30724,6 +31614,7 @@
         </w:rPr>
         <w:t>patterns</w:t>
       </w:r>
+      <w:proofErr w:type="gramEnd"/>
     </w:p>
     <w:p>
       <w:pPr>
@@ -30775,7 +31666,15 @@
           <w:b/>
           <w:lang w:val="en-US"/>
         </w:rPr>
-        <w:t>_from_items</w:t>
+        <w:t>_from_</w:t>
+      </w:r>
+      <w:proofErr w:type="gramStart"/>
+      <w:r>
+        <w:rPr>
+          <w:b/>
+          <w:lang w:val="en-US"/>
+        </w:rPr>
+        <w:t>items</w:t>
       </w:r>
       <w:proofErr w:type="spellEnd"/>
       <w:r>
@@ -30785,6 +31684,7 @@
         </w:rPr>
         <w:t>(</w:t>
       </w:r>
+      <w:proofErr w:type="gramEnd"/>
       <w:r>
         <w:rPr>
           <w:b/>
@@ -30939,6 +31839,7 @@
         </w:rPr>
         <w:t xml:space="preserve"> </w:t>
       </w:r>
+      <w:proofErr w:type="gramStart"/>
       <w:r>
         <w:rPr>
           <w:b/>
@@ -30946,6 +31847,7 @@
         </w:rPr>
         <w:t>patterns</w:t>
       </w:r>
+      <w:proofErr w:type="gramEnd"/>
     </w:p>
     <w:p>
       <w:pPr>
@@ -30983,7 +31885,15 @@
           <w:b/>
           <w:lang w:val="en-US"/>
         </w:rPr>
-        <w:t>_patterns_from_characteristic</w:t>
+        <w:t>_patterns_from_</w:t>
+      </w:r>
+      <w:proofErr w:type="gramStart"/>
+      <w:r>
+        <w:rPr>
+          <w:b/>
+          <w:lang w:val="en-US"/>
+        </w:rPr>
+        <w:t>characteristic</w:t>
       </w:r>
       <w:proofErr w:type="spellEnd"/>
       <w:r>
@@ -30993,6 +31903,7 @@
         </w:rPr>
         <w:t>(</w:t>
       </w:r>
+      <w:proofErr w:type="gramEnd"/>
       <w:r>
         <w:rPr>
           <w:b/>
@@ -31182,6 +32093,7 @@
         </w:rPr>
         <w:t xml:space="preserve"> </w:t>
       </w:r>
+      <w:proofErr w:type="gramStart"/>
       <w:r>
         <w:rPr>
           <w:b/>
@@ -31189,6 +32101,7 @@
         </w:rPr>
         <w:t>patterns</w:t>
       </w:r>
+      <w:proofErr w:type="gramEnd"/>
     </w:p>
     <w:p>
       <w:pPr>
@@ -31226,7 +32139,15 @@
           <w:b/>
           <w:lang w:val="en-US"/>
         </w:rPr>
-        <w:t>_patterns_from_status</w:t>
+        <w:t>_patterns_from_</w:t>
+      </w:r>
+      <w:proofErr w:type="gramStart"/>
+      <w:r>
+        <w:rPr>
+          <w:b/>
+          <w:lang w:val="en-US"/>
+        </w:rPr>
+        <w:t>status</w:t>
       </w:r>
       <w:proofErr w:type="spellEnd"/>
       <w:r>
@@ -31236,6 +32157,7 @@
         </w:rPr>
         <w:t>(</w:t>
       </w:r>
+      <w:proofErr w:type="gramEnd"/>
       <w:r>
         <w:rPr>
           <w:b/>
@@ -31383,6 +32305,7 @@
         </w:rPr>
         <w:t xml:space="preserve"> </w:t>
       </w:r>
+      <w:proofErr w:type="gramStart"/>
       <w:r>
         <w:rPr>
           <w:b/>
@@ -31390,6 +32313,7 @@
         </w:rPr>
         <w:t>patterns</w:t>
       </w:r>
+      <w:proofErr w:type="gramEnd"/>
     </w:p>
     <w:p>
       <w:pPr>
@@ -31435,7 +32359,15 @@
           <w:b/>
           <w:lang w:val="en-US"/>
         </w:rPr>
-        <w:t>_patterns_from_category</w:t>
+        <w:t>_patterns_from_</w:t>
+      </w:r>
+      <w:proofErr w:type="gramStart"/>
+      <w:r>
+        <w:rPr>
+          <w:b/>
+          <w:lang w:val="en-US"/>
+        </w:rPr>
+        <w:t>category</w:t>
       </w:r>
       <w:proofErr w:type="spellEnd"/>
       <w:r>
@@ -31445,6 +32377,7 @@
         </w:rPr>
         <w:t>(</w:t>
       </w:r>
+      <w:proofErr w:type="gramEnd"/>
       <w:r>
         <w:rPr>
           <w:b/>
@@ -31625,6 +32558,7 @@
         </w:rPr>
         <w:t xml:space="preserve"> </w:t>
       </w:r>
+      <w:proofErr w:type="gramStart"/>
       <w:r>
         <w:rPr>
           <w:b/>
@@ -31632,6 +32566,7 @@
         </w:rPr>
         <w:t>patterns</w:t>
       </w:r>
+      <w:proofErr w:type="gramEnd"/>
     </w:p>
     <w:p>
       <w:pPr>
@@ -31677,7 +32612,15 @@
           <w:b/>
           <w:lang w:val="en-US"/>
         </w:rPr>
-        <w:t>_links</w:t>
+        <w:t>_</w:t>
+      </w:r>
+      <w:proofErr w:type="gramStart"/>
+      <w:r>
+        <w:rPr>
+          <w:b/>
+          <w:lang w:val="en-US"/>
+        </w:rPr>
+        <w:t>links</w:t>
       </w:r>
       <w:proofErr w:type="spellEnd"/>
       <w:r>
@@ -31688,6 +32631,7 @@
         <w:t>(</w:t>
       </w:r>
       <w:proofErr w:type="spellStart"/>
+      <w:proofErr w:type="gramEnd"/>
       <w:r>
         <w:rPr>
           <w:b/>
@@ -31851,7 +32795,15 @@
           <w:b/>
           <w:lang w:val="en-US"/>
         </w:rPr>
-        <w:t>get_isolates</w:t>
+        <w:t>get_</w:t>
+      </w:r>
+      <w:proofErr w:type="gramStart"/>
+      <w:r>
+        <w:rPr>
+          <w:b/>
+          <w:lang w:val="en-US"/>
+        </w:rPr>
+        <w:t>isolates</w:t>
       </w:r>
       <w:proofErr w:type="spellEnd"/>
       <w:r>
@@ -31862,6 +32814,7 @@
         <w:t>(</w:t>
       </w:r>
       <w:proofErr w:type="spellStart"/>
+      <w:proofErr w:type="gramEnd"/>
       <w:r>
         <w:rPr>
           <w:b/>
@@ -32020,7 +32973,15 @@
           <w:b/>
           <w:lang w:val="en-US"/>
         </w:rPr>
-        <w:t>get_non_isolates</w:t>
+        <w:t>get_non_</w:t>
+      </w:r>
+      <w:proofErr w:type="gramStart"/>
+      <w:r>
+        <w:rPr>
+          <w:b/>
+          <w:lang w:val="en-US"/>
+        </w:rPr>
+        <w:t>isolates</w:t>
       </w:r>
       <w:proofErr w:type="spellEnd"/>
       <w:r>
@@ -32031,6 +32992,7 @@
         <w:t>(</w:t>
       </w:r>
       <w:proofErr w:type="spellStart"/>
+      <w:proofErr w:type="gramEnd"/>
       <w:r>
         <w:rPr>
           <w:b/>
@@ -32205,7 +33167,15 @@
           <w:b/>
           <w:lang w:val="en-US"/>
         </w:rPr>
-        <w:t>get_complexes</w:t>
+        <w:t>get_</w:t>
+      </w:r>
+      <w:proofErr w:type="gramStart"/>
+      <w:r>
+        <w:rPr>
+          <w:b/>
+          <w:lang w:val="en-US"/>
+        </w:rPr>
+        <w:t>complexes</w:t>
       </w:r>
       <w:proofErr w:type="spellEnd"/>
       <w:r>
@@ -32216,6 +33186,7 @@
         <w:t>(</w:t>
       </w:r>
       <w:proofErr w:type="spellStart"/>
+      <w:proofErr w:type="gramEnd"/>
       <w:r>
         <w:rPr>
           <w:b/>
@@ -32402,6 +33373,7 @@
         </w:rPr>
         <w:t xml:space="preserve"> or </w:t>
       </w:r>
+      <w:proofErr w:type="gramStart"/>
       <w:r>
         <w:rPr>
           <w:b/>
@@ -32410,6 +33382,7 @@
         </w:rPr>
         <w:t>patterns</w:t>
       </w:r>
+      <w:proofErr w:type="gramEnd"/>
     </w:p>
     <w:p>
       <w:pPr>
@@ -32449,7 +33422,15 @@
           <w:b/>
           <w:lang w:val="en-US"/>
         </w:rPr>
-        <w:t>check_access_for_category</w:t>
+        <w:t>check_access_for_</w:t>
+      </w:r>
+      <w:proofErr w:type="gramStart"/>
+      <w:r>
+        <w:rPr>
+          <w:b/>
+          <w:lang w:val="en-US"/>
+        </w:rPr>
+        <w:t>category</w:t>
       </w:r>
       <w:proofErr w:type="spellEnd"/>
       <w:r>
@@ -32457,7 +33438,15 @@
           <w:b/>
           <w:lang w:val="en-US"/>
         </w:rPr>
-        <w:t>(category</w:t>
+        <w:t>(</w:t>
+      </w:r>
+      <w:proofErr w:type="gramEnd"/>
+      <w:r>
+        <w:rPr>
+          <w:b/>
+          <w:lang w:val="en-US"/>
+        </w:rPr>
+        <w:t>category</w:t>
       </w:r>
       <w:r>
         <w:rPr>
@@ -32575,7 +33564,16 @@
           <w:bCs/>
           <w:lang w:val="en-US"/>
         </w:rPr>
-        <w:t>item_names</w:t>
+        <w:t>item_</w:t>
+      </w:r>
+      <w:proofErr w:type="gramStart"/>
+      <w:r>
+        <w:rPr>
+          <w:b/>
+          <w:bCs/>
+          <w:lang w:val="en-US"/>
+        </w:rPr>
+        <w:t>names</w:t>
       </w:r>
       <w:proofErr w:type="spellEnd"/>
       <w:r>
@@ -32584,7 +33582,16 @@
           <w:bCs/>
           <w:lang w:val="en-US"/>
         </w:rPr>
-        <w:t>()</w:t>
+        <w:t>(</w:t>
+      </w:r>
+      <w:proofErr w:type="gramEnd"/>
+      <w:r>
+        <w:rPr>
+          <w:b/>
+          <w:bCs/>
+          <w:lang w:val="en-US"/>
+        </w:rPr>
+        <w:t>)</w:t>
       </w:r>
       <w:r>
         <w:rPr>
@@ -32633,7 +33640,16 @@
           <w:bCs/>
           <w:lang w:val="en-US"/>
         </w:rPr>
-        <w:t>item_names</w:t>
+        <w:t>item_</w:t>
+      </w:r>
+      <w:proofErr w:type="gramStart"/>
+      <w:r>
+        <w:rPr>
+          <w:b/>
+          <w:bCs/>
+          <w:lang w:val="en-US"/>
+        </w:rPr>
+        <w:t>names</w:t>
       </w:r>
       <w:proofErr w:type="spellEnd"/>
       <w:r>
@@ -32644,6 +33660,7 @@
         </w:rPr>
         <w:t>(</w:t>
       </w:r>
+      <w:proofErr w:type="gramEnd"/>
       <w:r>
         <w:rPr>
           <w:b/>
@@ -32738,6 +33755,7 @@
         </w:rPr>
         <w:t>get_</w:t>
       </w:r>
+      <w:proofErr w:type="gramStart"/>
       <w:r>
         <w:rPr>
           <w:b/>
@@ -32755,6 +33773,7 @@
         </w:rPr>
         <w:t>(</w:t>
       </w:r>
+      <w:proofErr w:type="gramEnd"/>
       <w:r>
         <w:rPr>
           <w:b/>
@@ -32805,6 +33824,7 @@
         </w:rPr>
         <w:t xml:space="preserve">          see attribute </w:t>
       </w:r>
+      <w:proofErr w:type="gramStart"/>
       <w:r>
         <w:rPr>
           <w:b/>
@@ -32813,6 +33833,7 @@
         </w:rPr>
         <w:t>items</w:t>
       </w:r>
+      <w:proofErr w:type="gramEnd"/>
     </w:p>
     <w:p>
       <w:pPr>
@@ -32844,7 +33865,16 @@
           <w:bCs/>
           <w:lang w:val="en-US"/>
         </w:rPr>
-        <w:t>get_onp</w:t>
+        <w:t>get_</w:t>
+      </w:r>
+      <w:proofErr w:type="gramStart"/>
+      <w:r>
+        <w:rPr>
+          <w:b/>
+          <w:bCs/>
+          <w:lang w:val="en-US"/>
+        </w:rPr>
+        <w:t>tnp</w:t>
       </w:r>
       <w:proofErr w:type="spellEnd"/>
       <w:r>
@@ -32856,21 +33886,14 @@
         <w:t>(</w:t>
       </w:r>
       <w:proofErr w:type="spellStart"/>
-      <w:r>
-        <w:rPr>
-          <w:b/>
-          <w:bCs/>
-          <w:lang w:val="en-US"/>
-        </w:rPr>
-        <w:t>o</w:t>
-      </w:r>
-      <w:r>
-        <w:rPr>
-          <w:b/>
-          <w:bCs/>
-          <w:lang w:val="en-US"/>
-        </w:rPr>
-        <w:t>np</w:t>
+      <w:proofErr w:type="gramEnd"/>
+      <w:r>
+        <w:rPr>
+          <w:b/>
+          <w:bCs/>
+          <w:lang w:val="en-US"/>
+        </w:rPr>
+        <w:t>tnp</w:t>
       </w:r>
       <w:proofErr w:type="spellEnd"/>
       <w:r>
@@ -32890,7 +33913,19 @@
         <w:rPr>
           <w:lang w:val="en-US"/>
         </w:rPr>
-        <w:t>ObservationSet</w:t>
+        <w:t>T</w:t>
+      </w:r>
+      <w:r>
+        <w:rPr>
+          <w:lang w:val="en-US"/>
+        </w:rPr>
+        <w:t>ransaction</w:t>
+      </w:r>
+      <w:r>
+        <w:rPr>
+          <w:lang w:val="en-US"/>
+        </w:rPr>
+        <w:t>Set</w:t>
       </w:r>
       <w:proofErr w:type="spellEnd"/>
       <w:r>
@@ -32981,7 +34016,7 @@
         <w:rPr>
           <w:lang w:val="en-US"/>
         </w:rPr>
-        <w:t xml:space="preserve">      </w:t>
+        <w:t xml:space="preserve">     </w:t>
       </w:r>
       <w:r>
         <w:rPr>
@@ -33001,7 +34036,15 @@
           <w:bCs/>
           <w:lang w:val="en-US"/>
         </w:rPr>
-        <w:t>observations</w:t>
+        <w:t>transaction</w:t>
+      </w:r>
+      <w:r>
+        <w:rPr>
+          <w:b/>
+          <w:bCs/>
+          <w:lang w:val="en-US"/>
+        </w:rPr>
+        <w:t>s</w:t>
       </w:r>
       <w:r>
         <w:rPr>
@@ -33029,6 +34072,7 @@
         </w:rPr>
         <w:t xml:space="preserve"> or </w:t>
       </w:r>
+      <w:proofErr w:type="gramStart"/>
       <w:r>
         <w:rPr>
           <w:b/>
@@ -33037,6 +34081,7 @@
         </w:rPr>
         <w:t>patterns</w:t>
       </w:r>
+      <w:proofErr w:type="gramEnd"/>
     </w:p>
     <w:p>
       <w:pPr>
@@ -33068,7 +34113,32 @@
           <w:bCs/>
           <w:lang w:val="en-US"/>
         </w:rPr>
-        <w:t>get_onp_itemsets</w:t>
+        <w:t>get_</w:t>
+      </w:r>
+      <w:r>
+        <w:rPr>
+          <w:b/>
+          <w:bCs/>
+          <w:lang w:val="en-US"/>
+        </w:rPr>
+        <w:t>tnp</w:t>
+      </w:r>
+      <w:r>
+        <w:rPr>
+          <w:b/>
+          <w:bCs/>
+          <w:lang w:val="en-US"/>
+        </w:rPr>
+        <w:t>_</w:t>
+      </w:r>
+      <w:proofErr w:type="gramStart"/>
+      <w:r>
+        <w:rPr>
+          <w:b/>
+          <w:bCs/>
+          <w:lang w:val="en-US"/>
+        </w:rPr>
+        <w:t>itemsets</w:t>
       </w:r>
       <w:proofErr w:type="spellEnd"/>
       <w:r>
@@ -33080,21 +34150,14 @@
         <w:t>(</w:t>
       </w:r>
       <w:proofErr w:type="spellStart"/>
-      <w:r>
-        <w:rPr>
-          <w:b/>
-          <w:bCs/>
-          <w:lang w:val="en-US"/>
-        </w:rPr>
-        <w:t>o</w:t>
-      </w:r>
-      <w:r>
-        <w:rPr>
-          <w:b/>
-          <w:bCs/>
-          <w:lang w:val="en-US"/>
-        </w:rPr>
-        <w:t>np</w:t>
+      <w:proofErr w:type="gramEnd"/>
+      <w:r>
+        <w:rPr>
+          <w:b/>
+          <w:bCs/>
+          <w:lang w:val="en-US"/>
+        </w:rPr>
+        <w:t>tnp</w:t>
       </w:r>
       <w:proofErr w:type="spellEnd"/>
       <w:r>
@@ -33145,7 +34208,13 @@
         <w:rPr>
           <w:lang w:val="en-US"/>
         </w:rPr>
-        <w:t xml:space="preserve">           </w:t>
+        <w:t xml:space="preserve">         </w:t>
+      </w:r>
+      <w:r>
+        <w:rPr>
+          <w:lang w:val="en-US"/>
+        </w:rPr>
+        <w:t xml:space="preserve"> </w:t>
       </w:r>
       <w:r>
         <w:rPr>
@@ -33185,7 +34254,16 @@
           <w:bCs/>
           <w:lang w:val="en-US"/>
         </w:rPr>
-        <w:t>which_entities</w:t>
+        <w:t>which_</w:t>
+      </w:r>
+      <w:proofErr w:type="gramStart"/>
+      <w:r>
+        <w:rPr>
+          <w:b/>
+          <w:bCs/>
+          <w:lang w:val="en-US"/>
+        </w:rPr>
+        <w:t>entities</w:t>
       </w:r>
       <w:proofErr w:type="spellEnd"/>
       <w:r>
@@ -33197,6 +34275,7 @@
         <w:t>(</w:t>
       </w:r>
       <w:proofErr w:type="spellStart"/>
+      <w:proofErr w:type="gramEnd"/>
       <w:r>
         <w:rPr>
           <w:b/>
@@ -33365,7 +34444,16 @@
           <w:bCs/>
           <w:lang w:val="en-US"/>
         </w:rPr>
-        <w:t>which_associated_links</w:t>
+        <w:t>which_associated_</w:t>
+      </w:r>
+      <w:proofErr w:type="gramStart"/>
+      <w:r>
+        <w:rPr>
+          <w:b/>
+          <w:bCs/>
+          <w:lang w:val="en-US"/>
+        </w:rPr>
+        <w:t>links</w:t>
       </w:r>
       <w:proofErr w:type="spellEnd"/>
       <w:r>
@@ -33376,6 +34464,7 @@
         </w:rPr>
         <w:t>(</w:t>
       </w:r>
+      <w:proofErr w:type="gramEnd"/>
       <w:r>
         <w:rPr>
           <w:b/>
@@ -33435,7 +34524,16 @@
           <w:bCs/>
           <w:lang w:val="en-US"/>
         </w:rPr>
-        <w:t>which_name</w:t>
+        <w:t>which_</w:t>
+      </w:r>
+      <w:proofErr w:type="gramStart"/>
+      <w:r>
+        <w:rPr>
+          <w:b/>
+          <w:bCs/>
+          <w:lang w:val="en-US"/>
+        </w:rPr>
+        <w:t>name</w:t>
       </w:r>
       <w:proofErr w:type="spellEnd"/>
       <w:r>
@@ -33444,7 +34542,16 @@
           <w:bCs/>
           <w:lang w:val="en-US"/>
         </w:rPr>
-        <w:t>(name</w:t>
+        <w:t>(</w:t>
+      </w:r>
+      <w:proofErr w:type="gramEnd"/>
+      <w:r>
+        <w:rPr>
+          <w:b/>
+          <w:bCs/>
+          <w:lang w:val="en-US"/>
+        </w:rPr>
+        <w:t>name</w:t>
       </w:r>
       <w:r>
         <w:rPr>
@@ -33591,7 +34698,7 @@
         </mc:Choice>
         <mc:Fallback>
           <w:pict>
-            <v:rect w14:anchorId="5E7B873A" id="Rectangle 38" o:spid="_x0000_s1026" style="position:absolute;margin-left:1.15pt;margin-top:-7.8pt;width:466.5pt;height:1.45pt;z-index:251660288;visibility:visible;mso-wrap-style:square;mso-wrap-distance-left:9pt;mso-wrap-distance-top:0;mso-wrap-distance-right:9pt;mso-wrap-distance-bottom:0;mso-position-horizontal:absolute;mso-position-horizontal-relative:text;mso-position-vertical:absolute;mso-position-vertical-relative:text;v-text-anchor:middle" o:gfxdata="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" fillcolor="black [3213]" stroked="f" strokeweight="1pt">
+            <v:rect w14:anchorId="0C74CA78" id="Rectangle 38" o:spid="_x0000_s1026" style="position:absolute;margin-left:1.15pt;margin-top:-7.8pt;width:466.5pt;height:1.45pt;z-index:251660288;visibility:visible;mso-wrap-style:square;mso-wrap-distance-left:9pt;mso-wrap-distance-top:0;mso-wrap-distance-right:9pt;mso-wrap-distance-bottom:0;mso-position-horizontal:absolute;mso-position-horizontal-relative:text;mso-position-vertical:absolute;mso-position-vertical-relative:text;v-text-anchor:middle" o:gfxdata="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" fillcolor="black [3213]" stroked="f" strokeweight="1pt">
               <w10:wrap type="square"/>
             </v:rect>
           </w:pict>
@@ -33813,7 +34920,14 @@
         <w:color w:val="808080" w:themeColor="background1" w:themeShade="80"/>
         <w:lang w:val="en-US"/>
       </w:rPr>
-      <w:t>: 2021-01-13</w:t>
+      <w:t>: 2021-01-</w:t>
+    </w:r>
+    <w:r>
+      <w:rPr>
+        <w:color w:val="808080" w:themeColor="background1" w:themeShade="80"/>
+        <w:lang w:val="en-US"/>
+      </w:rPr>
+      <w:t>20</w:t>
     </w:r>
   </w:p>
 </w:ftr>

</xml_diff>